<commit_message>
Update on the Report :angel:
</commit_message>
<xml_diff>
--- a/Report/Report.docx
+++ b/Report/Report.docx
@@ -7,12 +7,14 @@
         <w:rPr>
           <w:sz w:val="36"/>
           <w:szCs w:val="36"/>
+          <w:lang w:val="en-US"/>
         </w:rPr>
       </w:pPr>
       <w:r>
         <w:rPr>
           <w:sz w:val="36"/>
           <w:szCs w:val="36"/>
+          <w:lang w:val="en-US"/>
         </w:rPr>
         <w:t>Preface</w:t>
       </w:r>
@@ -27,6 +29,234 @@
         <w:rPr>
           <w:lang w:val="en-US"/>
         </w:rPr>
+        <w:t xml:space="preserve">Our intentions with this report is to give the reader insight into the processes we have used doing the project. As well as the development of the system from brief, user stories about our requirements and some diagram showing a bit about our analysis of the program, and hope fully have a draft of the program for the customer that is to his satisfaction. </w:t>
+      </w:r>
+    </w:p>
+    <w:p>
+      <w:pPr>
+        <w:rPr>
+          <w:lang w:val="en-US"/>
+        </w:rPr>
+      </w:pPr>
+    </w:p>
+    <w:p>
+      <w:pPr>
+        <w:rPr>
+          <w:lang w:val="en-US"/>
+        </w:rPr>
+      </w:pPr>
+      <w:r>
+        <w:rPr>
+          <w:lang w:val="en-US"/>
+        </w:rPr>
+        <w:t xml:space="preserve">We have each been involved with the entire development process, but responsibility for the individual areas has been split across the </w:t>
+      </w:r>
+      <w:proofErr w:type="gramStart"/>
+      <w:r>
+        <w:rPr>
+          <w:lang w:val="en-US"/>
+        </w:rPr>
+        <w:t>team :</w:t>
+      </w:r>
+      <w:proofErr w:type="gramEnd"/>
+      <w:r>
+        <w:rPr>
+          <w:lang w:val="en-US"/>
+        </w:rPr>
+        <w:t xml:space="preserve"> </w:t>
+      </w:r>
+    </w:p>
+    <w:p>
+      <w:pPr>
+        <w:rPr>
+          <w:lang w:val="en-US"/>
+        </w:rPr>
+      </w:pPr>
+    </w:p>
+    <w:p>
+      <w:pPr>
+        <w:rPr>
+          <w:lang w:val="en-US"/>
+        </w:rPr>
+      </w:pPr>
+      <w:r>
+        <w:rPr>
+          <w:lang w:val="en-US"/>
+        </w:rPr>
+        <w:t xml:space="preserve">Programming Servlet: </w:t>
+      </w:r>
+      <w:r>
+        <w:rPr>
+          <w:lang w:val="en-US"/>
+        </w:rPr>
+        <w:br/>
+      </w:r>
+      <w:r>
+        <w:rPr>
+          <w:lang w:val="en-US"/>
+        </w:rPr>
+        <w:tab/>
+        <w:t>Cornel Lungeanu</w:t>
+      </w:r>
+      <w:r>
+        <w:rPr>
+          <w:lang w:val="en-US"/>
+        </w:rPr>
+        <w:t>.</w:t>
+      </w:r>
+    </w:p>
+    <w:p>
+      <w:pPr>
+        <w:rPr>
+          <w:lang w:val="en-US"/>
+        </w:rPr>
+      </w:pPr>
+      <w:r>
+        <w:rPr>
+          <w:lang w:val="en-US"/>
+        </w:rPr>
+        <w:t>Programming Domain:</w:t>
+      </w:r>
+      <w:r>
+        <w:rPr>
+          <w:lang w:val="en-US"/>
+        </w:rPr>
+        <w:br/>
+      </w:r>
+      <w:r>
+        <w:rPr>
+          <w:lang w:val="en-US"/>
+        </w:rPr>
+        <w:tab/>
+        <w:t>Kristian Hansen Buck</w:t>
+      </w:r>
+      <w:r>
+        <w:rPr>
+          <w:lang w:val="en-US"/>
+        </w:rPr>
+        <w:t>.</w:t>
+      </w:r>
+    </w:p>
+    <w:p>
+      <w:pPr>
+        <w:rPr>
+          <w:lang w:val="en-US"/>
+        </w:rPr>
+      </w:pPr>
+      <w:r>
+        <w:rPr>
+          <w:lang w:val="en-US"/>
+        </w:rPr>
+        <w:t>Programming Technical:</w:t>
+      </w:r>
+      <w:r>
+        <w:rPr>
+          <w:lang w:val="en-US"/>
+        </w:rPr>
+        <w:br/>
+      </w:r>
+      <w:r>
+        <w:rPr>
+          <w:lang w:val="en-US"/>
+        </w:rPr>
+        <w:tab/>
+        <w:t>Asger Jessen</w:t>
+      </w:r>
+      <w:r>
+        <w:rPr>
+          <w:lang w:val="en-US"/>
+        </w:rPr>
+        <w:t>.</w:t>
+      </w:r>
+    </w:p>
+    <w:p>
+      <w:pPr>
+        <w:rPr>
+          <w:lang w:val="en-US"/>
+        </w:rPr>
+      </w:pPr>
+      <w:r>
+        <w:rPr>
+          <w:lang w:val="en-US"/>
+        </w:rPr>
+        <w:t xml:space="preserve">SQL query: </w:t>
+      </w:r>
+      <w:r>
+        <w:rPr>
+          <w:lang w:val="en-US"/>
+        </w:rPr>
+        <w:br/>
+      </w:r>
+      <w:r>
+        <w:rPr>
+          <w:lang w:val="en-US"/>
+        </w:rPr>
+        <w:tab/>
+        <w:t>Asger Jessen</w:t>
+      </w:r>
+      <w:r>
+        <w:rPr>
+          <w:lang w:val="en-US"/>
+        </w:rPr>
+        <w:t>.</w:t>
+      </w:r>
+    </w:p>
+    <w:p>
+      <w:pPr>
+        <w:rPr>
+          <w:lang w:val="en-US"/>
+        </w:rPr>
+      </w:pPr>
+      <w:r>
+        <w:rPr>
+          <w:lang w:val="en-US"/>
+        </w:rPr>
+        <w:t>Diagrams, User stories:</w:t>
+      </w:r>
+      <w:r>
+        <w:rPr>
+          <w:lang w:val="en-US"/>
+        </w:rPr>
+        <w:br/>
+      </w:r>
+      <w:r>
+        <w:rPr>
+          <w:lang w:val="en-US"/>
+        </w:rPr>
+        <w:tab/>
+      </w:r>
+      <w:r>
+        <w:rPr>
+          <w:lang w:val="en-US"/>
+        </w:rPr>
+        <w:t xml:space="preserve">the Team. </w:t>
+      </w:r>
+      <w:bookmarkStart w:id="0" w:name="_GoBack"/>
+      <w:bookmarkEnd w:id="0"/>
+    </w:p>
+    <w:p>
+      <w:pPr>
+        <w:rPr>
+          <w:lang w:val="en-US"/>
+        </w:rPr>
+      </w:pPr>
+      <w:r>
+        <w:rPr>
+          <w:lang w:val="en-US"/>
+        </w:rPr>
+        <w:t>// to be deleted</w:t>
+      </w:r>
+    </w:p>
+    <w:p>
+      <w:pPr>
+        <w:rPr>
+          <w:lang w:val="en-US"/>
+        </w:rPr>
+      </w:pPr>
+      <w:r>
+        <w:rPr>
+          <w:lang w:val="en-US"/>
+        </w:rPr>
         <w:t xml:space="preserve">This report handles the group’s work on a given project. </w:t>
       </w:r>
       <w:r>
@@ -45,7 +275,31 @@
         <w:rPr>
           <w:lang w:val="en-US"/>
         </w:rPr>
-        <w:t xml:space="preserve"> game planner system, which is distributed on a IT-System to support signing up, Lane creations, ongoing results registration and the communication of results</w:t>
+        <w:t xml:space="preserve"> game planner system, which is </w:t>
+      </w:r>
+      <w:r>
+        <w:rPr>
+          <w:lang w:val="en-US"/>
+        </w:rPr>
+        <w:t xml:space="preserve">a </w:t>
+      </w:r>
+      <w:r>
+        <w:rPr>
+          <w:lang w:val="en-US"/>
+        </w:rPr>
+        <w:t>distributed on a</w:t>
+      </w:r>
+      <w:r>
+        <w:rPr>
+          <w:lang w:val="en-US"/>
+        </w:rPr>
+        <w:t>n</w:t>
+      </w:r>
+      <w:r>
+        <w:rPr>
+          <w:lang w:val="en-US"/>
+        </w:rPr>
+        <w:t xml:space="preserve"> IT-System to support signing up, Lane creations, ongoing results registration and the communication of results</w:t>
       </w:r>
     </w:p>
     <w:p>
@@ -63,6 +317,13 @@
     </w:p>
     <w:sdt>
       <w:sdtPr>
+        <w:rPr>
+          <w:rFonts w:asciiTheme="minorHAnsi" w:eastAsiaTheme="minorHAnsi" w:hAnsiTheme="minorHAnsi" w:cstheme="minorBidi"/>
+          <w:color w:val="auto"/>
+          <w:sz w:val="22"/>
+          <w:szCs w:val="22"/>
+          <w:lang w:eastAsia="en-US"/>
+        </w:rPr>
         <w:id w:val="-1485470399"/>
         <w:docPartObj>
           <w:docPartGallery w:val="Table of Contents"/>
@@ -71,13 +332,8 @@
       </w:sdtPr>
       <w:sdtEndPr>
         <w:rPr>
-          <w:rFonts w:asciiTheme="minorHAnsi" w:eastAsiaTheme="minorHAnsi" w:hAnsiTheme="minorHAnsi" w:cstheme="minorBidi"/>
           <w:b/>
           <w:bCs/>
-          <w:color w:val="auto"/>
-          <w:sz w:val="22"/>
-          <w:szCs w:val="22"/>
-          <w:lang w:eastAsia="en-US"/>
         </w:rPr>
       </w:sdtEndPr>
       <w:sdtContent>
@@ -109,7 +365,7 @@
           <w:r>
             <w:fldChar w:fldCharType="separate"/>
           </w:r>
-          <w:hyperlink w:anchor="_Toc437344643" w:history="1">
+          <w:hyperlink w:anchor="_Toc437350591" w:history="1">
             <w:r>
               <w:rPr>
                 <w:rStyle w:val="Hyperlink"/>
@@ -137,7 +393,7 @@
                 <w:noProof/>
                 <w:webHidden/>
               </w:rPr>
-              <w:instrText xml:space="preserve"> PAGEREF _Toc437344643 \h </w:instrText>
+              <w:instrText xml:space="preserve"> PAGEREF _Toc437350591 \h </w:instrText>
             </w:r>
             <w:r>
               <w:rPr>
@@ -179,7 +435,7 @@
               <w:noProof/>
             </w:rPr>
           </w:pPr>
-          <w:hyperlink w:anchor="_Toc437344644" w:history="1">
+          <w:hyperlink w:anchor="_Toc437350592" w:history="1">
             <w:r>
               <w:rPr>
                 <w:rStyle w:val="Hyperlink"/>
@@ -207,7 +463,7 @@
                 <w:noProof/>
                 <w:webHidden/>
               </w:rPr>
-              <w:instrText xml:space="preserve"> PAGEREF _Toc437344644 \h </w:instrText>
+              <w:instrText xml:space="preserve"> PAGEREF _Toc437350592 \h </w:instrText>
             </w:r>
             <w:r>
               <w:rPr>
@@ -249,7 +505,7 @@
               <w:noProof/>
             </w:rPr>
           </w:pPr>
-          <w:hyperlink w:anchor="_Toc437344645" w:history="1">
+          <w:hyperlink w:anchor="_Toc437350593" w:history="1">
             <w:r>
               <w:rPr>
                 <w:rStyle w:val="Hyperlink"/>
@@ -277,7 +533,7 @@
                 <w:noProof/>
                 <w:webHidden/>
               </w:rPr>
-              <w:instrText xml:space="preserve"> PAGEREF _Toc437344645 \h </w:instrText>
+              <w:instrText xml:space="preserve"> PAGEREF _Toc437350593 \h </w:instrText>
             </w:r>
             <w:r>
               <w:rPr>
@@ -319,7 +575,7 @@
               <w:noProof/>
             </w:rPr>
           </w:pPr>
-          <w:hyperlink w:anchor="_Toc437344646" w:history="1">
+          <w:hyperlink w:anchor="_Toc437350594" w:history="1">
             <w:r>
               <w:rPr>
                 <w:rStyle w:val="Hyperlink"/>
@@ -347,7 +603,7 @@
                 <w:noProof/>
                 <w:webHidden/>
               </w:rPr>
-              <w:instrText xml:space="preserve"> PAGEREF _Toc437344646 \h </w:instrText>
+              <w:instrText xml:space="preserve"> PAGEREF _Toc437350594 \h </w:instrText>
             </w:r>
             <w:r>
               <w:rPr>
@@ -389,7 +645,7 @@
               <w:noProof/>
             </w:rPr>
           </w:pPr>
-          <w:hyperlink w:anchor="_Toc437344647" w:history="1">
+          <w:hyperlink w:anchor="_Toc437350595" w:history="1">
             <w:r>
               <w:rPr>
                 <w:rStyle w:val="Hyperlink"/>
@@ -417,7 +673,7 @@
                 <w:noProof/>
                 <w:webHidden/>
               </w:rPr>
-              <w:instrText xml:space="preserve"> PAGEREF _Toc437344647 \h </w:instrText>
+              <w:instrText xml:space="preserve"> PAGEREF _Toc437350595 \h </w:instrText>
             </w:r>
             <w:r>
               <w:rPr>
@@ -459,7 +715,7 @@
               <w:noProof/>
             </w:rPr>
           </w:pPr>
-          <w:hyperlink w:anchor="_Toc437344648" w:history="1">
+          <w:hyperlink w:anchor="_Toc437350596" w:history="1">
             <w:r>
               <w:rPr>
                 <w:rStyle w:val="Hyperlink"/>
@@ -487,7 +743,7 @@
                 <w:noProof/>
                 <w:webHidden/>
               </w:rPr>
-              <w:instrText xml:space="preserve"> PAGEREF _Toc437344648 \h </w:instrText>
+              <w:instrText xml:space="preserve"> PAGEREF _Toc437350596 \h </w:instrText>
             </w:r>
             <w:r>
               <w:rPr>
@@ -508,6 +764,356 @@
                 <w:webHidden/>
               </w:rPr>
               <w:t>5</w:t>
+            </w:r>
+            <w:r>
+              <w:rPr>
+                <w:noProof/>
+                <w:webHidden/>
+              </w:rPr>
+              <w:fldChar w:fldCharType="end"/>
+            </w:r>
+          </w:hyperlink>
+        </w:p>
+        <w:p>
+          <w:pPr>
+            <w:pStyle w:val="Indholdsfortegnelse2"/>
+            <w:tabs>
+              <w:tab w:val="right" w:leader="dot" w:pos="9628"/>
+            </w:tabs>
+            <w:rPr>
+              <w:rFonts w:cstheme="minorBidi"/>
+              <w:noProof/>
+            </w:rPr>
+          </w:pPr>
+          <w:hyperlink w:anchor="_Toc437350597" w:history="1">
+            <w:r>
+              <w:rPr>
+                <w:rStyle w:val="Hyperlink"/>
+                <w:noProof/>
+                <w:lang w:val="en-US"/>
+              </w:rPr>
+              <w:t>Program Framework</w:t>
+            </w:r>
+            <w:r>
+              <w:rPr>
+                <w:noProof/>
+                <w:webHidden/>
+              </w:rPr>
+              <w:tab/>
+            </w:r>
+            <w:r>
+              <w:rPr>
+                <w:noProof/>
+                <w:webHidden/>
+              </w:rPr>
+              <w:fldChar w:fldCharType="begin"/>
+            </w:r>
+            <w:r>
+              <w:rPr>
+                <w:noProof/>
+                <w:webHidden/>
+              </w:rPr>
+              <w:instrText xml:space="preserve"> PAGEREF _Toc437350597 \h </w:instrText>
+            </w:r>
+            <w:r>
+              <w:rPr>
+                <w:noProof/>
+                <w:webHidden/>
+              </w:rPr>
+            </w:r>
+            <w:r>
+              <w:rPr>
+                <w:noProof/>
+                <w:webHidden/>
+              </w:rPr>
+              <w:fldChar w:fldCharType="separate"/>
+            </w:r>
+            <w:r>
+              <w:rPr>
+                <w:noProof/>
+                <w:webHidden/>
+              </w:rPr>
+              <w:t>5</w:t>
+            </w:r>
+            <w:r>
+              <w:rPr>
+                <w:noProof/>
+                <w:webHidden/>
+              </w:rPr>
+              <w:fldChar w:fldCharType="end"/>
+            </w:r>
+          </w:hyperlink>
+        </w:p>
+        <w:p>
+          <w:pPr>
+            <w:pStyle w:val="Indholdsfortegnelse2"/>
+            <w:tabs>
+              <w:tab w:val="right" w:leader="dot" w:pos="9628"/>
+            </w:tabs>
+            <w:rPr>
+              <w:rFonts w:cstheme="minorBidi"/>
+              <w:noProof/>
+            </w:rPr>
+          </w:pPr>
+          <w:hyperlink w:anchor="_Toc437350598" w:history="1">
+            <w:r>
+              <w:rPr>
+                <w:rStyle w:val="Hyperlink"/>
+                <w:noProof/>
+                <w:lang w:val="en-US"/>
+              </w:rPr>
+              <w:t>Program Screen Shots</w:t>
+            </w:r>
+            <w:r>
+              <w:rPr>
+                <w:noProof/>
+                <w:webHidden/>
+              </w:rPr>
+              <w:tab/>
+            </w:r>
+            <w:r>
+              <w:rPr>
+                <w:noProof/>
+                <w:webHidden/>
+              </w:rPr>
+              <w:fldChar w:fldCharType="begin"/>
+            </w:r>
+            <w:r>
+              <w:rPr>
+                <w:noProof/>
+                <w:webHidden/>
+              </w:rPr>
+              <w:instrText xml:space="preserve"> PAGEREF _Toc437350598 \h </w:instrText>
+            </w:r>
+            <w:r>
+              <w:rPr>
+                <w:noProof/>
+                <w:webHidden/>
+              </w:rPr>
+            </w:r>
+            <w:r>
+              <w:rPr>
+                <w:noProof/>
+                <w:webHidden/>
+              </w:rPr>
+              <w:fldChar w:fldCharType="separate"/>
+            </w:r>
+            <w:r>
+              <w:rPr>
+                <w:noProof/>
+                <w:webHidden/>
+              </w:rPr>
+              <w:t>6</w:t>
+            </w:r>
+            <w:r>
+              <w:rPr>
+                <w:noProof/>
+                <w:webHidden/>
+              </w:rPr>
+              <w:fldChar w:fldCharType="end"/>
+            </w:r>
+          </w:hyperlink>
+        </w:p>
+        <w:p>
+          <w:pPr>
+            <w:pStyle w:val="Indholdsfortegnelse3"/>
+            <w:tabs>
+              <w:tab w:val="right" w:leader="dot" w:pos="9628"/>
+            </w:tabs>
+            <w:rPr>
+              <w:rFonts w:cstheme="minorBidi"/>
+              <w:noProof/>
+            </w:rPr>
+          </w:pPr>
+          <w:hyperlink w:anchor="_Toc437350599" w:history="1">
+            <w:r>
+              <w:rPr>
+                <w:rStyle w:val="Hyperlink"/>
+                <w:noProof/>
+                <w:lang w:val="en-US"/>
+              </w:rPr>
+              <w:t>Signing up</w:t>
+            </w:r>
+            <w:r>
+              <w:rPr>
+                <w:noProof/>
+                <w:webHidden/>
+              </w:rPr>
+              <w:tab/>
+            </w:r>
+            <w:r>
+              <w:rPr>
+                <w:noProof/>
+                <w:webHidden/>
+              </w:rPr>
+              <w:fldChar w:fldCharType="begin"/>
+            </w:r>
+            <w:r>
+              <w:rPr>
+                <w:noProof/>
+                <w:webHidden/>
+              </w:rPr>
+              <w:instrText xml:space="preserve"> PAGEREF _Toc437350599 \h </w:instrText>
+            </w:r>
+            <w:r>
+              <w:rPr>
+                <w:noProof/>
+                <w:webHidden/>
+              </w:rPr>
+            </w:r>
+            <w:r>
+              <w:rPr>
+                <w:noProof/>
+                <w:webHidden/>
+              </w:rPr>
+              <w:fldChar w:fldCharType="separate"/>
+            </w:r>
+            <w:r>
+              <w:rPr>
+                <w:noProof/>
+                <w:webHidden/>
+              </w:rPr>
+              <w:t>6</w:t>
+            </w:r>
+            <w:r>
+              <w:rPr>
+                <w:noProof/>
+                <w:webHidden/>
+              </w:rPr>
+              <w:fldChar w:fldCharType="end"/>
+            </w:r>
+          </w:hyperlink>
+        </w:p>
+        <w:p>
+          <w:pPr>
+            <w:pStyle w:val="Indholdsfortegnelse3"/>
+            <w:tabs>
+              <w:tab w:val="right" w:leader="dot" w:pos="9628"/>
+            </w:tabs>
+            <w:rPr>
+              <w:rFonts w:cstheme="minorBidi"/>
+              <w:noProof/>
+            </w:rPr>
+          </w:pPr>
+          <w:hyperlink w:anchor="_Toc437350600" w:history="1">
+            <w:r>
+              <w:rPr>
+                <w:rStyle w:val="Hyperlink"/>
+                <w:noProof/>
+                <w:lang w:val="en-US"/>
+              </w:rPr>
+              <w:t>Adding Score</w:t>
+            </w:r>
+            <w:r>
+              <w:rPr>
+                <w:noProof/>
+                <w:webHidden/>
+              </w:rPr>
+              <w:tab/>
+            </w:r>
+            <w:r>
+              <w:rPr>
+                <w:noProof/>
+                <w:webHidden/>
+              </w:rPr>
+              <w:fldChar w:fldCharType="begin"/>
+            </w:r>
+            <w:r>
+              <w:rPr>
+                <w:noProof/>
+                <w:webHidden/>
+              </w:rPr>
+              <w:instrText xml:space="preserve"> PAGEREF _Toc437350600 \h </w:instrText>
+            </w:r>
+            <w:r>
+              <w:rPr>
+                <w:noProof/>
+                <w:webHidden/>
+              </w:rPr>
+            </w:r>
+            <w:r>
+              <w:rPr>
+                <w:noProof/>
+                <w:webHidden/>
+              </w:rPr>
+              <w:fldChar w:fldCharType="separate"/>
+            </w:r>
+            <w:r>
+              <w:rPr>
+                <w:noProof/>
+                <w:webHidden/>
+              </w:rPr>
+              <w:t>6</w:t>
+            </w:r>
+            <w:r>
+              <w:rPr>
+                <w:noProof/>
+                <w:webHidden/>
+              </w:rPr>
+              <w:fldChar w:fldCharType="end"/>
+            </w:r>
+          </w:hyperlink>
+        </w:p>
+        <w:p>
+          <w:pPr>
+            <w:pStyle w:val="Indholdsfortegnelse3"/>
+            <w:tabs>
+              <w:tab w:val="right" w:leader="dot" w:pos="9628"/>
+            </w:tabs>
+            <w:rPr>
+              <w:rFonts w:cstheme="minorBidi"/>
+              <w:noProof/>
+            </w:rPr>
+          </w:pPr>
+          <w:hyperlink w:anchor="_Toc437350601" w:history="1">
+            <w:r>
+              <w:rPr>
+                <w:rStyle w:val="Hyperlink"/>
+                <w:noProof/>
+                <w:lang w:val="en-US"/>
+              </w:rPr>
+              <w:t>Watching score Live</w:t>
+            </w:r>
+            <w:r>
+              <w:rPr>
+                <w:noProof/>
+                <w:webHidden/>
+              </w:rPr>
+              <w:tab/>
+            </w:r>
+            <w:r>
+              <w:rPr>
+                <w:noProof/>
+                <w:webHidden/>
+              </w:rPr>
+              <w:fldChar w:fldCharType="begin"/>
+            </w:r>
+            <w:r>
+              <w:rPr>
+                <w:noProof/>
+                <w:webHidden/>
+              </w:rPr>
+              <w:instrText xml:space="preserve"> PAGEREF _Toc437350601 \h </w:instrText>
+            </w:r>
+            <w:r>
+              <w:rPr>
+                <w:noProof/>
+                <w:webHidden/>
+              </w:rPr>
+            </w:r>
+            <w:r>
+              <w:rPr>
+                <w:noProof/>
+                <w:webHidden/>
+              </w:rPr>
+              <w:fldChar w:fldCharType="separate"/>
+            </w:r>
+            <w:r>
+              <w:rPr>
+                <w:noProof/>
+                <w:webHidden/>
+              </w:rPr>
+              <w:t>6</w:t>
             </w:r>
             <w:r>
               <w:rPr>
@@ -544,26 +1150,20 @@
     </w:p>
     <w:p>
       <w:pPr>
-        <w:rPr>
-          <w:lang w:val="en-US"/>
-        </w:rPr>
-      </w:pPr>
-    </w:p>
-    <w:p>
-      <w:pPr>
         <w:pStyle w:val="Overskrift1"/>
         <w:rPr>
           <w:lang w:val="en-US"/>
         </w:rPr>
       </w:pPr>
-      <w:bookmarkStart w:id="0" w:name="_Toc437344643"/>
-      <w:r>
-        <w:rPr>
-          <w:lang w:val="en-US"/>
-        </w:rPr>
+      <w:bookmarkStart w:id="1" w:name="_Toc437350591"/>
+      <w:r>
+        <w:rPr>
+          <w:lang w:val="en-US"/>
+        </w:rPr>
+        <w:lastRenderedPageBreak/>
         <w:t>Introduction</w:t>
       </w:r>
-      <w:bookmarkEnd w:id="0"/>
+      <w:bookmarkEnd w:id="1"/>
     </w:p>
     <w:p>
       <w:pPr>
@@ -581,7 +1181,21 @@
         <w:rPr>
           <w:lang w:val="en-US"/>
         </w:rPr>
-        <w:t>-solution for a Bike tilting game. This problem should be replacing the current “system” which is done manually by pen and paper. The program is expected to handle all kinds of Bike tilting tournaments, with different kind of age groups and maybe later even being able to handle normal tilting, with op to the max of lanes without effecting the core of the program</w:t>
+        <w:t xml:space="preserve">-solution for a Bike tilting game. This problem should be replacing the current “system” which is done manually by pen and paper. The program </w:t>
+      </w:r>
+      <w:proofErr w:type="gramStart"/>
+      <w:r>
+        <w:rPr>
+          <w:lang w:val="en-US"/>
+        </w:rPr>
+        <w:t>is expected</w:t>
+      </w:r>
+      <w:proofErr w:type="gramEnd"/>
+      <w:r>
+        <w:rPr>
+          <w:lang w:val="en-US"/>
+        </w:rPr>
+        <w:t xml:space="preserve"> to handle all kinds of Bike tilting tournaments, with different kind of age groups and maybe later even being able to handle normal tilting, with op to the max of lanes without effecting the core of the program</w:t>
       </w:r>
     </w:p>
     <w:p>
@@ -607,13 +1221,41 @@
         <w:rPr>
           <w:lang w:val="en-US"/>
         </w:rPr>
-        <w:t xml:space="preserve">Since this should be a web distributed program so the volunteers are able to </w:t>
-      </w:r>
-      <w:r>
-        <w:rPr>
-          <w:lang w:val="en-US"/>
-        </w:rPr>
-        <w:t>handle their job with their own mobile devices. This implies that the servlet is needed where the volunteers/parents can connect and operate/observe the tilting.</w:t>
+        <w:t xml:space="preserve">Since this should be a </w:t>
+      </w:r>
+      <w:proofErr w:type="gramStart"/>
+      <w:r>
+        <w:rPr>
+          <w:lang w:val="en-US"/>
+        </w:rPr>
+        <w:t>web distributed</w:t>
+      </w:r>
+      <w:proofErr w:type="gramEnd"/>
+      <w:r>
+        <w:rPr>
+          <w:lang w:val="en-US"/>
+        </w:rPr>
+        <w:t xml:space="preserve"> program so the volunteers are able to </w:t>
+      </w:r>
+      <w:r>
+        <w:rPr>
+          <w:lang w:val="en-US"/>
+        </w:rPr>
+        <w:t xml:space="preserve">handle their job with their own mobile devices. This implies that the servlet </w:t>
+      </w:r>
+      <w:proofErr w:type="gramStart"/>
+      <w:r>
+        <w:rPr>
+          <w:lang w:val="en-US"/>
+        </w:rPr>
+        <w:t>is needed</w:t>
+      </w:r>
+      <w:proofErr w:type="gramEnd"/>
+      <w:r>
+        <w:rPr>
+          <w:lang w:val="en-US"/>
+        </w:rPr>
+        <w:t xml:space="preserve"> where the volunteers/parents can connect and operate/observe the tilting.</w:t>
       </w:r>
     </w:p>
     <w:p>
@@ -643,7 +1285,7 @@
           <w:lang w:val="en-US"/>
         </w:rPr>
       </w:pPr>
-      <w:bookmarkStart w:id="1" w:name="_Toc437344644"/>
+      <w:bookmarkStart w:id="2" w:name="_Toc437350592"/>
       <w:r>
         <w:rPr>
           <w:lang w:val="en-US"/>
@@ -651,7 +1293,7 @@
         <w:lastRenderedPageBreak/>
         <w:t>Problem Analysis</w:t>
       </w:r>
-      <w:bookmarkEnd w:id="1"/>
+      <w:bookmarkEnd w:id="2"/>
     </w:p>
     <w:p>
       <w:pPr>
@@ -746,13 +1388,41 @@
         <w:rPr>
           <w:lang w:val="en-US"/>
         </w:rPr>
-        <w:t xml:space="preserve">When the Tournament has been created, the signup period is </w:t>
-      </w:r>
-      <w:r>
-        <w:rPr>
-          <w:lang w:val="en-US"/>
-        </w:rPr>
-        <w:t xml:space="preserve">… before. Another problem is that if there is a last participant at the last second that signs up must be put in the pool over the lanes and age groups, and be added to a lane and giving a shirt color and number. If there is not enough participants to fill out the lanes they will just remove some lanes or just fill the lanes with fewer participants. </w:t>
+        <w:t xml:space="preserve">When the Tournament </w:t>
+      </w:r>
+      <w:proofErr w:type="gramStart"/>
+      <w:r>
+        <w:rPr>
+          <w:lang w:val="en-US"/>
+        </w:rPr>
+        <w:t>has been created</w:t>
+      </w:r>
+      <w:proofErr w:type="gramEnd"/>
+      <w:r>
+        <w:rPr>
+          <w:lang w:val="en-US"/>
+        </w:rPr>
+        <w:t xml:space="preserve">, the signup period is </w:t>
+      </w:r>
+      <w:r>
+        <w:rPr>
+          <w:lang w:val="en-US"/>
+        </w:rPr>
+        <w:t xml:space="preserve">… before. Another problem is that if there is a last participant at the last second that signs up must be put in the pool over the lanes and age groups, and be added to a lane and giving a shirt color and number. If there is not enough participants to fill out the </w:t>
+      </w:r>
+      <w:proofErr w:type="gramStart"/>
+      <w:r>
+        <w:rPr>
+          <w:lang w:val="en-US"/>
+        </w:rPr>
+        <w:t>lanes</w:t>
+      </w:r>
+      <w:proofErr w:type="gramEnd"/>
+      <w:r>
+        <w:rPr>
+          <w:lang w:val="en-US"/>
+        </w:rPr>
+        <w:t xml:space="preserve"> they will just remove some lanes or just fill the lanes with fewer participants. </w:t>
       </w:r>
     </w:p>
     <w:p>
@@ -795,7 +1465,7 @@
           <w:lang w:val="en-US"/>
         </w:rPr>
       </w:pPr>
-      <w:bookmarkStart w:id="2" w:name="_Toc437344645"/>
+      <w:bookmarkStart w:id="3" w:name="_Toc437350593"/>
       <w:r>
         <w:rPr>
           <w:lang w:val="en-US"/>
@@ -803,7 +1473,7 @@
         <w:lastRenderedPageBreak/>
         <w:t>Main Section</w:t>
       </w:r>
-      <w:bookmarkEnd w:id="2"/>
+      <w:bookmarkEnd w:id="3"/>
     </w:p>
     <w:p>
       <w:pPr>
@@ -812,14 +1482,20 @@
           <w:lang w:val="en-US"/>
         </w:rPr>
       </w:pPr>
-      <w:bookmarkStart w:id="3" w:name="_Toc437344646"/>
+      <w:bookmarkStart w:id="4" w:name="_Toc437350594"/>
       <w:r>
         <w:rPr>
           <w:lang w:val="en-US"/>
         </w:rPr>
         <w:t>System Development</w:t>
       </w:r>
-      <w:bookmarkEnd w:id="3"/>
+      <w:bookmarkEnd w:id="4"/>
+      <w:r>
+        <w:rPr>
+          <w:lang w:val="en-US"/>
+        </w:rPr>
+        <w:br/>
+      </w:r>
     </w:p>
     <w:p>
       <w:pPr>
@@ -828,26 +1504,40 @@
           <w:lang w:val="en-US"/>
         </w:rPr>
       </w:pPr>
-      <w:bookmarkStart w:id="4" w:name="_Toc437344647"/>
+      <w:bookmarkStart w:id="5" w:name="_Toc437350595"/>
       <w:r>
         <w:rPr>
           <w:lang w:val="en-US"/>
         </w:rPr>
         <w:t>Scrum</w:t>
       </w:r>
-      <w:bookmarkEnd w:id="4"/>
-    </w:p>
-    <w:p>
-      <w:pPr>
-        <w:rPr>
-          <w:lang w:val="en-US"/>
-        </w:rPr>
-      </w:pPr>
-      <w:r>
-        <w:rPr>
-          <w:lang w:val="en-US"/>
-        </w:rPr>
-        <w:t xml:space="preserve">As requested for this project, Our team is using SCRUM methodology. The project started by making the </w:t>
+      <w:bookmarkEnd w:id="5"/>
+    </w:p>
+    <w:p>
+      <w:pPr>
+        <w:rPr>
+          <w:lang w:val="en-US"/>
+        </w:rPr>
+      </w:pPr>
+      <w:r>
+        <w:rPr>
+          <w:lang w:val="en-US"/>
+        </w:rPr>
+        <w:t xml:space="preserve">As requested for this project, </w:t>
+      </w:r>
+      <w:proofErr w:type="gramStart"/>
+      <w:r>
+        <w:rPr>
+          <w:lang w:val="en-US"/>
+        </w:rPr>
+        <w:t>Our</w:t>
+      </w:r>
+      <w:proofErr w:type="gramEnd"/>
+      <w:r>
+        <w:rPr>
+          <w:lang w:val="en-US"/>
+        </w:rPr>
+        <w:t xml:space="preserve"> team is using SCRUM methodology. The project started by making the </w:t>
       </w:r>
       <w:r>
         <w:rPr>
@@ -867,34 +1557,145 @@
         <w:rPr>
           <w:lang w:val="en-US"/>
         </w:rPr>
-        <w:t xml:space="preserve">The product backlog is when the customer writes down the requirements neede in prioritized order for the system leaving the estimation of hours of work for the team. Since we have a REAL customer in this project, we had a lsit of requirements and 2 MAJOR requirements he wanted to have implemented and then some other requirements that was also important but he could live with out for a start but could be added depending on the time we have. </w:t>
-      </w:r>
-    </w:p>
-    <w:p>
-      <w:pPr>
-        <w:rPr>
-          <w:lang w:val="en-US"/>
-        </w:rPr>
-      </w:pPr>
-    </w:p>
-    <w:p>
-      <w:pPr>
-        <w:rPr>
-          <w:lang w:val="en-US"/>
-        </w:rPr>
-      </w:pPr>
-    </w:p>
-    <w:p>
-      <w:pPr>
-        <w:rPr>
-          <w:lang w:val="en-US"/>
-        </w:rPr>
-      </w:pPr>
-      <w:r>
-        <w:rPr>
-          <w:lang w:val="en-US"/>
-        </w:rPr>
-        <w:t xml:space="preserve">We did split the 3 weeks we had into 3 iterations also called Sprints. </w:t>
+        <w:t>The product backlog is when the customer writes down the requirements neede</w:t>
+      </w:r>
+      <w:r>
+        <w:rPr>
+          <w:lang w:val="en-US"/>
+        </w:rPr>
+        <w:t>d</w:t>
+      </w:r>
+      <w:r>
+        <w:rPr>
+          <w:lang w:val="en-US"/>
+        </w:rPr>
+        <w:t xml:space="preserve"> in prioritized order for the system leaving the estimation of hours of work for the team.</w:t>
+      </w:r>
+      <w:r>
+        <w:rPr>
+          <w:lang w:val="en-US"/>
+        </w:rPr>
+        <w:br/>
+      </w:r>
+      <w:r>
+        <w:rPr>
+          <w:lang w:val="en-US"/>
+        </w:rPr>
+        <w:t>Since we have a REAL custome</w:t>
+      </w:r>
+      <w:r>
+        <w:rPr>
+          <w:lang w:val="en-US"/>
+        </w:rPr>
+        <w:t xml:space="preserve">r in this project, we had a list of requirements. We have </w:t>
+      </w:r>
+      <w:proofErr w:type="spellStart"/>
+      <w:r>
+        <w:rPr>
+          <w:lang w:val="en-US"/>
+        </w:rPr>
+        <w:t>teo</w:t>
+      </w:r>
+      <w:proofErr w:type="spellEnd"/>
+      <w:r>
+        <w:rPr>
+          <w:lang w:val="en-US"/>
+        </w:rPr>
+        <w:t xml:space="preserve"> of the requirements that the customer wanted us to make, over any of the others.</w:t>
+      </w:r>
+      <w:r>
+        <w:rPr>
+          <w:lang w:val="en-US"/>
+        </w:rPr>
+        <w:br/>
+        <w:t>The Customer had a list of Requirements it consisted of 7, but we can only make 3 in the short time where 2 of the are the ones he wanted the most</w:t>
+      </w:r>
+      <w:r>
+        <w:rPr>
+          <w:lang w:val="en-US"/>
+        </w:rPr>
+        <w:t xml:space="preserve"> </w:t>
+      </w:r>
+    </w:p>
+    <w:p>
+      <w:pPr>
+        <w:rPr>
+          <w:lang w:val="en-US"/>
+        </w:rPr>
+      </w:pPr>
+      <w:r>
+        <w:rPr>
+          <w:lang w:val="en-US"/>
+        </w:rPr>
+        <w:t xml:space="preserve">The project consists of </w:t>
+      </w:r>
+      <w:proofErr w:type="gramStart"/>
+      <w:r>
+        <w:rPr>
+          <w:lang w:val="en-US"/>
+        </w:rPr>
+        <w:t>4</w:t>
+      </w:r>
+      <w:proofErr w:type="gramEnd"/>
+      <w:r>
+        <w:rPr>
+          <w:lang w:val="en-US"/>
+        </w:rPr>
+        <w:t xml:space="preserve"> requirements: add Participants, record Score, Real time Results for Parents</w:t>
+      </w:r>
+      <w:r>
+        <w:rPr>
+          <w:lang w:val="en-US"/>
+        </w:rPr>
+        <w:t xml:space="preserve">, Store - </w:t>
+      </w:r>
+      <w:r>
+        <w:rPr>
+          <w:lang w:val="en-US"/>
+        </w:rPr>
+        <w:br/>
+        <w:t xml:space="preserve">                                                                       Data in DB. </w:t>
+      </w:r>
+    </w:p>
+    <w:p>
+      <w:pPr>
+        <w:rPr>
+          <w:lang w:val="en-US"/>
+        </w:rPr>
+      </w:pPr>
+    </w:p>
+    <w:p>
+      <w:pPr>
+        <w:rPr>
+          <w:lang w:val="en-US"/>
+        </w:rPr>
+      </w:pPr>
+    </w:p>
+    <w:p>
+      <w:pPr>
+        <w:rPr>
+          <w:lang w:val="en-US"/>
+        </w:rPr>
+      </w:pPr>
+      <w:r>
+        <w:rPr>
+          <w:lang w:val="en-US"/>
+        </w:rPr>
+        <w:t xml:space="preserve">We did split the 3 weeks we had into </w:t>
+      </w:r>
+      <w:proofErr w:type="gramStart"/>
+      <w:r>
+        <w:rPr>
+          <w:lang w:val="en-US"/>
+        </w:rPr>
+        <w:t>3</w:t>
+      </w:r>
+      <w:proofErr w:type="gramEnd"/>
+      <w:r>
+        <w:rPr>
+          <w:lang w:val="en-US"/>
+        </w:rPr>
+        <w:t xml:space="preserve"> iterations also called Sprints. </w:t>
       </w:r>
     </w:p>
     <w:p>
@@ -911,36 +1712,35 @@
           <w:lang w:val="en-US"/>
         </w:rPr>
       </w:pPr>
-      <w:bookmarkStart w:id="5" w:name="_Toc437344648"/>
+      <w:bookmarkStart w:id="6" w:name="_Toc437350596"/>
       <w:r>
         <w:rPr>
           <w:lang w:val="en-US"/>
         </w:rPr>
         <w:t>Sprints</w:t>
       </w:r>
-      <w:bookmarkEnd w:id="5"/>
-    </w:p>
-    <w:p>
-      <w:pPr>
-        <w:rPr>
-          <w:lang w:val="en-US"/>
-        </w:rPr>
-      </w:pPr>
-    </w:p>
-    <w:p>
-      <w:pPr>
-        <w:rPr>
-          <w:lang w:val="en-US"/>
-        </w:rPr>
-      </w:pPr>
-      <w:bookmarkStart w:id="6" w:name="_GoBack"/>
       <w:bookmarkEnd w:id="6"/>
+    </w:p>
+    <w:p>
+      <w:pPr>
+        <w:rPr>
+          <w:lang w:val="en-US"/>
+        </w:rPr>
+      </w:pPr>
+    </w:p>
+    <w:p>
+      <w:pPr>
+        <w:rPr>
+          <w:lang w:val="en-US"/>
+        </w:rPr>
+      </w:pPr>
       <w:r>
         <w:rPr>
           <w:lang w:val="en-US"/>
         </w:rPr>
         <w:t xml:space="preserve">First </w:t>
       </w:r>
+      <w:proofErr w:type="gramStart"/>
       <w:r>
         <w:rPr>
           <w:lang w:val="en-US"/>
@@ -954,6 +1754,7 @@
         </w:rPr>
         <w:t>st</w:t>
       </w:r>
+      <w:proofErr w:type="gramEnd"/>
       <w:r>
         <w:rPr>
           <w:lang w:val="en-US"/>
@@ -977,7 +1778,21 @@
         <w:rPr>
           <w:lang w:val="en-US"/>
         </w:rPr>
-        <w:t xml:space="preserve">In the first sprint planning meeting, we </w:t>
+        <w:t xml:space="preserve">In the first </w:t>
+      </w:r>
+      <w:proofErr w:type="gramStart"/>
+      <w:r>
+        <w:rPr>
+          <w:lang w:val="en-US"/>
+        </w:rPr>
+        <w:t>sprint planning</w:t>
+      </w:r>
+      <w:proofErr w:type="gramEnd"/>
+      <w:r>
+        <w:rPr>
+          <w:lang w:val="en-US"/>
+        </w:rPr>
+        <w:t xml:space="preserve"> meeting, we </w:t>
       </w:r>
       <w:r>
         <w:rPr>
@@ -1023,6 +1838,7 @@
         </w:rPr>
         <w:t xml:space="preserve">Second </w:t>
       </w:r>
+      <w:proofErr w:type="gramStart"/>
       <w:r>
         <w:rPr>
           <w:lang w:val="en-US"/>
@@ -1036,6 +1852,7 @@
         </w:rPr>
         <w:t>nd</w:t>
       </w:r>
+      <w:proofErr w:type="gramEnd"/>
       <w:r>
         <w:rPr>
           <w:lang w:val="en-US"/>
@@ -1059,7 +1876,21 @@
         <w:rPr>
           <w:lang w:val="en-US"/>
         </w:rPr>
-        <w:t xml:space="preserve">In the second Spring we talked about what requirements we wanted to </w:t>
+        <w:t xml:space="preserve">In the second </w:t>
+      </w:r>
+      <w:proofErr w:type="gramStart"/>
+      <w:r>
+        <w:rPr>
+          <w:lang w:val="en-US"/>
+        </w:rPr>
+        <w:t>Spring</w:t>
+      </w:r>
+      <w:proofErr w:type="gramEnd"/>
+      <w:r>
+        <w:rPr>
+          <w:lang w:val="en-US"/>
+        </w:rPr>
+        <w:t xml:space="preserve"> we talked about what requirements we wanted to </w:t>
       </w:r>
       <w:r>
         <w:rPr>
@@ -1072,6 +1903,12 @@
           <w:lang w:val="en-US"/>
         </w:rPr>
         <w:br/>
+      </w:r>
+      <w:proofErr w:type="gramStart"/>
+      <w:r>
+        <w:rPr>
+          <w:lang w:val="en-US"/>
+        </w:rPr>
         <w:t>2</w:t>
       </w:r>
       <w:r>
@@ -1081,6 +1918,7 @@
         </w:rPr>
         <w:t>nd</w:t>
       </w:r>
+      <w:proofErr w:type="gramEnd"/>
       <w:r>
         <w:rPr>
           <w:lang w:val="en-US"/>
@@ -1120,6 +1958,303 @@
           <w:lang w:val="en-US"/>
         </w:rPr>
       </w:pPr>
+    </w:p>
+    <w:p>
+      <w:pPr>
+        <w:pStyle w:val="Overskrift2"/>
+        <w:rPr>
+          <w:lang w:val="en-US"/>
+        </w:rPr>
+      </w:pPr>
+      <w:bookmarkStart w:id="7" w:name="_Toc437350597"/>
+      <w:r>
+        <w:rPr>
+          <w:lang w:val="en-US"/>
+        </w:rPr>
+        <w:t>Program Framework</w:t>
+      </w:r>
+      <w:bookmarkEnd w:id="7"/>
+    </w:p>
+    <w:p>
+      <w:pPr>
+        <w:rPr>
+          <w:lang w:val="en-US"/>
+        </w:rPr>
+      </w:pPr>
+      <w:r>
+        <w:rPr>
+          <w:lang w:val="en-US"/>
+        </w:rPr>
+        <w:t xml:space="preserve">Our group moved on to the structure, how the program should be. A typical structure was used, </w:t>
+      </w:r>
+      <w:r>
+        <w:rPr>
+          <w:lang w:val="en-US"/>
+        </w:rPr>
+        <w:t xml:space="preserve">the </w:t>
+      </w:r>
+      <w:proofErr w:type="gramStart"/>
+      <w:r>
+        <w:rPr>
+          <w:lang w:val="en-US"/>
+        </w:rPr>
+        <w:t>3</w:t>
+      </w:r>
+      <w:proofErr w:type="gramEnd"/>
+      <w:r>
+        <w:rPr>
+          <w:lang w:val="en-US"/>
+        </w:rPr>
+        <w:t xml:space="preserve"> layered structure also knows as the MVC structure. See the picture in the appendix how it is </w:t>
+      </w:r>
+      <w:proofErr w:type="spellStart"/>
+      <w:r>
+        <w:rPr>
+          <w:lang w:val="en-US"/>
+        </w:rPr>
+        <w:t>reprecents</w:t>
+      </w:r>
+      <w:proofErr w:type="spellEnd"/>
+      <w:r>
+        <w:rPr>
+          <w:lang w:val="en-US"/>
+        </w:rPr>
+        <w:t xml:space="preserve"> an overview of out MVC.</w:t>
+      </w:r>
+    </w:p>
+    <w:p>
+      <w:pPr>
+        <w:rPr>
+          <w:lang w:val="en-US"/>
+        </w:rPr>
+      </w:pPr>
+      <w:r>
+        <w:rPr>
+          <w:lang w:val="en-US"/>
+        </w:rPr>
+        <w:t>Need a picture of the MVC and tell how it works with the servlet and so on</w:t>
+      </w:r>
+      <w:proofErr w:type="gramStart"/>
+      <w:r>
+        <w:rPr>
+          <w:lang w:val="en-US"/>
+        </w:rPr>
+        <w:t>..</w:t>
+      </w:r>
+      <w:proofErr w:type="gramEnd"/>
+      <w:r>
+        <w:rPr>
+          <w:lang w:val="en-US"/>
+        </w:rPr>
+        <w:t xml:space="preserve"> </w:t>
+      </w:r>
+      <w:proofErr w:type="gramStart"/>
+      <w:r>
+        <w:rPr>
+          <w:lang w:val="en-US"/>
+        </w:rPr>
+        <w:t>tell</w:t>
+      </w:r>
+      <w:proofErr w:type="gramEnd"/>
+      <w:r>
+        <w:rPr>
+          <w:lang w:val="en-US"/>
+        </w:rPr>
+        <w:t xml:space="preserve"> what 3 layers we have and what they are named, if they have a handler in each</w:t>
+      </w:r>
+    </w:p>
+    <w:p>
+      <w:pPr>
+        <w:rPr>
+          <w:lang w:val="en-US"/>
+        </w:rPr>
+      </w:pPr>
+      <w:r>
+        <w:rPr>
+          <w:lang w:val="en-US"/>
+        </w:rPr>
+        <w:t xml:space="preserve"> Tell why we use MVC and what </w:t>
+      </w:r>
+      <w:r>
+        <w:rPr>
+          <w:lang w:val="en-US"/>
+        </w:rPr>
+        <w:t xml:space="preserve">we gain from using an MVC. </w:t>
+      </w:r>
+    </w:p>
+    <w:p>
+      <w:pPr>
+        <w:rPr>
+          <w:lang w:val="en-US"/>
+        </w:rPr>
+      </w:pPr>
+    </w:p>
+    <w:p>
+      <w:pPr>
+        <w:pStyle w:val="Overskrift2"/>
+        <w:rPr>
+          <w:lang w:val="en-US"/>
+        </w:rPr>
+      </w:pPr>
+      <w:bookmarkStart w:id="8" w:name="_Toc437350598"/>
+      <w:r>
+        <w:rPr>
+          <w:lang w:val="en-US"/>
+        </w:rPr>
+        <w:t>Program Screen Shots</w:t>
+      </w:r>
+      <w:bookmarkEnd w:id="8"/>
+    </w:p>
+    <w:p>
+      <w:pPr>
+        <w:rPr>
+          <w:lang w:val="en-US"/>
+        </w:rPr>
+      </w:pPr>
+      <w:r>
+        <w:rPr>
+          <w:lang w:val="en-US"/>
+        </w:rPr>
+        <w:t xml:space="preserve">This is some pictures of our program, so that you get a visual </w:t>
+      </w:r>
+      <w:r>
+        <w:rPr>
+          <w:lang w:val="en-US"/>
+        </w:rPr>
+        <w:t xml:space="preserve">effect of what the program looks like running as a reader. </w:t>
+      </w:r>
+    </w:p>
+    <w:p>
+      <w:pPr>
+        <w:rPr>
+          <w:lang w:val="en-US"/>
+        </w:rPr>
+      </w:pPr>
+      <w:r>
+        <w:rPr>
+          <w:lang w:val="en-US"/>
+        </w:rPr>
+        <w:t xml:space="preserve">Here you will first be able to see what we have been able to make run and then show or talk to you about what we </w:t>
+      </w:r>
+      <w:r>
+        <w:rPr>
+          <w:lang w:val="en-US"/>
+        </w:rPr>
+        <w:t>could not</w:t>
+      </w:r>
+      <w:r>
+        <w:rPr>
+          <w:lang w:val="en-US"/>
+        </w:rPr>
+        <w:t xml:space="preserve"> </w:t>
+      </w:r>
+      <w:r>
+        <w:rPr>
+          <w:lang w:val="en-US"/>
+        </w:rPr>
+        <w:t>get</w:t>
+      </w:r>
+      <w:r>
+        <w:rPr>
+          <w:lang w:val="en-US"/>
+        </w:rPr>
+        <w:t xml:space="preserve"> </w:t>
+      </w:r>
+      <w:r>
+        <w:rPr>
+          <w:lang w:val="en-US"/>
+        </w:rPr>
+        <w:t>finish</w:t>
+      </w:r>
+      <w:r>
+        <w:rPr>
+          <w:lang w:val="en-US"/>
+        </w:rPr>
+        <w:t xml:space="preserve">. </w:t>
+      </w:r>
+    </w:p>
+    <w:p>
+      <w:pPr>
+        <w:rPr>
+          <w:lang w:val="en-US"/>
+        </w:rPr>
+      </w:pPr>
+    </w:p>
+    <w:p>
+      <w:pPr>
+        <w:pStyle w:val="Overskrift3"/>
+        <w:rPr>
+          <w:lang w:val="en-US"/>
+        </w:rPr>
+      </w:pPr>
+      <w:bookmarkStart w:id="9" w:name="_Toc437350599"/>
+      <w:r>
+        <w:rPr>
+          <w:lang w:val="en-US"/>
+        </w:rPr>
+        <w:t>Signing up</w:t>
+      </w:r>
+      <w:bookmarkEnd w:id="9"/>
+    </w:p>
+    <w:p>
+      <w:pPr>
+        <w:rPr>
+          <w:lang w:val="en-US"/>
+        </w:rPr>
+      </w:pPr>
+    </w:p>
+    <w:p>
+      <w:pPr>
+        <w:rPr>
+          <w:lang w:val="en-US"/>
+        </w:rPr>
+      </w:pPr>
+    </w:p>
+    <w:p>
+      <w:pPr>
+        <w:pStyle w:val="Overskrift3"/>
+        <w:rPr>
+          <w:lang w:val="en-US"/>
+        </w:rPr>
+      </w:pPr>
+      <w:bookmarkStart w:id="10" w:name="_Toc437350600"/>
+      <w:r>
+        <w:rPr>
+          <w:lang w:val="en-US"/>
+        </w:rPr>
+        <w:t>Adding Score</w:t>
+      </w:r>
+      <w:bookmarkEnd w:id="10"/>
+    </w:p>
+    <w:p>
+      <w:pPr>
+        <w:rPr>
+          <w:lang w:val="en-US"/>
+        </w:rPr>
+      </w:pPr>
+    </w:p>
+    <w:p>
+      <w:pPr>
+        <w:rPr>
+          <w:lang w:val="en-US"/>
+        </w:rPr>
+      </w:pPr>
+    </w:p>
+    <w:p>
+      <w:pPr>
+        <w:pStyle w:val="Overskrift3"/>
+        <w:rPr>
+          <w:lang w:val="en-US"/>
+        </w:rPr>
+      </w:pPr>
+      <w:bookmarkStart w:id="11" w:name="_Toc437350601"/>
+      <w:r>
+        <w:rPr>
+          <w:lang w:val="en-US"/>
+        </w:rPr>
+        <w:t>Watching score Live</w:t>
+      </w:r>
+      <w:bookmarkEnd w:id="11"/>
     </w:p>
     <w:sectPr>
       <w:pgSz w:w="11906" w:h="16838"/>
@@ -1129,6 +2264,126 @@
     </w:sectPr>
   </w:body>
 </w:document>
+</file>
+
+<file path=word/numbering.xml><?xml version="1.0" encoding="utf-8"?>
+<w:numbering xmlns:wpc="http://schemas.microsoft.com/office/word/2010/wordprocessingCanvas" xmlns:mc="http://schemas.openxmlformats.org/markup-compatibility/2006" xmlns:o="urn:schemas-microsoft-com:office:office" xmlns:r="http://schemas.openxmlformats.org/officeDocument/2006/relationships" xmlns:m="http://schemas.openxmlformats.org/officeDocument/2006/math" xmlns:v="urn:schemas-microsoft-com:vml" xmlns:wp14="http://schemas.microsoft.com/office/word/2010/wordprocessingDrawing" xmlns:wp="http://schemas.openxmlformats.org/drawingml/2006/wordprocessingDrawing" xmlns:w10="urn:schemas-microsoft-com:office:word" xmlns:w="http://schemas.openxmlformats.org/wordprocessingml/2006/main" xmlns:w14="http://schemas.microsoft.com/office/word/2010/wordml" xmlns:w15="http://schemas.microsoft.com/office/word/2012/wordml" xmlns:wpg="http://schemas.microsoft.com/office/word/2010/wordprocessingGroup" xmlns:wpi="http://schemas.microsoft.com/office/word/2010/wordprocessingInk" xmlns:wne="http://schemas.microsoft.com/office/word/2006/wordml" xmlns:wps="http://schemas.microsoft.com/office/word/2010/wordprocessingShape" mc:Ignorable="w14 w15 wp14">
+  <w:abstractNum w:abstractNumId="0" w15:restartNumberingAfterBreak="0">
+    <w:nsid w:val="1A030E50"/>
+    <w:multiLevelType w:val="hybridMultilevel"/>
+    <w:tmpl w:val="E1BEB212"/>
+    <w:lvl w:ilvl="0" w:tplc="AFEEC5F6">
+      <w:numFmt w:val="bullet"/>
+      <w:lvlText w:val=""/>
+      <w:lvlJc w:val="left"/>
+      <w:pPr>
+        <w:ind w:left="720" w:hanging="360"/>
+      </w:pPr>
+      <w:rPr>
+        <w:rFonts w:ascii="Symbol" w:eastAsiaTheme="minorHAnsi" w:hAnsi="Symbol" w:cstheme="minorBidi" w:hint="default"/>
+      </w:rPr>
+    </w:lvl>
+    <w:lvl w:ilvl="1" w:tplc="04060003" w:tentative="1">
+      <w:start w:val="1"/>
+      <w:numFmt w:val="bullet"/>
+      <w:lvlText w:val="o"/>
+      <w:lvlJc w:val="left"/>
+      <w:pPr>
+        <w:ind w:left="1440" w:hanging="360"/>
+      </w:pPr>
+      <w:rPr>
+        <w:rFonts w:ascii="Courier New" w:hAnsi="Courier New" w:cs="Courier New" w:hint="default"/>
+      </w:rPr>
+    </w:lvl>
+    <w:lvl w:ilvl="2" w:tplc="04060005" w:tentative="1">
+      <w:start w:val="1"/>
+      <w:numFmt w:val="bullet"/>
+      <w:lvlText w:val=""/>
+      <w:lvlJc w:val="left"/>
+      <w:pPr>
+        <w:ind w:left="2160" w:hanging="360"/>
+      </w:pPr>
+      <w:rPr>
+        <w:rFonts w:ascii="Wingdings" w:hAnsi="Wingdings" w:hint="default"/>
+      </w:rPr>
+    </w:lvl>
+    <w:lvl w:ilvl="3" w:tplc="04060001" w:tentative="1">
+      <w:start w:val="1"/>
+      <w:numFmt w:val="bullet"/>
+      <w:lvlText w:val=""/>
+      <w:lvlJc w:val="left"/>
+      <w:pPr>
+        <w:ind w:left="2880" w:hanging="360"/>
+      </w:pPr>
+      <w:rPr>
+        <w:rFonts w:ascii="Symbol" w:hAnsi="Symbol" w:hint="default"/>
+      </w:rPr>
+    </w:lvl>
+    <w:lvl w:ilvl="4" w:tplc="04060003" w:tentative="1">
+      <w:start w:val="1"/>
+      <w:numFmt w:val="bullet"/>
+      <w:lvlText w:val="o"/>
+      <w:lvlJc w:val="left"/>
+      <w:pPr>
+        <w:ind w:left="3600" w:hanging="360"/>
+      </w:pPr>
+      <w:rPr>
+        <w:rFonts w:ascii="Courier New" w:hAnsi="Courier New" w:cs="Courier New" w:hint="default"/>
+      </w:rPr>
+    </w:lvl>
+    <w:lvl w:ilvl="5" w:tplc="04060005" w:tentative="1">
+      <w:start w:val="1"/>
+      <w:numFmt w:val="bullet"/>
+      <w:lvlText w:val=""/>
+      <w:lvlJc w:val="left"/>
+      <w:pPr>
+        <w:ind w:left="4320" w:hanging="360"/>
+      </w:pPr>
+      <w:rPr>
+        <w:rFonts w:ascii="Wingdings" w:hAnsi="Wingdings" w:hint="default"/>
+      </w:rPr>
+    </w:lvl>
+    <w:lvl w:ilvl="6" w:tplc="04060001" w:tentative="1">
+      <w:start w:val="1"/>
+      <w:numFmt w:val="bullet"/>
+      <w:lvlText w:val=""/>
+      <w:lvlJc w:val="left"/>
+      <w:pPr>
+        <w:ind w:left="5040" w:hanging="360"/>
+      </w:pPr>
+      <w:rPr>
+        <w:rFonts w:ascii="Symbol" w:hAnsi="Symbol" w:hint="default"/>
+      </w:rPr>
+    </w:lvl>
+    <w:lvl w:ilvl="7" w:tplc="04060003" w:tentative="1">
+      <w:start w:val="1"/>
+      <w:numFmt w:val="bullet"/>
+      <w:lvlText w:val="o"/>
+      <w:lvlJc w:val="left"/>
+      <w:pPr>
+        <w:ind w:left="5760" w:hanging="360"/>
+      </w:pPr>
+      <w:rPr>
+        <w:rFonts w:ascii="Courier New" w:hAnsi="Courier New" w:cs="Courier New" w:hint="default"/>
+      </w:rPr>
+    </w:lvl>
+    <w:lvl w:ilvl="8" w:tplc="04060005" w:tentative="1">
+      <w:start w:val="1"/>
+      <w:numFmt w:val="bullet"/>
+      <w:lvlText w:val=""/>
+      <w:lvlJc w:val="left"/>
+      <w:pPr>
+        <w:ind w:left="6480" w:hanging="360"/>
+      </w:pPr>
+      <w:rPr>
+        <w:rFonts w:ascii="Wingdings" w:hAnsi="Wingdings" w:hint="default"/>
+      </w:rPr>
+    </w:lvl>
+  </w:abstractNum>
+  <w:num w:numId="1">
+    <w:abstractNumId w:val="0"/>
+  </w:num>
+</w:numbering>
 </file>
 
 <file path=word/styles.xml><?xml version="1.0" encoding="utf-8"?>
@@ -1732,520 +2987,18 @@
       <w:u w:val="single"/>
     </w:rPr>
   </w:style>
-</w:styles>
-</file>
-
-<file path=word/glossary/document.xml><?xml version="1.0" encoding="utf-8"?>
-<w:glossaryDocument xmlns:wpc="http://schemas.microsoft.com/office/word/2010/wordprocessingCanvas" xmlns:mc="http://schemas.openxmlformats.org/markup-compatibility/2006" xmlns:o="urn:schemas-microsoft-com:office:office" xmlns:r="http://schemas.openxmlformats.org/officeDocument/2006/relationships" xmlns:m="http://schemas.openxmlformats.org/officeDocument/2006/math" xmlns:v="urn:schemas-microsoft-com:vml" xmlns:wp14="http://schemas.microsoft.com/office/word/2010/wordprocessingDrawing" xmlns:wp="http://schemas.openxmlformats.org/drawingml/2006/wordprocessingDrawing" xmlns:w10="urn:schemas-microsoft-com:office:word" xmlns:w="http://schemas.openxmlformats.org/wordprocessingml/2006/main" xmlns:w14="http://schemas.microsoft.com/office/word/2010/wordml" xmlns:w15="http://schemas.microsoft.com/office/word/2012/wordml" xmlns:wpg="http://schemas.microsoft.com/office/word/2010/wordprocessingGroup" xmlns:wpi="http://schemas.microsoft.com/office/word/2010/wordprocessingInk" xmlns:wne="http://schemas.microsoft.com/office/word/2006/wordml" xmlns:wps="http://schemas.microsoft.com/office/word/2010/wordprocessingShape" mc:Ignorable="w14 w15 wp14"/>
-</file>
-
-<file path=word/glossary/fontTable.xml><?xml version="1.0" encoding="utf-8"?>
-<w:fonts xmlns:mc="http://schemas.openxmlformats.org/markup-compatibility/2006" xmlns:r="http://schemas.openxmlformats.org/officeDocument/2006/relationships" xmlns:w="http://schemas.openxmlformats.org/wordprocessingml/2006/main" xmlns:w14="http://schemas.microsoft.com/office/word/2010/wordml" xmlns:w15="http://schemas.microsoft.com/office/word/2012/wordml" mc:Ignorable="w14 w15">
-  <w:font w:name="Calibri">
-    <w:panose1 w:val="020F0502020204030204"/>
-    <w:charset w:val="00"/>
-    <w:family w:val="swiss"/>
-    <w:pitch w:val="variable"/>
-    <w:sig w:usb0="E00002FF" w:usb1="4000ACFF" w:usb2="00000001" w:usb3="00000000" w:csb0="0000019F" w:csb1="00000000"/>
-  </w:font>
-  <w:font w:name="Times New Roman">
-    <w:panose1 w:val="02020603050405020304"/>
-    <w:charset w:val="00"/>
-    <w:family w:val="roman"/>
-    <w:pitch w:val="variable"/>
-    <w:sig w:usb0="E0002AFF" w:usb1="C0007841" w:usb2="00000009" w:usb3="00000000" w:csb0="000001FF" w:csb1="00000000"/>
-  </w:font>
-  <w:font w:name="Calibri Light">
-    <w:panose1 w:val="020F0302020204030204"/>
-    <w:charset w:val="00"/>
-    <w:family w:val="swiss"/>
-    <w:pitch w:val="variable"/>
-    <w:sig w:usb0="A00002EF" w:usb1="4000207B" w:usb2="00000000" w:usb3="00000000" w:csb0="0000019F" w:csb1="00000000"/>
-  </w:font>
-</w:fonts>
-</file>
-
-<file path=word/glossary/settings.xml><?xml version="1.0" encoding="utf-8"?>
-<w:settings xmlns:mc="http://schemas.openxmlformats.org/markup-compatibility/2006" xmlns:o="urn:schemas-microsoft-com:office:office" xmlns:r="http://schemas.openxmlformats.org/officeDocument/2006/relationships" xmlns:m="http://schemas.openxmlformats.org/officeDocument/2006/math" xmlns:v="urn:schemas-microsoft-com:vml" xmlns:w10="urn:schemas-microsoft-com:office:word" xmlns:w="http://schemas.openxmlformats.org/wordprocessingml/2006/main" xmlns:w14="http://schemas.microsoft.com/office/word/2010/wordml" xmlns:w15="http://schemas.microsoft.com/office/word/2012/wordml" xmlns:sl="http://schemas.openxmlformats.org/schemaLibrary/2006/main" mc:Ignorable="w14 w15">
-  <w:view w:val="normal"/>
-  <w:defaultTabStop w:val="1304"/>
-  <w:hyphenationZone w:val="425"/>
-  <w:characterSpacingControl w:val="doNotCompress"/>
-  <w:compat>
-    <w:useFELayout/>
-    <w:compatSetting w:name="compatibilityMode" w:uri="http://schemas.microsoft.com/office/word" w:val="15"/>
-    <w:compatSetting w:name="overrideTableStyleFontSizeAndJustification" w:uri="http://schemas.microsoft.com/office/word" w:val="1"/>
-    <w:compatSetting w:name="enableOpenTypeFeatures" w:uri="http://schemas.microsoft.com/office/word" w:val="1"/>
-    <w:compatSetting w:name="doNotFlipMirrorIndents" w:uri="http://schemas.microsoft.com/office/word" w:val="1"/>
-    <w:compatSetting w:name="differentiateMultirowTableHeaders" w:uri="http://schemas.microsoft.com/office/word" w:val="1"/>
-  </w:compat>
-  <w:rsids>
-    <w:rsidRoot w:val="00727D02"/>
-    <w:rsid w:val="00727D02"/>
-    <w:rsid w:val="007D0C92"/>
-  </w:rsids>
-  <m:mathPr>
-    <m:mathFont m:val="Cambria Math"/>
-    <m:brkBin m:val="before"/>
-    <m:brkBinSub m:val="--"/>
-    <m:smallFrac m:val="0"/>
-    <m:dispDef/>
-    <m:lMargin m:val="0"/>
-    <m:rMargin m:val="0"/>
-    <m:defJc m:val="centerGroup"/>
-    <m:wrapIndent m:val="1440"/>
-    <m:intLim m:val="subSup"/>
-    <m:naryLim m:val="undOvr"/>
-  </m:mathPr>
-  <w:themeFontLang w:val="da-DK"/>
-  <w:clrSchemeMapping w:bg1="light1" w:t1="dark1" w:bg2="light2" w:t2="dark2" w:accent1="accent1" w:accent2="accent2" w:accent3="accent3" w:accent4="accent4" w:accent5="accent5" w:accent6="accent6" w:hyperlink="hyperlink" w:followedHyperlink="followedHyperlink"/>
-  <w:decimalSymbol w:val=","/>
-  <w:listSeparator w:val=";"/>
-  <w15:chartTrackingRefBased/>
-</w:settings>
-</file>
-
-<file path=word/glossary/styles.xml><?xml version="1.0" encoding="utf-8"?>
-<w:styles xmlns:mc="http://schemas.openxmlformats.org/markup-compatibility/2006" xmlns:r="http://schemas.openxmlformats.org/officeDocument/2006/relationships" xmlns:w="http://schemas.openxmlformats.org/wordprocessingml/2006/main" xmlns:w14="http://schemas.microsoft.com/office/word/2010/wordml" xmlns:w15="http://schemas.microsoft.com/office/word/2012/wordml" mc:Ignorable="w14 w15">
-  <w:docDefaults>
-    <w:rPrDefault>
-      <w:rPr>
-        <w:rFonts w:asciiTheme="minorHAnsi" w:eastAsiaTheme="minorEastAsia" w:hAnsiTheme="minorHAnsi" w:cstheme="minorBidi"/>
-        <w:sz w:val="22"/>
-        <w:szCs w:val="22"/>
-        <w:lang w:val="da-DK" w:eastAsia="da-DK" w:bidi="ar-SA"/>
-      </w:rPr>
-    </w:rPrDefault>
-    <w:pPrDefault>
-      <w:pPr>
-        <w:spacing w:after="160" w:line="259" w:lineRule="auto"/>
-      </w:pPr>
-    </w:pPrDefault>
-  </w:docDefaults>
-  <w:latentStyles w:defLockedState="0" w:defUIPriority="99" w:defSemiHidden="0" w:defUnhideWhenUsed="0" w:defQFormat="0" w:count="371">
-    <w:lsdException w:name="Normal" w:uiPriority="0" w:qFormat="1"/>
-    <w:lsdException w:name="heading 1" w:uiPriority="9" w:qFormat="1"/>
-    <w:lsdException w:name="heading 2" w:semiHidden="1" w:uiPriority="9" w:unhideWhenUsed="1" w:qFormat="1"/>
-    <w:lsdException w:name="heading 3" w:semiHidden="1" w:uiPriority="9" w:unhideWhenUsed="1" w:qFormat="1"/>
-    <w:lsdException w:name="heading 4" w:semiHidden="1" w:uiPriority="9" w:unhideWhenUsed="1" w:qFormat="1"/>
-    <w:lsdException w:name="heading 5" w:semiHidden="1" w:uiPriority="9" w:unhideWhenUsed="1" w:qFormat="1"/>
-    <w:lsdException w:name="heading 6" w:semiHidden="1" w:uiPriority="9" w:unhideWhenUsed="1" w:qFormat="1"/>
-    <w:lsdException w:name="heading 7" w:semiHidden="1" w:uiPriority="9" w:unhideWhenUsed="1" w:qFormat="1"/>
-    <w:lsdException w:name="heading 8" w:semiHidden="1" w:uiPriority="9" w:unhideWhenUsed="1" w:qFormat="1"/>
-    <w:lsdException w:name="heading 9" w:semiHidden="1" w:uiPriority="9" w:unhideWhenUsed="1" w:qFormat="1"/>
-    <w:lsdException w:name="index 1" w:semiHidden="1" w:unhideWhenUsed="1"/>
-    <w:lsdException w:name="index 2" w:semiHidden="1" w:unhideWhenUsed="1"/>
-    <w:lsdException w:name="index 3" w:semiHidden="1" w:unhideWhenUsed="1"/>
-    <w:lsdException w:name="index 4" w:semiHidden="1" w:unhideWhenUsed="1"/>
-    <w:lsdException w:name="index 5" w:semiHidden="1" w:unhideWhenUsed="1"/>
-    <w:lsdException w:name="index 6" w:semiHidden="1" w:unhideWhenUsed="1"/>
-    <w:lsdException w:name="index 7" w:semiHidden="1" w:unhideWhenUsed="1"/>
-    <w:lsdException w:name="index 8" w:semiHidden="1" w:unhideWhenUsed="1"/>
-    <w:lsdException w:name="index 9" w:semiHidden="1" w:unhideWhenUsed="1"/>
-    <w:lsdException w:name="toc 1" w:semiHidden="1" w:uiPriority="39" w:unhideWhenUsed="1"/>
-    <w:lsdException w:name="toc 2" w:semiHidden="1" w:uiPriority="39" w:unhideWhenUsed="1"/>
-    <w:lsdException w:name="toc 3" w:semiHidden="1" w:uiPriority="39" w:unhideWhenUsed="1"/>
-    <w:lsdException w:name="toc 4" w:semiHidden="1" w:uiPriority="39" w:unhideWhenUsed="1"/>
-    <w:lsdException w:name="toc 5" w:semiHidden="1" w:uiPriority="39" w:unhideWhenUsed="1"/>
-    <w:lsdException w:name="toc 6" w:semiHidden="1" w:uiPriority="39" w:unhideWhenUsed="1"/>
-    <w:lsdException w:name="toc 7" w:semiHidden="1" w:uiPriority="39" w:unhideWhenUsed="1"/>
-    <w:lsdException w:name="toc 8" w:semiHidden="1" w:uiPriority="39" w:unhideWhenUsed="1"/>
-    <w:lsdException w:name="toc 9" w:semiHidden="1" w:uiPriority="39" w:unhideWhenUsed="1"/>
-    <w:lsdException w:name="Normal Indent" w:semiHidden="1" w:unhideWhenUsed="1"/>
-    <w:lsdException w:name="footnote text" w:semiHidden="1" w:unhideWhenUsed="1"/>
-    <w:lsdException w:name="annotation text" w:semiHidden="1" w:unhideWhenUsed="1"/>
-    <w:lsdException w:name="header" w:semiHidden="1" w:unhideWhenUsed="1"/>
-    <w:lsdException w:name="footer" w:semiHidden="1" w:unhideWhenUsed="1"/>
-    <w:lsdException w:name="index heading" w:semiHidden="1" w:unhideWhenUsed="1"/>
-    <w:lsdException w:name="caption" w:semiHidden="1" w:uiPriority="35" w:unhideWhenUsed="1" w:qFormat="1"/>
-    <w:lsdException w:name="table of figures" w:semiHidden="1" w:unhideWhenUsed="1"/>
-    <w:lsdException w:name="envelope address" w:semiHidden="1" w:unhideWhenUsed="1"/>
-    <w:lsdException w:name="envelope return" w:semiHidden="1" w:unhideWhenUsed="1"/>
-    <w:lsdException w:name="footnote reference" w:semiHidden="1" w:unhideWhenUsed="1"/>
-    <w:lsdException w:name="annotation reference" w:semiHidden="1" w:unhideWhenUsed="1"/>
-    <w:lsdException w:name="line number" w:semiHidden="1" w:unhideWhenUsed="1"/>
-    <w:lsdException w:name="page number" w:semiHidden="1" w:unhideWhenUsed="1"/>
-    <w:lsdException w:name="endnote reference" w:semiHidden="1" w:unhideWhenUsed="1"/>
-    <w:lsdException w:name="endnote text" w:semiHidden="1" w:unhideWhenUsed="1"/>
-    <w:lsdException w:name="table of authorities" w:semiHidden="1" w:unhideWhenUsed="1"/>
-    <w:lsdException w:name="macro" w:semiHidden="1" w:unhideWhenUsed="1"/>
-    <w:lsdException w:name="toa heading" w:semiHidden="1" w:unhideWhenUsed="1"/>
-    <w:lsdException w:name="List" w:semiHidden="1" w:unhideWhenUsed="1"/>
-    <w:lsdException w:name="List Bullet" w:semiHidden="1" w:unhideWhenUsed="1"/>
-    <w:lsdException w:name="List Number" w:semiHidden="1" w:unhideWhenUsed="1"/>
-    <w:lsdException w:name="List 2" w:semiHidden="1" w:unhideWhenUsed="1"/>
-    <w:lsdException w:name="List 3" w:semiHidden="1" w:unhideWhenUsed="1"/>
-    <w:lsdException w:name="List 4" w:semiHidden="1" w:unhideWhenUsed="1"/>
-    <w:lsdException w:name="List 5" w:semiHidden="1" w:unhideWhenUsed="1"/>
-    <w:lsdException w:name="List Bullet 2" w:semiHidden="1" w:unhideWhenUsed="1"/>
-    <w:lsdException w:name="List Bullet 3" w:semiHidden="1" w:unhideWhenUsed="1"/>
-    <w:lsdException w:name="List Bullet 4" w:semiHidden="1" w:unhideWhenUsed="1"/>
-    <w:lsdException w:name="List Bullet 5" w:semiHidden="1" w:unhideWhenUsed="1"/>
-    <w:lsdException w:name="List Number 2" w:semiHidden="1" w:unhideWhenUsed="1"/>
-    <w:lsdException w:name="List Number 3" w:semiHidden="1" w:unhideWhenUsed="1"/>
-    <w:lsdException w:name="List Number 4" w:semiHidden="1" w:unhideWhenUsed="1"/>
-    <w:lsdException w:name="List Number 5" w:semiHidden="1" w:unhideWhenUsed="1"/>
-    <w:lsdException w:name="Title" w:uiPriority="10" w:qFormat="1"/>
-    <w:lsdException w:name="Closing" w:semiHidden="1" w:unhideWhenUsed="1"/>
-    <w:lsdException w:name="Signature" w:semiHidden="1" w:unhideWhenUsed="1"/>
-    <w:lsdException w:name="Default Paragraph Font" w:semiHidden="1" w:uiPriority="1" w:unhideWhenUsed="1"/>
-    <w:lsdException w:name="Body Text" w:semiHidden="1" w:unhideWhenUsed="1"/>
-    <w:lsdException w:name="Body Text Indent" w:semiHidden="1" w:unhideWhenUsed="1"/>
-    <w:lsdException w:name="List Continue" w:semiHidden="1" w:unhideWhenUsed="1"/>
-    <w:lsdException w:name="List Continue 2" w:semiHidden="1" w:unhideWhenUsed="1"/>
-    <w:lsdException w:name="List Continue 3" w:semiHidden="1" w:unhideWhenUsed="1"/>
-    <w:lsdException w:name="List Continue 4" w:semiHidden="1" w:unhideWhenUsed="1"/>
-    <w:lsdException w:name="List Continue 5" w:semiHidden="1" w:unhideWhenUsed="1"/>
-    <w:lsdException w:name="Message Header" w:semiHidden="1" w:unhideWhenUsed="1"/>
-    <w:lsdException w:name="Subtitle" w:uiPriority="11" w:qFormat="1"/>
-    <w:lsdException w:name="Salutation" w:semiHidden="1" w:unhideWhenUsed="1"/>
-    <w:lsdException w:name="Date" w:semiHidden="1" w:unhideWhenUsed="1"/>
-    <w:lsdException w:name="Body Text First Indent" w:semiHidden="1" w:unhideWhenUsed="1"/>
-    <w:lsdException w:name="Body Text First Indent 2" w:semiHidden="1" w:unhideWhenUsed="1"/>
-    <w:lsdException w:name="Note Heading" w:semiHidden="1" w:unhideWhenUsed="1"/>
-    <w:lsdException w:name="Body Text 2" w:semiHidden="1" w:unhideWhenUsed="1"/>
-    <w:lsdException w:name="Body Text 3" w:semiHidden="1" w:unhideWhenUsed="1"/>
-    <w:lsdException w:name="Body Text Indent 2" w:semiHidden="1" w:unhideWhenUsed="1"/>
-    <w:lsdException w:name="Body Text Indent 3" w:semiHidden="1" w:unhideWhenUsed="1"/>
-    <w:lsdException w:name="Block Text" w:semiHidden="1" w:unhideWhenUsed="1"/>
-    <w:lsdException w:name="Hyperlink" w:semiHidden="1" w:unhideWhenUsed="1"/>
-    <w:lsdException w:name="FollowedHyperlink" w:semiHidden="1" w:unhideWhenUsed="1"/>
-    <w:lsdException w:name="Strong" w:uiPriority="22" w:qFormat="1"/>
-    <w:lsdException w:name="Emphasis" w:uiPriority="20" w:qFormat="1"/>
-    <w:lsdException w:name="Document Map" w:semiHidden="1" w:unhideWhenUsed="1"/>
-    <w:lsdException w:name="Plain Text" w:semiHidden="1" w:unhideWhenUsed="1"/>
-    <w:lsdException w:name="E-mail Signature" w:semiHidden="1" w:unhideWhenUsed="1"/>
-    <w:lsdException w:name="HTML Top of Form" w:semiHidden="1" w:unhideWhenUsed="1"/>
-    <w:lsdException w:name="HTML Bottom of Form" w:semiHidden="1" w:unhideWhenUsed="1"/>
-    <w:lsdException w:name="Normal (Web)" w:semiHidden="1" w:unhideWhenUsed="1"/>
-    <w:lsdException w:name="HTML Acronym" w:semiHidden="1" w:unhideWhenUsed="1"/>
-    <w:lsdException w:name="HTML Address" w:semiHidden="1" w:unhideWhenUsed="1"/>
-    <w:lsdException w:name="HTML Cite" w:semiHidden="1" w:unhideWhenUsed="1"/>
-    <w:lsdException w:name="HTML Code" w:semiHidden="1" w:unhideWhenUsed="1"/>
-    <w:lsdException w:name="HTML Definition" w:semiHidden="1" w:unhideWhenUsed="1"/>
-    <w:lsdException w:name="HTML Keyboard" w:semiHidden="1" w:unhideWhenUsed="1"/>
-    <w:lsdException w:name="HTML Preformatted" w:semiHidden="1" w:unhideWhenUsed="1"/>
-    <w:lsdException w:name="HTML Sample" w:semiHidden="1" w:unhideWhenUsed="1"/>
-    <w:lsdException w:name="HTML Typewriter" w:semiHidden="1" w:unhideWhenUsed="1"/>
-    <w:lsdException w:name="HTML Variable" w:semiHidden="1" w:unhideWhenUsed="1"/>
-    <w:lsdException w:name="Normal Table" w:semiHidden="1" w:unhideWhenUsed="1"/>
-    <w:lsdException w:name="annotation subject" w:semiHidden="1" w:unhideWhenUsed="1"/>
-    <w:lsdException w:name="No List" w:semiHidden="1" w:unhideWhenUsed="1"/>
-    <w:lsdException w:name="Outline List 1" w:semiHidden="1" w:unhideWhenUsed="1"/>
-    <w:lsdException w:name="Outline List 2" w:semiHidden="1" w:unhideWhenUsed="1"/>
-    <w:lsdException w:name="Outline List 3" w:semiHidden="1" w:unhideWhenUsed="1"/>
-    <w:lsdException w:name="Table Simple 1" w:semiHidden="1" w:unhideWhenUsed="1"/>
-    <w:lsdException w:name="Table Simple 2" w:semiHidden="1" w:unhideWhenUsed="1"/>
-    <w:lsdException w:name="Table Simple 3" w:semiHidden="1" w:unhideWhenUsed="1"/>
-    <w:lsdException w:name="Table Classic 1" w:semiHidden="1" w:unhideWhenUsed="1"/>
-    <w:lsdException w:name="Table Classic 2" w:semiHidden="1" w:unhideWhenUsed="1"/>
-    <w:lsdException w:name="Table Classic 3" w:semiHidden="1" w:unhideWhenUsed="1"/>
-    <w:lsdException w:name="Table Classic 4" w:semiHidden="1" w:unhideWhenUsed="1"/>
-    <w:lsdException w:name="Table Colorful 1" w:semiHidden="1" w:unhideWhenUsed="1"/>
-    <w:lsdException w:name="Table Colorful 2" w:semiHidden="1" w:unhideWhenUsed="1"/>
-    <w:lsdException w:name="Table Colorful 3" w:semiHidden="1" w:unhideWhenUsed="1"/>
-    <w:lsdException w:name="Table Columns 1" w:semiHidden="1" w:unhideWhenUsed="1"/>
-    <w:lsdException w:name="Table Columns 2" w:semiHidden="1" w:unhideWhenUsed="1"/>
-    <w:lsdException w:name="Table Columns 3" w:semiHidden="1" w:unhideWhenUsed="1"/>
-    <w:lsdException w:name="Table Columns 4" w:semiHidden="1" w:unhideWhenUsed="1"/>
-    <w:lsdException w:name="Table Columns 5" w:semiHidden="1" w:unhideWhenUsed="1"/>
-    <w:lsdException w:name="Table Grid 1" w:semiHidden="1" w:unhideWhenUsed="1"/>
-    <w:lsdException w:name="Table Grid 2" w:semiHidden="1" w:unhideWhenUsed="1"/>
-    <w:lsdException w:name="Table Grid 3" w:semiHidden="1" w:unhideWhenUsed="1"/>
-    <w:lsdException w:name="Table Grid 4" w:semiHidden="1" w:unhideWhenUsed="1"/>
-    <w:lsdException w:name="Table Grid 5" w:semiHidden="1" w:unhideWhenUsed="1"/>
-    <w:lsdException w:name="Table Grid 6" w:semiHidden="1" w:unhideWhenUsed="1"/>
-    <w:lsdException w:name="Table Grid 7" w:semiHidden="1" w:unhideWhenUsed="1"/>
-    <w:lsdException w:name="Table Grid 8" w:semiHidden="1" w:unhideWhenUsed="1"/>
-    <w:lsdException w:name="Table List 1" w:semiHidden="1" w:unhideWhenUsed="1"/>
-    <w:lsdException w:name="Table List 2" w:semiHidden="1" w:unhideWhenUsed="1"/>
-    <w:lsdException w:name="Table List 3" w:semiHidden="1" w:unhideWhenUsed="1"/>
-    <w:lsdException w:name="Table List 4" w:semiHidden="1" w:unhideWhenUsed="1"/>
-    <w:lsdException w:name="Table List 5" w:semiHidden="1" w:unhideWhenUsed="1"/>
-    <w:lsdException w:name="Table List 6" w:semiHidden="1" w:unhideWhenUsed="1"/>
-    <w:lsdException w:name="Table List 7" w:semiHidden="1" w:unhideWhenUsed="1"/>
-    <w:lsdException w:name="Table List 8" w:semiHidden="1" w:unhideWhenUsed="1"/>
-    <w:lsdException w:name="Table 3D effects 1" w:semiHidden="1" w:unhideWhenUsed="1"/>
-    <w:lsdException w:name="Table 3D effects 2" w:semiHidden="1" w:unhideWhenUsed="1"/>
-    <w:lsdException w:name="Table 3D effects 3" w:semiHidden="1" w:unhideWhenUsed="1"/>
-    <w:lsdException w:name="Table Contemporary" w:semiHidden="1" w:unhideWhenUsed="1"/>
-    <w:lsdException w:name="Table Elegant" w:semiHidden="1" w:unhideWhenUsed="1"/>
-    <w:lsdException w:name="Table Professional" w:semiHidden="1" w:unhideWhenUsed="1"/>
-    <w:lsdException w:name="Table Subtle 1" w:semiHidden="1" w:unhideWhenUsed="1"/>
-    <w:lsdException w:name="Table Subtle 2" w:semiHidden="1" w:unhideWhenUsed="1"/>
-    <w:lsdException w:name="Table Web 1" w:semiHidden="1" w:unhideWhenUsed="1"/>
-    <w:lsdException w:name="Table Web 2" w:semiHidden="1" w:unhideWhenUsed="1"/>
-    <w:lsdException w:name="Table Web 3" w:semiHidden="1" w:unhideWhenUsed="1"/>
-    <w:lsdException w:name="Balloon Text" w:semiHidden="1" w:unhideWhenUsed="1"/>
-    <w:lsdException w:name="Table Grid" w:uiPriority="39"/>
-    <w:lsdException w:name="Table Theme" w:semiHidden="1" w:unhideWhenUsed="1"/>
-    <w:lsdException w:name="Placeholder Text" w:semiHidden="1"/>
-    <w:lsdException w:name="No Spacing" w:uiPriority="1" w:qFormat="1"/>
-    <w:lsdException w:name="Light Shading" w:uiPriority="60"/>
-    <w:lsdException w:name="Light List" w:uiPriority="61"/>
-    <w:lsdException w:name="Light Grid" w:uiPriority="62"/>
-    <w:lsdException w:name="Medium Shading 1" w:uiPriority="63"/>
-    <w:lsdException w:name="Medium Shading 2" w:uiPriority="64"/>
-    <w:lsdException w:name="Medium List 1" w:uiPriority="65"/>
-    <w:lsdException w:name="Medium List 2" w:uiPriority="66"/>
-    <w:lsdException w:name="Medium Grid 1" w:uiPriority="67"/>
-    <w:lsdException w:name="Medium Grid 2" w:uiPriority="68"/>
-    <w:lsdException w:name="Medium Grid 3" w:uiPriority="69"/>
-    <w:lsdException w:name="Dark List" w:uiPriority="70"/>
-    <w:lsdException w:name="Colorful Shading" w:uiPriority="71"/>
-    <w:lsdException w:name="Colorful List" w:uiPriority="72"/>
-    <w:lsdException w:name="Colorful Grid" w:uiPriority="73"/>
-    <w:lsdException w:name="Light Shading Accent 1" w:uiPriority="60"/>
-    <w:lsdException w:name="Light List Accent 1" w:uiPriority="61"/>
-    <w:lsdException w:name="Light Grid Accent 1" w:uiPriority="62"/>
-    <w:lsdException w:name="Medium Shading 1 Accent 1" w:uiPriority="63"/>
-    <w:lsdException w:name="Medium Shading 2 Accent 1" w:uiPriority="64"/>
-    <w:lsdException w:name="Medium List 1 Accent 1" w:uiPriority="65"/>
-    <w:lsdException w:name="Revision" w:semiHidden="1"/>
-    <w:lsdException w:name="List Paragraph" w:uiPriority="34" w:qFormat="1"/>
-    <w:lsdException w:name="Quote" w:uiPriority="29" w:qFormat="1"/>
-    <w:lsdException w:name="Intense Quote" w:uiPriority="30" w:qFormat="1"/>
-    <w:lsdException w:name="Medium List 2 Accent 1" w:uiPriority="66"/>
-    <w:lsdException w:name="Medium Grid 1 Accent 1" w:uiPriority="67"/>
-    <w:lsdException w:name="Medium Grid 2 Accent 1" w:uiPriority="68"/>
-    <w:lsdException w:name="Medium Grid 3 Accent 1" w:uiPriority="69"/>
-    <w:lsdException w:name="Dark List Accent 1" w:uiPriority="70"/>
-    <w:lsdException w:name="Colorful Shading Accent 1" w:uiPriority="71"/>
-    <w:lsdException w:name="Colorful List Accent 1" w:uiPriority="72"/>
-    <w:lsdException w:name="Colorful Grid Accent 1" w:uiPriority="73"/>
-    <w:lsdException w:name="Light Shading Accent 2" w:uiPriority="60"/>
-    <w:lsdException w:name="Light List Accent 2" w:uiPriority="61"/>
-    <w:lsdException w:name="Light Grid Accent 2" w:uiPriority="62"/>
-    <w:lsdException w:name="Medium Shading 1 Accent 2" w:uiPriority="63"/>
-    <w:lsdException w:name="Medium Shading 2 Accent 2" w:uiPriority="64"/>
-    <w:lsdException w:name="Medium List 1 Accent 2" w:uiPriority="65"/>
-    <w:lsdException w:name="Medium List 2 Accent 2" w:uiPriority="66"/>
-    <w:lsdException w:name="Medium Grid 1 Accent 2" w:uiPriority="67"/>
-    <w:lsdException w:name="Medium Grid 2 Accent 2" w:uiPriority="68"/>
-    <w:lsdException w:name="Medium Grid 3 Accent 2" w:uiPriority="69"/>
-    <w:lsdException w:name="Dark List Accent 2" w:uiPriority="70"/>
-    <w:lsdException w:name="Colorful Shading Accent 2" w:uiPriority="71"/>
-    <w:lsdException w:name="Colorful List Accent 2" w:uiPriority="72"/>
-    <w:lsdException w:name="Colorful Grid Accent 2" w:uiPriority="73"/>
-    <w:lsdException w:name="Light Shading Accent 3" w:uiPriority="60"/>
-    <w:lsdException w:name="Light List Accent 3" w:uiPriority="61"/>
-    <w:lsdException w:name="Light Grid Accent 3" w:uiPriority="62"/>
-    <w:lsdException w:name="Medium Shading 1 Accent 3" w:uiPriority="63"/>
-    <w:lsdException w:name="Medium Shading 2 Accent 3" w:uiPriority="64"/>
-    <w:lsdException w:name="Medium List 1 Accent 3" w:uiPriority="65"/>
-    <w:lsdException w:name="Medium List 2 Accent 3" w:uiPriority="66"/>
-    <w:lsdException w:name="Medium Grid 1 Accent 3" w:uiPriority="67"/>
-    <w:lsdException w:name="Medium Grid 2 Accent 3" w:uiPriority="68"/>
-    <w:lsdException w:name="Medium Grid 3 Accent 3" w:uiPriority="69"/>
-    <w:lsdException w:name="Dark List Accent 3" w:uiPriority="70"/>
-    <w:lsdException w:name="Colorful Shading Accent 3" w:uiPriority="71"/>
-    <w:lsdException w:name="Colorful List Accent 3" w:uiPriority="72"/>
-    <w:lsdException w:name="Colorful Grid Accent 3" w:uiPriority="73"/>
-    <w:lsdException w:name="Light Shading Accent 4" w:uiPriority="60"/>
-    <w:lsdException w:name="Light List Accent 4" w:uiPriority="61"/>
-    <w:lsdException w:name="Light Grid Accent 4" w:uiPriority="62"/>
-    <w:lsdException w:name="Medium Shading 1 Accent 4" w:uiPriority="63"/>
-    <w:lsdException w:name="Medium Shading 2 Accent 4" w:uiPriority="64"/>
-    <w:lsdException w:name="Medium List 1 Accent 4" w:uiPriority="65"/>
-    <w:lsdException w:name="Medium List 2 Accent 4" w:uiPriority="66"/>
-    <w:lsdException w:name="Medium Grid 1 Accent 4" w:uiPriority="67"/>
-    <w:lsdException w:name="Medium Grid 2 Accent 4" w:uiPriority="68"/>
-    <w:lsdException w:name="Medium Grid 3 Accent 4" w:uiPriority="69"/>
-    <w:lsdException w:name="Dark List Accent 4" w:uiPriority="70"/>
-    <w:lsdException w:name="Colorful Shading Accent 4" w:uiPriority="71"/>
-    <w:lsdException w:name="Colorful List Accent 4" w:uiPriority="72"/>
-    <w:lsdException w:name="Colorful Grid Accent 4" w:uiPriority="73"/>
-    <w:lsdException w:name="Light Shading Accent 5" w:uiPriority="60"/>
-    <w:lsdException w:name="Light List Accent 5" w:uiPriority="61"/>
-    <w:lsdException w:name="Light Grid Accent 5" w:uiPriority="62"/>
-    <w:lsdException w:name="Medium Shading 1 Accent 5" w:uiPriority="63"/>
-    <w:lsdException w:name="Medium Shading 2 Accent 5" w:uiPriority="64"/>
-    <w:lsdException w:name="Medium List 1 Accent 5" w:uiPriority="65"/>
-    <w:lsdException w:name="Medium List 2 Accent 5" w:uiPriority="66"/>
-    <w:lsdException w:name="Medium Grid 1 Accent 5" w:uiPriority="67"/>
-    <w:lsdException w:name="Medium Grid 2 Accent 5" w:uiPriority="68"/>
-    <w:lsdException w:name="Medium Grid 3 Accent 5" w:uiPriority="69"/>
-    <w:lsdException w:name="Dark List Accent 5" w:uiPriority="70"/>
-    <w:lsdException w:name="Colorful Shading Accent 5" w:uiPriority="71"/>
-    <w:lsdException w:name="Colorful List Accent 5" w:uiPriority="72"/>
-    <w:lsdException w:name="Colorful Grid Accent 5" w:uiPriority="73"/>
-    <w:lsdException w:name="Light Shading Accent 6" w:uiPriority="60"/>
-    <w:lsdException w:name="Light List Accent 6" w:uiPriority="61"/>
-    <w:lsdException w:name="Light Grid Accent 6" w:uiPriority="62"/>
-    <w:lsdException w:name="Medium Shading 1 Accent 6" w:uiPriority="63"/>
-    <w:lsdException w:name="Medium Shading 2 Accent 6" w:uiPriority="64"/>
-    <w:lsdException w:name="Medium List 1 Accent 6" w:uiPriority="65"/>
-    <w:lsdException w:name="Medium List 2 Accent 6" w:uiPriority="66"/>
-    <w:lsdException w:name="Medium Grid 1 Accent 6" w:uiPriority="67"/>
-    <w:lsdException w:name="Medium Grid 2 Accent 6" w:uiPriority="68"/>
-    <w:lsdException w:name="Medium Grid 3 Accent 6" w:uiPriority="69"/>
-    <w:lsdException w:name="Dark List Accent 6" w:uiPriority="70"/>
-    <w:lsdException w:name="Colorful Shading Accent 6" w:uiPriority="71"/>
-    <w:lsdException w:name="Colorful List Accent 6" w:uiPriority="72"/>
-    <w:lsdException w:name="Colorful Grid Accent 6" w:uiPriority="73"/>
-    <w:lsdException w:name="Subtle Emphasis" w:uiPriority="19" w:qFormat="1"/>
-    <w:lsdException w:name="Intense Emphasis" w:uiPriority="21" w:qFormat="1"/>
-    <w:lsdException w:name="Subtle Reference" w:uiPriority="31" w:qFormat="1"/>
-    <w:lsdException w:name="Intense Reference" w:uiPriority="32" w:qFormat="1"/>
-    <w:lsdException w:name="Book Title" w:uiPriority="33" w:qFormat="1"/>
-    <w:lsdException w:name="Bibliography" w:semiHidden="1" w:uiPriority="37" w:unhideWhenUsed="1"/>
-    <w:lsdException w:name="TOC Heading" w:semiHidden="1" w:uiPriority="39" w:unhideWhenUsed="1" w:qFormat="1"/>
-    <w:lsdException w:name="Plain Table 1" w:uiPriority="41"/>
-    <w:lsdException w:name="Plain Table 2" w:uiPriority="42"/>
-    <w:lsdException w:name="Plain Table 3" w:uiPriority="43"/>
-    <w:lsdException w:name="Plain Table 4" w:uiPriority="44"/>
-    <w:lsdException w:name="Plain Table 5" w:uiPriority="45"/>
-    <w:lsdException w:name="Grid Table Light" w:uiPriority="40"/>
-    <w:lsdException w:name="Grid Table 1 Light" w:uiPriority="46"/>
-    <w:lsdException w:name="Grid Table 2" w:uiPriority="47"/>
-    <w:lsdException w:name="Grid Table 3" w:uiPriority="48"/>
-    <w:lsdException w:name="Grid Table 4" w:uiPriority="49"/>
-    <w:lsdException w:name="Grid Table 5 Dark" w:uiPriority="50"/>
-    <w:lsdException w:name="Grid Table 6 Colorful" w:uiPriority="51"/>
-    <w:lsdException w:name="Grid Table 7 Colorful" w:uiPriority="52"/>
-    <w:lsdException w:name="Grid Table 1 Light Accent 1" w:uiPriority="46"/>
-    <w:lsdException w:name="Grid Table 2 Accent 1" w:uiPriority="47"/>
-    <w:lsdException w:name="Grid Table 3 Accent 1" w:uiPriority="48"/>
-    <w:lsdException w:name="Grid Table 4 Accent 1" w:uiPriority="49"/>
-    <w:lsdException w:name="Grid Table 5 Dark Accent 1" w:uiPriority="50"/>
-    <w:lsdException w:name="Grid Table 6 Colorful Accent 1" w:uiPriority="51"/>
-    <w:lsdException w:name="Grid Table 7 Colorful Accent 1" w:uiPriority="52"/>
-    <w:lsdException w:name="Grid Table 1 Light Accent 2" w:uiPriority="46"/>
-    <w:lsdException w:name="Grid Table 2 Accent 2" w:uiPriority="47"/>
-    <w:lsdException w:name="Grid Table 3 Accent 2" w:uiPriority="48"/>
-    <w:lsdException w:name="Grid Table 4 Accent 2" w:uiPriority="49"/>
-    <w:lsdException w:name="Grid Table 5 Dark Accent 2" w:uiPriority="50"/>
-    <w:lsdException w:name="Grid Table 6 Colorful Accent 2" w:uiPriority="51"/>
-    <w:lsdException w:name="Grid Table 7 Colorful Accent 2" w:uiPriority="52"/>
-    <w:lsdException w:name="Grid Table 1 Light Accent 3" w:uiPriority="46"/>
-    <w:lsdException w:name="Grid Table 2 Accent 3" w:uiPriority="47"/>
-    <w:lsdException w:name="Grid Table 3 Accent 3" w:uiPriority="48"/>
-    <w:lsdException w:name="Grid Table 4 Accent 3" w:uiPriority="49"/>
-    <w:lsdException w:name="Grid Table 5 Dark Accent 3" w:uiPriority="50"/>
-    <w:lsdException w:name="Grid Table 6 Colorful Accent 3" w:uiPriority="51"/>
-    <w:lsdException w:name="Grid Table 7 Colorful Accent 3" w:uiPriority="52"/>
-    <w:lsdException w:name="Grid Table 1 Light Accent 4" w:uiPriority="46"/>
-    <w:lsdException w:name="Grid Table 2 Accent 4" w:uiPriority="47"/>
-    <w:lsdException w:name="Grid Table 3 Accent 4" w:uiPriority="48"/>
-    <w:lsdException w:name="Grid Table 4 Accent 4" w:uiPriority="49"/>
-    <w:lsdException w:name="Grid Table 5 Dark Accent 4" w:uiPriority="50"/>
-    <w:lsdException w:name="Grid Table 6 Colorful Accent 4" w:uiPriority="51"/>
-    <w:lsdException w:name="Grid Table 7 Colorful Accent 4" w:uiPriority="52"/>
-    <w:lsdException w:name="Grid Table 1 Light Accent 5" w:uiPriority="46"/>
-    <w:lsdException w:name="Grid Table 2 Accent 5" w:uiPriority="47"/>
-    <w:lsdException w:name="Grid Table 3 Accent 5" w:uiPriority="48"/>
-    <w:lsdException w:name="Grid Table 4 Accent 5" w:uiPriority="49"/>
-    <w:lsdException w:name="Grid Table 5 Dark Accent 5" w:uiPriority="50"/>
-    <w:lsdException w:name="Grid Table 6 Colorful Accent 5" w:uiPriority="51"/>
-    <w:lsdException w:name="Grid Table 7 Colorful Accent 5" w:uiPriority="52"/>
-    <w:lsdException w:name="Grid Table 1 Light Accent 6" w:uiPriority="46"/>
-    <w:lsdException w:name="Grid Table 2 Accent 6" w:uiPriority="47"/>
-    <w:lsdException w:name="Grid Table 3 Accent 6" w:uiPriority="48"/>
-    <w:lsdException w:name="Grid Table 4 Accent 6" w:uiPriority="49"/>
-    <w:lsdException w:name="Grid Table 5 Dark Accent 6" w:uiPriority="50"/>
-    <w:lsdException w:name="Grid Table 6 Colorful Accent 6" w:uiPriority="51"/>
-    <w:lsdException w:name="Grid Table 7 Colorful Accent 6" w:uiPriority="52"/>
-    <w:lsdException w:name="List Table 1 Light" w:uiPriority="46"/>
-    <w:lsdException w:name="List Table 2" w:uiPriority="47"/>
-    <w:lsdException w:name="List Table 3" w:uiPriority="48"/>
-    <w:lsdException w:name="List Table 4" w:uiPriority="49"/>
-    <w:lsdException w:name="List Table 5 Dark" w:uiPriority="50"/>
-    <w:lsdException w:name="List Table 6 Colorful" w:uiPriority="51"/>
-    <w:lsdException w:name="List Table 7 Colorful" w:uiPriority="52"/>
-    <w:lsdException w:name="List Table 1 Light Accent 1" w:uiPriority="46"/>
-    <w:lsdException w:name="List Table 2 Accent 1" w:uiPriority="47"/>
-    <w:lsdException w:name="List Table 3 Accent 1" w:uiPriority="48"/>
-    <w:lsdException w:name="List Table 4 Accent 1" w:uiPriority="49"/>
-    <w:lsdException w:name="List Table 5 Dark Accent 1" w:uiPriority="50"/>
-    <w:lsdException w:name="List Table 6 Colorful Accent 1" w:uiPriority="51"/>
-    <w:lsdException w:name="List Table 7 Colorful Accent 1" w:uiPriority="52"/>
-    <w:lsdException w:name="List Table 1 Light Accent 2" w:uiPriority="46"/>
-    <w:lsdException w:name="List Table 2 Accent 2" w:uiPriority="47"/>
-    <w:lsdException w:name="List Table 3 Accent 2" w:uiPriority="48"/>
-    <w:lsdException w:name="List Table 4 Accent 2" w:uiPriority="49"/>
-    <w:lsdException w:name="List Table 5 Dark Accent 2" w:uiPriority="50"/>
-    <w:lsdException w:name="List Table 6 Colorful Accent 2" w:uiPriority="51"/>
-    <w:lsdException w:name="List Table 7 Colorful Accent 2" w:uiPriority="52"/>
-    <w:lsdException w:name="List Table 1 Light Accent 3" w:uiPriority="46"/>
-    <w:lsdException w:name="List Table 2 Accent 3" w:uiPriority="47"/>
-    <w:lsdException w:name="List Table 3 Accent 3" w:uiPriority="48"/>
-    <w:lsdException w:name="List Table 4 Accent 3" w:uiPriority="49"/>
-    <w:lsdException w:name="List Table 5 Dark Accent 3" w:uiPriority="50"/>
-    <w:lsdException w:name="List Table 6 Colorful Accent 3" w:uiPriority="51"/>
-    <w:lsdException w:name="List Table 7 Colorful Accent 3" w:uiPriority="52"/>
-    <w:lsdException w:name="List Table 1 Light Accent 4" w:uiPriority="46"/>
-    <w:lsdException w:name="List Table 2 Accent 4" w:uiPriority="47"/>
-    <w:lsdException w:name="List Table 3 Accent 4" w:uiPriority="48"/>
-    <w:lsdException w:name="List Table 4 Accent 4" w:uiPriority="49"/>
-    <w:lsdException w:name="List Table 5 Dark Accent 4" w:uiPriority="50"/>
-    <w:lsdException w:name="List Table 6 Colorful Accent 4" w:uiPriority="51"/>
-    <w:lsdException w:name="List Table 7 Colorful Accent 4" w:uiPriority="52"/>
-    <w:lsdException w:name="List Table 1 Light Accent 5" w:uiPriority="46"/>
-    <w:lsdException w:name="List Table 2 Accent 5" w:uiPriority="47"/>
-    <w:lsdException w:name="List Table 3 Accent 5" w:uiPriority="48"/>
-    <w:lsdException w:name="List Table 4 Accent 5" w:uiPriority="49"/>
-    <w:lsdException w:name="List Table 5 Dark Accent 5" w:uiPriority="50"/>
-    <w:lsdException w:name="List Table 6 Colorful Accent 5" w:uiPriority="51"/>
-    <w:lsdException w:name="List Table 7 Colorful Accent 5" w:uiPriority="52"/>
-    <w:lsdException w:name="List Table 1 Light Accent 6" w:uiPriority="46"/>
-    <w:lsdException w:name="List Table 2 Accent 6" w:uiPriority="47"/>
-    <w:lsdException w:name="List Table 3 Accent 6" w:uiPriority="48"/>
-    <w:lsdException w:name="List Table 4 Accent 6" w:uiPriority="49"/>
-    <w:lsdException w:name="List Table 5 Dark Accent 6" w:uiPriority="50"/>
-    <w:lsdException w:name="List Table 6 Colorful Accent 6" w:uiPriority="51"/>
-    <w:lsdException w:name="List Table 7 Colorful Accent 6" w:uiPriority="52"/>
-  </w:latentStyles>
-  <w:style w:type="paragraph" w:default="1" w:styleId="Normal">
-    <w:name w:val="Normal"/>
+  <w:style w:type="paragraph" w:styleId="Listeafsnit">
+    <w:name w:val="List Paragraph"/>
+    <w:basedOn w:val="Normal"/>
+    <w:uiPriority w:val="34"/>
     <w:qFormat/>
-  </w:style>
-  <w:style w:type="character" w:default="1" w:styleId="Standardskrifttypeiafsnit">
-    <w:name w:val="Default Paragraph Font"/>
-    <w:uiPriority w:val="1"/>
-    <w:semiHidden/>
-    <w:unhideWhenUsed/>
-  </w:style>
-  <w:style w:type="table" w:default="1" w:styleId="Tabel-Normal">
-    <w:name w:val="Normal Table"/>
-    <w:uiPriority w:val="99"/>
-    <w:semiHidden/>
-    <w:unhideWhenUsed/>
-    <w:tblPr>
-      <w:tblInd w:w="0" w:type="dxa"/>
-      <w:tblCellMar>
-        <w:top w:w="0" w:type="dxa"/>
-        <w:left w:w="108" w:type="dxa"/>
-        <w:bottom w:w="0" w:type="dxa"/>
-        <w:right w:w="108" w:type="dxa"/>
-      </w:tblCellMar>
-    </w:tblPr>
-  </w:style>
-  <w:style w:type="numbering" w:default="1" w:styleId="Ingenoversigt">
-    <w:name w:val="No List"/>
-    <w:uiPriority w:val="99"/>
-    <w:semiHidden/>
-    <w:unhideWhenUsed/>
-  </w:style>
-  <w:style w:type="paragraph" w:customStyle="1" w:styleId="8E388BA42BB647D4BA8C0933E14A4456">
-    <w:name w:val="8E388BA42BB647D4BA8C0933E14A4456"/>
-    <w:rsid w:val="00727D02"/>
-  </w:style>
-  <w:style w:type="paragraph" w:customStyle="1" w:styleId="A04DADE993FD47CAAFB3030A7956641A">
-    <w:name w:val="A04DADE993FD47CAAFB3030A7956641A"/>
-    <w:rsid w:val="00727D02"/>
-  </w:style>
-  <w:style w:type="paragraph" w:customStyle="1" w:styleId="818559FE66AF4C088724378E4819CC8D">
-    <w:name w:val="818559FE66AF4C088724378E4819CC8D"/>
-    <w:rsid w:val="00727D02"/>
+    <w:rsid w:val="00FB3EF0"/>
+    <w:pPr>
+      <w:ind w:left="720"/>
+      <w:contextualSpacing/>
+    </w:pPr>
   </w:style>
 </w:styles>
-</file>
-
-<file path=word/glossary/webSettings.xml><?xml version="1.0" encoding="utf-8"?>
-<w:webSettings xmlns:mc="http://schemas.openxmlformats.org/markup-compatibility/2006" xmlns:r="http://schemas.openxmlformats.org/officeDocument/2006/relationships" xmlns:w="http://schemas.openxmlformats.org/wordprocessingml/2006/main" xmlns:w14="http://schemas.microsoft.com/office/word/2010/wordml" xmlns:w15="http://schemas.microsoft.com/office/word/2012/wordml" mc:Ignorable="w14 w15">
-  <w:optimizeForBrowser/>
-  <w:allowPNG/>
-</w:webSettings>
 </file>
 
 <file path=word/theme/theme1.xml><?xml version="1.0" encoding="utf-8"?>
@@ -2514,7 +3267,7 @@
 </file>
 
 <file path=customXml/itemProps1.xml><?xml version="1.0" encoding="utf-8"?>
-<ds:datastoreItem xmlns:ds="http://schemas.openxmlformats.org/officeDocument/2006/customXml" ds:itemID="{18799299-90CF-409C-A138-2DCF3A737875}">
+<ds:datastoreItem xmlns:ds="http://schemas.openxmlformats.org/officeDocument/2006/customXml" ds:itemID="{FCC18631-5BC0-46CE-9E73-06E110915E9B}">
   <ds:schemaRefs>
     <ds:schemaRef ds:uri="http://schemas.openxmlformats.org/officeDocument/2006/bibliography"/>
   </ds:schemaRefs>

</xml_diff>

<commit_message>
Report update, Created TblShirts :meat_on_bone:
</commit_message>
<xml_diff>
--- a/Report/Report.docx
+++ b/Report/Report.docx
@@ -363,7 +363,7 @@
           <w:r>
             <w:fldChar w:fldCharType="separate"/>
           </w:r>
-          <w:hyperlink w:anchor="_Toc437350591" w:history="1">
+          <w:hyperlink w:anchor="_Toc437592419" w:history="1">
             <w:r>
               <w:rPr>
                 <w:rStyle w:val="Hyperlink"/>
@@ -391,7 +391,7 @@
                 <w:noProof/>
                 <w:webHidden/>
               </w:rPr>
-              <w:instrText xml:space="preserve"> PAGEREF _Toc437350591 \h </w:instrText>
+              <w:instrText xml:space="preserve"> PAGEREF _Toc437592419 \h </w:instrText>
             </w:r>
             <w:r>
               <w:rPr>
@@ -433,7 +433,7 @@
               <w:noProof/>
             </w:rPr>
           </w:pPr>
-          <w:hyperlink w:anchor="_Toc437350592" w:history="1">
+          <w:hyperlink w:anchor="_Toc437592420" w:history="1">
             <w:r>
               <w:rPr>
                 <w:rStyle w:val="Hyperlink"/>
@@ -461,7 +461,7 @@
                 <w:noProof/>
                 <w:webHidden/>
               </w:rPr>
-              <w:instrText xml:space="preserve"> PAGEREF _Toc437350592 \h </w:instrText>
+              <w:instrText xml:space="preserve"> PAGEREF _Toc437592420 \h </w:instrText>
             </w:r>
             <w:r>
               <w:rPr>
@@ -503,7 +503,7 @@
               <w:noProof/>
             </w:rPr>
           </w:pPr>
-          <w:hyperlink w:anchor="_Toc437350593" w:history="1">
+          <w:hyperlink w:anchor="_Toc437592421" w:history="1">
             <w:r>
               <w:rPr>
                 <w:rStyle w:val="Hyperlink"/>
@@ -531,7 +531,7 @@
                 <w:noProof/>
                 <w:webHidden/>
               </w:rPr>
-              <w:instrText xml:space="preserve"> PAGEREF _Toc437350593 \h </w:instrText>
+              <w:instrText xml:space="preserve"> PAGEREF _Toc437592421 \h </w:instrText>
             </w:r>
             <w:r>
               <w:rPr>
@@ -573,7 +573,7 @@
               <w:noProof/>
             </w:rPr>
           </w:pPr>
-          <w:hyperlink w:anchor="_Toc437350594" w:history="1">
+          <w:hyperlink w:anchor="_Toc437592422" w:history="1">
             <w:r>
               <w:rPr>
                 <w:rStyle w:val="Hyperlink"/>
@@ -601,7 +601,7 @@
                 <w:noProof/>
                 <w:webHidden/>
               </w:rPr>
-              <w:instrText xml:space="preserve"> PAGEREF _Toc437350594 \h </w:instrText>
+              <w:instrText xml:space="preserve"> PAGEREF _Toc437592422 \h </w:instrText>
             </w:r>
             <w:r>
               <w:rPr>
@@ -643,7 +643,7 @@
               <w:noProof/>
             </w:rPr>
           </w:pPr>
-          <w:hyperlink w:anchor="_Toc437350595" w:history="1">
+          <w:hyperlink w:anchor="_Toc437592423" w:history="1">
             <w:r>
               <w:rPr>
                 <w:rStyle w:val="Hyperlink"/>
@@ -671,7 +671,7 @@
                 <w:noProof/>
                 <w:webHidden/>
               </w:rPr>
-              <w:instrText xml:space="preserve"> PAGEREF _Toc437350595 \h </w:instrText>
+              <w:instrText xml:space="preserve"> PAGEREF _Toc437592423 \h </w:instrText>
             </w:r>
             <w:r>
               <w:rPr>
@@ -713,7 +713,7 @@
               <w:noProof/>
             </w:rPr>
           </w:pPr>
-          <w:hyperlink w:anchor="_Toc437350596" w:history="1">
+          <w:hyperlink w:anchor="_Toc437592424" w:history="1">
             <w:r>
               <w:rPr>
                 <w:rStyle w:val="Hyperlink"/>
@@ -741,7 +741,7 @@
                 <w:noProof/>
                 <w:webHidden/>
               </w:rPr>
-              <w:instrText xml:space="preserve"> PAGEREF _Toc437350596 \h </w:instrText>
+              <w:instrText xml:space="preserve"> PAGEREF _Toc437592424 \h </w:instrText>
             </w:r>
             <w:r>
               <w:rPr>
@@ -761,7 +761,7 @@
                 <w:noProof/>
                 <w:webHidden/>
               </w:rPr>
-              <w:t>5</w:t>
+              <w:t>6</w:t>
             </w:r>
             <w:r>
               <w:rPr>
@@ -783,7 +783,7 @@
               <w:noProof/>
             </w:rPr>
           </w:pPr>
-          <w:hyperlink w:anchor="_Toc437350597" w:history="1">
+          <w:hyperlink w:anchor="_Toc437592425" w:history="1">
             <w:r>
               <w:rPr>
                 <w:rStyle w:val="Hyperlink"/>
@@ -811,7 +811,7 @@
                 <w:noProof/>
                 <w:webHidden/>
               </w:rPr>
-              <w:instrText xml:space="preserve"> PAGEREF _Toc437350597 \h </w:instrText>
+              <w:instrText xml:space="preserve"> PAGEREF _Toc437592425 \h </w:instrText>
             </w:r>
             <w:r>
               <w:rPr>
@@ -831,7 +831,7 @@
                 <w:noProof/>
                 <w:webHidden/>
               </w:rPr>
-              <w:t>5</w:t>
+              <w:t>6</w:t>
             </w:r>
             <w:r>
               <w:rPr>
@@ -853,7 +853,7 @@
               <w:noProof/>
             </w:rPr>
           </w:pPr>
-          <w:hyperlink w:anchor="_Toc437350598" w:history="1">
+          <w:hyperlink w:anchor="_Toc437592426" w:history="1">
             <w:r>
               <w:rPr>
                 <w:rStyle w:val="Hyperlink"/>
@@ -881,7 +881,7 @@
                 <w:noProof/>
                 <w:webHidden/>
               </w:rPr>
-              <w:instrText xml:space="preserve"> PAGEREF _Toc437350598 \h </w:instrText>
+              <w:instrText xml:space="preserve"> PAGEREF _Toc437592426 \h </w:instrText>
             </w:r>
             <w:r>
               <w:rPr>
@@ -901,7 +901,7 @@
                 <w:noProof/>
                 <w:webHidden/>
               </w:rPr>
-              <w:t>6</w:t>
+              <w:t>7</w:t>
             </w:r>
             <w:r>
               <w:rPr>
@@ -923,7 +923,7 @@
               <w:noProof/>
             </w:rPr>
           </w:pPr>
-          <w:hyperlink w:anchor="_Toc437350599" w:history="1">
+          <w:hyperlink w:anchor="_Toc437592427" w:history="1">
             <w:r>
               <w:rPr>
                 <w:rStyle w:val="Hyperlink"/>
@@ -951,7 +951,7 @@
                 <w:noProof/>
                 <w:webHidden/>
               </w:rPr>
-              <w:instrText xml:space="preserve"> PAGEREF _Toc437350599 \h </w:instrText>
+              <w:instrText xml:space="preserve"> PAGEREF _Toc437592427 \h </w:instrText>
             </w:r>
             <w:r>
               <w:rPr>
@@ -971,7 +971,7 @@
                 <w:noProof/>
                 <w:webHidden/>
               </w:rPr>
-              <w:t>6</w:t>
+              <w:t>7</w:t>
             </w:r>
             <w:r>
               <w:rPr>
@@ -993,7 +993,7 @@
               <w:noProof/>
             </w:rPr>
           </w:pPr>
-          <w:hyperlink w:anchor="_Toc437350600" w:history="1">
+          <w:hyperlink w:anchor="_Toc437592428" w:history="1">
             <w:r>
               <w:rPr>
                 <w:rStyle w:val="Hyperlink"/>
@@ -1021,7 +1021,7 @@
                 <w:noProof/>
                 <w:webHidden/>
               </w:rPr>
-              <w:instrText xml:space="preserve"> PAGEREF _Toc437350600 \h </w:instrText>
+              <w:instrText xml:space="preserve"> PAGEREF _Toc437592428 \h </w:instrText>
             </w:r>
             <w:r>
               <w:rPr>
@@ -1041,7 +1041,7 @@
                 <w:noProof/>
                 <w:webHidden/>
               </w:rPr>
-              <w:t>6</w:t>
+              <w:t>7</w:t>
             </w:r>
             <w:r>
               <w:rPr>
@@ -1063,7 +1063,7 @@
               <w:noProof/>
             </w:rPr>
           </w:pPr>
-          <w:hyperlink w:anchor="_Toc437350601" w:history="1">
+          <w:hyperlink w:anchor="_Toc437592429" w:history="1">
             <w:r>
               <w:rPr>
                 <w:rStyle w:val="Hyperlink"/>
@@ -1091,7 +1091,7 @@
                 <w:noProof/>
                 <w:webHidden/>
               </w:rPr>
-              <w:instrText xml:space="preserve"> PAGEREF _Toc437350601 \h </w:instrText>
+              <w:instrText xml:space="preserve"> PAGEREF _Toc437592429 \h </w:instrText>
             </w:r>
             <w:r>
               <w:rPr>
@@ -1111,7 +1111,7 @@
                 <w:noProof/>
                 <w:webHidden/>
               </w:rPr>
-              <w:t>6</w:t>
+              <w:t>7</w:t>
             </w:r>
             <w:r>
               <w:rPr>
@@ -1153,7 +1153,7 @@
           <w:lang w:val="en-US"/>
         </w:rPr>
       </w:pPr>
-      <w:bookmarkStart w:id="0" w:name="_Toc437350591"/>
+      <w:bookmarkStart w:id="0" w:name="_Toc437592419"/>
       <w:r>
         <w:rPr>
           <w:lang w:val="en-US"/>
@@ -1283,7 +1283,7 @@
           <w:lang w:val="en-US"/>
         </w:rPr>
       </w:pPr>
-      <w:bookmarkStart w:id="1" w:name="_Toc437350592"/>
+      <w:bookmarkStart w:id="1" w:name="_Toc437592420"/>
       <w:r>
         <w:rPr>
           <w:lang w:val="en-US"/>
@@ -1393,20 +1393,20 @@
         <w:rPr>
           <w:lang w:val="en-US"/>
         </w:rPr>
-        <w:t>has been created</w:t>
+        <w:t>is created</w:t>
       </w:r>
       <w:proofErr w:type="gramEnd"/>
       <w:r>
         <w:rPr>
           <w:lang w:val="en-US"/>
         </w:rPr>
-        <w:t xml:space="preserve">, the signup period is </w:t>
-      </w:r>
-      <w:r>
-        <w:rPr>
-          <w:lang w:val="en-US"/>
-        </w:rPr>
-        <w:t xml:space="preserve">… before. Another problem is that if there is a last participant at the last second that signs up must be put in the pool over the lanes and age groups, and be added to a lane and giving a shirt color and number. If there is not enough participants to fill out the </w:t>
+        <w:t>, the signup period is 1½ month</w:t>
+      </w:r>
+      <w:r>
+        <w:rPr>
+          <w:lang w:val="en-US"/>
+        </w:rPr>
+        <w:t xml:space="preserve"> before. Another problem is that if there is a last participant at the last second that signs up must be put in the pool over the lanes and age groups, and be added to a lane and giving a shirt color and number. If there is not enough participants to fill out the </w:t>
       </w:r>
       <w:proofErr w:type="gramStart"/>
       <w:r>
@@ -1463,7 +1463,7 @@
           <w:lang w:val="en-US"/>
         </w:rPr>
       </w:pPr>
-      <w:bookmarkStart w:id="2" w:name="_Toc437350593"/>
+      <w:bookmarkStart w:id="2" w:name="_Toc437592421"/>
       <w:r>
         <w:rPr>
           <w:lang w:val="en-US"/>
@@ -1480,7 +1480,7 @@
           <w:lang w:val="en-US"/>
         </w:rPr>
       </w:pPr>
-      <w:bookmarkStart w:id="3" w:name="_Toc437350594"/>
+      <w:bookmarkStart w:id="3" w:name="_Toc437592422"/>
       <w:r>
         <w:rPr>
           <w:lang w:val="en-US"/>
@@ -1502,7 +1502,7 @@
           <w:lang w:val="en-US"/>
         </w:rPr>
       </w:pPr>
-      <w:bookmarkStart w:id="4" w:name="_Toc437350595"/>
+      <w:bookmarkStart w:id="4" w:name="_Toc437592423"/>
       <w:r>
         <w:rPr>
           <w:lang w:val="en-US"/>
@@ -1535,7 +1535,443 @@
         <w:rPr>
           <w:lang w:val="en-US"/>
         </w:rPr>
-        <w:t xml:space="preserve"> team is using SCRUM methodology. The project started by making the </w:t>
+        <w:t xml:space="preserve"> team is using SCRUM methodology.</w:t>
+      </w:r>
+    </w:p>
+    <w:p>
+      <w:pPr>
+        <w:rPr>
+          <w:lang w:val="en-US"/>
+        </w:rPr>
+      </w:pPr>
+    </w:p>
+    <w:p>
+      <w:pPr>
+        <w:rPr>
+          <w:lang w:val="en-US"/>
+        </w:rPr>
+      </w:pPr>
+      <w:r>
+        <w:rPr>
+          <w:lang w:val="en-US"/>
+        </w:rPr>
+        <w:t xml:space="preserve">So what is Scrum? </w:t>
+      </w:r>
+      <w:r>
+        <w:rPr>
+          <w:lang w:val="en-US"/>
+        </w:rPr>
+        <w:br/>
+        <w:t>Scrum is an iterative and incremental agile software development</w:t>
+      </w:r>
+      <w:r>
+        <w:rPr>
+          <w:lang w:val="en-US"/>
+        </w:rPr>
+        <w:t xml:space="preserve"> methodology for managing a product development as the “Bike tilting”. The method is very flexible, meaning that even when we are working on the product the customer is able to change his/her mind ab</w:t>
+      </w:r>
+      <w:r>
+        <w:rPr>
+          <w:lang w:val="en-US"/>
+        </w:rPr>
+        <w:t>out that they want and need, (</w:t>
+      </w:r>
+      <w:r>
+        <w:rPr>
+          <w:lang w:val="en-US"/>
+        </w:rPr>
+        <w:t>often called “requirements volatility”</w:t>
+      </w:r>
+      <w:r>
+        <w:rPr>
+          <w:lang w:val="en-US"/>
+        </w:rPr>
+        <w:t>).</w:t>
+      </w:r>
+      <w:r>
+        <w:rPr>
+          <w:lang w:val="en-US"/>
+        </w:rPr>
+        <w:br/>
+        <w:t>The team,</w:t>
+      </w:r>
+      <w:r>
+        <w:rPr>
+          <w:lang w:val="en-US"/>
+        </w:rPr>
+        <w:t xml:space="preserve"> work</w:t>
+      </w:r>
+      <w:r>
+        <w:rPr>
+          <w:lang w:val="en-US"/>
+        </w:rPr>
+        <w:t>s</w:t>
+      </w:r>
+      <w:r>
+        <w:rPr>
+          <w:lang w:val="en-US"/>
+        </w:rPr>
+        <w:t xml:space="preserve"> as a group </w:t>
+      </w:r>
+      <w:r>
+        <w:rPr>
+          <w:lang w:val="en-US"/>
+        </w:rPr>
+        <w:t>where they want to reach a common goal. This enables the team to self-organize by encouraging physical co-location or close online collaboration of all team members, as well as a daily face-to-face communication among all team members and disciplines in the project.</w:t>
+      </w:r>
+    </w:p>
+    <w:p>
+      <w:pPr>
+        <w:rPr>
+          <w:lang w:val="en-US"/>
+        </w:rPr>
+      </w:pPr>
+      <w:r>
+        <w:rPr>
+          <w:lang w:val="en-US"/>
+        </w:rPr>
+        <w:t xml:space="preserve">Each project consists of various amount of groups. Each group has a development team that consists of 3-9 individuals who do the actual work. The work consists of. Analysis, design, develop, test, technical communication, documents, etc. The development teams are </w:t>
+      </w:r>
+      <w:proofErr w:type="gramStart"/>
+      <w:r>
+        <w:rPr>
+          <w:lang w:val="en-US"/>
+        </w:rPr>
+        <w:t>cross functional</w:t>
+      </w:r>
+      <w:proofErr w:type="gramEnd"/>
+      <w:r>
+        <w:rPr>
+          <w:lang w:val="en-US"/>
+        </w:rPr>
+        <w:t xml:space="preserve">, with all of the skills as a team necessary to create the product increment. Each increment is a part of the bigger product, where </w:t>
+      </w:r>
+      <w:r>
+        <w:rPr>
+          <w:lang w:val="en-US"/>
+        </w:rPr>
+        <w:t>they</w:t>
+      </w:r>
+      <w:r>
+        <w:rPr>
+          <w:lang w:val="en-US"/>
+        </w:rPr>
+        <w:t xml:space="preserve"> divided</w:t>
+      </w:r>
+      <w:r>
+        <w:rPr>
+          <w:lang w:val="en-US"/>
+        </w:rPr>
+        <w:t xml:space="preserve"> it</w:t>
+      </w:r>
+      <w:r>
+        <w:rPr>
+          <w:lang w:val="en-US"/>
+        </w:rPr>
+        <w:t xml:space="preserve"> up in smaller parts</w:t>
+      </w:r>
+      <w:r>
+        <w:rPr>
+          <w:lang w:val="en-US"/>
+        </w:rPr>
+        <w:t xml:space="preserve">. </w:t>
+      </w:r>
+      <w:r>
+        <w:rPr>
+          <w:lang w:val="en-US"/>
+        </w:rPr>
+        <w:t xml:space="preserve"> </w:t>
+      </w:r>
+      <w:r>
+        <w:rPr>
+          <w:lang w:val="en-US"/>
+        </w:rPr>
+        <w:t xml:space="preserve">Each team gets a part of the product they need to develop and then when it is completed all teams combine the parts they made and test the product to see if it works. </w:t>
+      </w:r>
+    </w:p>
+    <w:p>
+      <w:pPr>
+        <w:rPr>
+          <w:lang w:val="en-US"/>
+        </w:rPr>
+      </w:pPr>
+      <w:r>
+        <w:rPr>
+          <w:lang w:val="en-US"/>
+        </w:rPr>
+        <w:t xml:space="preserve">Scrum Master. Is the person that is accountable for removing </w:t>
+      </w:r>
+      <w:r>
+        <w:rPr>
+          <w:lang w:val="en-US"/>
+        </w:rPr>
+        <w:t>impedimen</w:t>
+      </w:r>
+      <w:r>
+        <w:rPr>
+          <w:lang w:val="en-US"/>
+        </w:rPr>
+        <w:t xml:space="preserve">ts to the </w:t>
+      </w:r>
+      <w:r>
+        <w:rPr>
+          <w:lang w:val="en-US"/>
+        </w:rPr>
+        <w:t>ability of the team to deliver th</w:t>
+      </w:r>
+      <w:r>
+        <w:rPr>
+          <w:lang w:val="en-US"/>
+        </w:rPr>
+        <w:t xml:space="preserve">e product </w:t>
+      </w:r>
+      <w:proofErr w:type="gramStart"/>
+      <w:r>
+        <w:rPr>
+          <w:lang w:val="en-US"/>
+        </w:rPr>
+        <w:t>goal</w:t>
+      </w:r>
+      <w:r>
+        <w:rPr>
+          <w:lang w:val="en-US"/>
+        </w:rPr>
+        <w:t>.</w:t>
+      </w:r>
+      <w:proofErr w:type="gramEnd"/>
+      <w:r>
+        <w:rPr>
+          <w:lang w:val="en-US"/>
+        </w:rPr>
+        <w:t xml:space="preserve"> A Scrum master is not a traditional team leader or a project manager, but acts as a buffer between the team and any distracting influences, also makes sure that the </w:t>
+      </w:r>
+      <w:r>
+        <w:rPr>
+          <w:lang w:val="en-US"/>
+        </w:rPr>
+        <w:t xml:space="preserve">developer’s uses scrum as </w:t>
+      </w:r>
+      <w:r>
+        <w:rPr>
+          <w:lang w:val="en-US"/>
+        </w:rPr>
+        <w:t>intended. He/she also helps ensure the team follows the agreed scrum processes, of then facilitates key sessions, and encourages the team to improve.</w:t>
+      </w:r>
+      <w:r>
+        <w:rPr>
+          <w:lang w:val="en-US"/>
+        </w:rPr>
+        <w:br/>
+        <w:t xml:space="preserve">The Scrum Master role referred as a team facilitator or servant-leader to reinforce dual perspectives. </w:t>
+      </w:r>
+    </w:p>
+    <w:p>
+      <w:pPr>
+        <w:rPr>
+          <w:lang w:val="en-US"/>
+        </w:rPr>
+      </w:pPr>
+      <w:r>
+        <w:rPr>
+          <w:lang w:val="en-US"/>
+        </w:rPr>
+        <w:t xml:space="preserve"> </w:t>
+      </w:r>
+      <w:r>
+        <w:rPr>
+          <w:lang w:val="en-US"/>
+        </w:rPr>
+        <w:t>Work flow</w:t>
+      </w:r>
+      <w:r>
+        <w:rPr>
+          <w:lang w:val="en-US"/>
+        </w:rPr>
+        <w:t>, is divided into sprints, t</w:t>
+      </w:r>
+      <w:r>
+        <w:rPr>
+          <w:lang w:val="en-US"/>
+        </w:rPr>
+        <w:t xml:space="preserve">he sprint is a </w:t>
+      </w:r>
+      <w:proofErr w:type="spellStart"/>
+      <w:r>
+        <w:rPr>
+          <w:lang w:val="en-US"/>
+        </w:rPr>
+        <w:t>timeboxed</w:t>
+      </w:r>
+      <w:proofErr w:type="spellEnd"/>
+      <w:r>
+        <w:rPr>
+          <w:lang w:val="en-US"/>
+        </w:rPr>
+        <w:t xml:space="preserve"> </w:t>
+      </w:r>
+      <w:r>
+        <w:rPr>
+          <w:lang w:val="en-US"/>
+        </w:rPr>
+        <w:t>effort;</w:t>
+      </w:r>
+      <w:r>
+        <w:rPr>
+          <w:lang w:val="en-US"/>
+        </w:rPr>
+        <w:t xml:space="preserve"> </w:t>
+      </w:r>
+      <w:r>
+        <w:rPr>
+          <w:lang w:val="en-US"/>
+        </w:rPr>
+        <w:t>witch means that it is</w:t>
+      </w:r>
+      <w:r>
+        <w:rPr>
+          <w:lang w:val="en-US"/>
+        </w:rPr>
+        <w:t xml:space="preserve"> restricted to a specific duration. The duration is fixed in advance for each sprint and is </w:t>
+      </w:r>
+      <w:r>
+        <w:rPr>
+          <w:lang w:val="en-US"/>
+        </w:rPr>
+        <w:t>normally</w:t>
+      </w:r>
+      <w:r>
+        <w:rPr>
+          <w:lang w:val="en-US"/>
+        </w:rPr>
+        <w:t xml:space="preserve"> between one ween and one month, with two weeks being the most common. Each sprint starts with a </w:t>
+      </w:r>
+      <w:r>
+        <w:rPr>
+          <w:lang w:val="en-US"/>
+        </w:rPr>
+        <w:t>sprint-planning</w:t>
+      </w:r>
+      <w:r>
+        <w:rPr>
+          <w:lang w:val="en-US"/>
+        </w:rPr>
+        <w:t xml:space="preserve"> event that aims to define a sprint backlog, identify the work for the sprint, and make an estimated commitment for the sprint goal. </w:t>
+      </w:r>
+      <w:r>
+        <w:rPr>
+          <w:lang w:val="en-US"/>
+        </w:rPr>
+        <w:t>Each sprint ends with a sprint review where they look back to see what goal they did achieved in the sprint and what they could/couldn’t make, and a sprint retrospective that reviews progress to show to stakeholders and identify lessons and improvements for next sprint</w:t>
+      </w:r>
+    </w:p>
+    <w:p>
+      <w:pPr>
+        <w:rPr>
+          <w:lang w:val="en-US"/>
+        </w:rPr>
+      </w:pPr>
+      <w:r>
+        <w:rPr>
+          <w:lang w:val="en-US"/>
+        </w:rPr>
+        <w:t xml:space="preserve">Product </w:t>
+      </w:r>
+      <w:proofErr w:type="gramStart"/>
+      <w:r>
+        <w:rPr>
+          <w:lang w:val="en-US"/>
+        </w:rPr>
+        <w:t>backlog,</w:t>
+      </w:r>
+      <w:proofErr w:type="gramEnd"/>
+      <w:r>
+        <w:rPr>
+          <w:lang w:val="en-US"/>
+        </w:rPr>
+        <w:t xml:space="preserve"> </w:t>
+      </w:r>
+      <w:r>
+        <w:rPr>
+          <w:lang w:val="en-US"/>
+        </w:rPr>
+        <w:t xml:space="preserve">is a list of requirements that the scrum team maintains for a product. It consists of features, bug fixes, non-functional requirements, etc. whatever had </w:t>
+      </w:r>
+      <w:proofErr w:type="gramStart"/>
+      <w:r>
+        <w:rPr>
+          <w:lang w:val="en-US"/>
+        </w:rPr>
+        <w:t>be done</w:t>
+      </w:r>
+      <w:proofErr w:type="gramEnd"/>
+      <w:r>
+        <w:rPr>
+          <w:lang w:val="en-US"/>
+        </w:rPr>
+        <w:t xml:space="preserve"> to successfully deliver a viable product.</w:t>
+      </w:r>
+      <w:r>
+        <w:rPr>
+          <w:lang w:val="en-US"/>
+        </w:rPr>
+        <w:br/>
+      </w:r>
+      <w:proofErr w:type="gramStart"/>
+      <w:r>
+        <w:rPr>
+          <w:lang w:val="en-US"/>
+        </w:rPr>
+        <w:t>items</w:t>
+      </w:r>
+      <w:proofErr w:type="gramEnd"/>
+      <w:r>
+        <w:rPr>
+          <w:lang w:val="en-US"/>
+        </w:rPr>
+        <w:t xml:space="preserve"> added to the backlog is commonly written as a story format, </w:t>
+      </w:r>
+      <w:bookmarkStart w:id="5" w:name="_GoBack"/>
+      <w:bookmarkEnd w:id="5"/>
+    </w:p>
+    <w:p>
+      <w:pPr>
+        <w:rPr>
+          <w:lang w:val="en-US"/>
+        </w:rPr>
+      </w:pPr>
+    </w:p>
+    <w:p>
+      <w:pPr>
+        <w:rPr>
+          <w:lang w:val="en-US"/>
+        </w:rPr>
+      </w:pPr>
+    </w:p>
+    <w:p>
+      <w:pPr>
+        <w:rPr>
+          <w:lang w:val="en-US"/>
+        </w:rPr>
+      </w:pPr>
+    </w:p>
+    <w:p>
+      <w:pPr>
+        <w:rPr>
+          <w:lang w:val="en-US"/>
+        </w:rPr>
+      </w:pPr>
+    </w:p>
+    <w:p>
+      <w:pPr>
+        <w:rPr>
+          <w:lang w:val="en-US"/>
+        </w:rPr>
+      </w:pPr>
+      <w:r>
+        <w:rPr>
+          <w:lang w:val="en-US"/>
+        </w:rPr>
+        <w:t xml:space="preserve">The project started by making the </w:t>
       </w:r>
       <w:r>
         <w:rPr>
@@ -1722,8 +2158,6 @@
         </w:rPr>
         <w:t xml:space="preserve"> Create Database, </w:t>
       </w:r>
-      <w:bookmarkStart w:id="5" w:name="_GoBack"/>
-      <w:bookmarkEnd w:id="5"/>
     </w:p>
     <w:p>
       <w:pPr>
@@ -1794,7 +2228,7 @@
           <w:lang w:val="en-US"/>
         </w:rPr>
       </w:pPr>
-      <w:bookmarkStart w:id="6" w:name="_Toc437350596"/>
+      <w:bookmarkStart w:id="6" w:name="_Toc437592424"/>
       <w:r>
         <w:rPr>
           <w:lang w:val="en-US"/>
@@ -2038,7 +2472,6 @@
           <w:lang w:val="en-US"/>
         </w:rPr>
       </w:pPr>
-      <w:bookmarkStart w:id="7" w:name="_Toc437350597"/>
     </w:p>
     <w:p>
       <w:pPr>
@@ -2047,6 +2480,7 @@
           <w:lang w:val="en-US"/>
         </w:rPr>
       </w:pPr>
+      <w:bookmarkStart w:id="7" w:name="_Toc437592425"/>
       <w:r>
         <w:rPr>
           <w:lang w:val="en-US"/>
@@ -2153,21 +2587,15 @@
         <w:rPr>
           <w:lang w:val="en-US"/>
         </w:rPr>
+        <w:lastRenderedPageBreak/>
         <w:t xml:space="preserve"> Tell why we use MVC and what </w:t>
       </w:r>
       <w:r>
         <w:rPr>
           <w:lang w:val="en-US"/>
         </w:rPr>
-        <w:t xml:space="preserve">we gain from using an MVC. </w:t>
-      </w:r>
-    </w:p>
-    <w:p>
-      <w:pPr>
-        <w:rPr>
-          <w:lang w:val="en-US"/>
-        </w:rPr>
-      </w:pPr>
+        <w:t>we gain from using an MVC.</w:t>
+      </w:r>
     </w:p>
     <w:p>
       <w:pPr>
@@ -2176,7 +2604,7 @@
           <w:lang w:val="en-US"/>
         </w:rPr>
       </w:pPr>
-      <w:bookmarkStart w:id="8" w:name="_Toc437350598"/>
+      <w:bookmarkStart w:id="8" w:name="_Toc437592426"/>
       <w:r>
         <w:rPr>
           <w:lang w:val="en-US"/>
@@ -2267,7 +2695,7 @@
           <w:lang w:val="en-US"/>
         </w:rPr>
       </w:pPr>
-      <w:bookmarkStart w:id="9" w:name="_Toc437350599"/>
+      <w:bookmarkStart w:id="9" w:name="_Toc437592427"/>
       <w:r>
         <w:rPr>
           <w:lang w:val="en-US"/>
@@ -2297,7 +2725,7 @@
           <w:lang w:val="en-US"/>
         </w:rPr>
       </w:pPr>
-      <w:bookmarkStart w:id="10" w:name="_Toc437350600"/>
+      <w:bookmarkStart w:id="10" w:name="_Toc437592428"/>
       <w:r>
         <w:rPr>
           <w:lang w:val="en-US"/>
@@ -2327,7 +2755,7 @@
           <w:lang w:val="en-US"/>
         </w:rPr>
       </w:pPr>
-      <w:bookmarkStart w:id="11" w:name="_Toc437350601"/>
+      <w:bookmarkStart w:id="11" w:name="_Toc437592429"/>
       <w:r>
         <w:rPr>
           <w:lang w:val="en-US"/>
@@ -3347,7 +3775,7 @@
 </file>
 
 <file path=customXml/itemProps1.xml><?xml version="1.0" encoding="utf-8"?>
-<ds:datastoreItem xmlns:ds="http://schemas.openxmlformats.org/officeDocument/2006/customXml" ds:itemID="{0A684FDD-FDDC-4CED-919A-F215E7AADCEC}">
+<ds:datastoreItem xmlns:ds="http://schemas.openxmlformats.org/officeDocument/2006/customXml" ds:itemID="{6056DA60-825A-4DF1-8496-3C97DAF12304}">
   <ds:schemaRefs>
     <ds:schemaRef ds:uri="http://schemas.openxmlformats.org/officeDocument/2006/bibliography"/>
   </ds:schemaRefs>

</xml_diff>

<commit_message>
Report update :meat_on_bone:  :angel:
</commit_message>
<xml_diff>
--- a/Report/Report.docx
+++ b/Report/Report.docx
@@ -365,7 +365,7 @@
           <w:r>
             <w:fldChar w:fldCharType="separate"/>
           </w:r>
-          <w:hyperlink w:anchor="_Toc437596564" w:history="1">
+          <w:hyperlink w:anchor="_Toc437850912" w:history="1">
             <w:r>
               <w:rPr>
                 <w:rStyle w:val="Hyperlink"/>
@@ -393,7 +393,7 @@
                 <w:noProof/>
                 <w:webHidden/>
               </w:rPr>
-              <w:instrText xml:space="preserve"> PAGEREF _Toc437596564 \h </w:instrText>
+              <w:instrText xml:space="preserve"> PAGEREF _Toc437850912 \h </w:instrText>
             </w:r>
             <w:r>
               <w:rPr>
@@ -435,7 +435,7 @@
               <w:noProof/>
             </w:rPr>
           </w:pPr>
-          <w:hyperlink w:anchor="_Toc437596565" w:history="1">
+          <w:hyperlink w:anchor="_Toc437850913" w:history="1">
             <w:r>
               <w:rPr>
                 <w:rStyle w:val="Hyperlink"/>
@@ -463,7 +463,7 @@
                 <w:noProof/>
                 <w:webHidden/>
               </w:rPr>
-              <w:instrText xml:space="preserve"> PAGEREF _Toc437596565 \h </w:instrText>
+              <w:instrText xml:space="preserve"> PAGEREF _Toc437850913 \h </w:instrText>
             </w:r>
             <w:r>
               <w:rPr>
@@ -505,14 +505,14 @@
               <w:noProof/>
             </w:rPr>
           </w:pPr>
-          <w:hyperlink w:anchor="_Toc437596566" w:history="1">
+          <w:hyperlink w:anchor="_Toc437850914" w:history="1">
             <w:r>
               <w:rPr>
                 <w:rStyle w:val="Hyperlink"/>
                 <w:noProof/>
                 <w:lang w:val="en-US"/>
               </w:rPr>
-              <w:t>System Development</w:t>
+              <w:t>Subjects Programming (SDP) and Technology (CDS)</w:t>
             </w:r>
             <w:r>
               <w:rPr>
@@ -533,7 +533,7 @@
                 <w:noProof/>
                 <w:webHidden/>
               </w:rPr>
-              <w:instrText xml:space="preserve"> PAGEREF _Toc437596566 \h </w:instrText>
+              <w:instrText xml:space="preserve"> PAGEREF _Toc437850914 \h </w:instrText>
             </w:r>
             <w:r>
               <w:rPr>
@@ -575,14 +575,14 @@
               <w:noProof/>
             </w:rPr>
           </w:pPr>
-          <w:hyperlink w:anchor="_Toc437596567" w:history="1">
+          <w:hyperlink w:anchor="_Toc437850915" w:history="1">
             <w:r>
               <w:rPr>
                 <w:rStyle w:val="Hyperlink"/>
                 <w:noProof/>
                 <w:lang w:val="en-US"/>
               </w:rPr>
-              <w:t>Scrum</w:t>
+              <w:t>Introduction to SDP/CDS</w:t>
             </w:r>
             <w:r>
               <w:rPr>
@@ -603,7 +603,7 @@
                 <w:noProof/>
                 <w:webHidden/>
               </w:rPr>
-              <w:instrText xml:space="preserve"> PAGEREF _Toc437596567 \h </w:instrText>
+              <w:instrText xml:space="preserve"> PAGEREF _Toc437850915 \h </w:instrText>
             </w:r>
             <w:r>
               <w:rPr>
@@ -624,6 +624,356 @@
                 <w:webHidden/>
               </w:rPr>
               <w:t>5</w:t>
+            </w:r>
+            <w:r>
+              <w:rPr>
+                <w:noProof/>
+                <w:webHidden/>
+              </w:rPr>
+              <w:fldChar w:fldCharType="end"/>
+            </w:r>
+          </w:hyperlink>
+        </w:p>
+        <w:p>
+          <w:pPr>
+            <w:pStyle w:val="Indholdsfortegnelse2"/>
+            <w:tabs>
+              <w:tab w:val="right" w:leader="dot" w:pos="9628"/>
+            </w:tabs>
+            <w:rPr>
+              <w:rFonts w:cstheme="minorBidi"/>
+              <w:noProof/>
+            </w:rPr>
+          </w:pPr>
+          <w:hyperlink w:anchor="_Toc437850916" w:history="1">
+            <w:r>
+              <w:rPr>
+                <w:rStyle w:val="Hyperlink"/>
+                <w:noProof/>
+                <w:lang w:val="en-US"/>
+              </w:rPr>
+              <w:t>Main Section</w:t>
+            </w:r>
+            <w:r>
+              <w:rPr>
+                <w:noProof/>
+                <w:webHidden/>
+              </w:rPr>
+              <w:tab/>
+            </w:r>
+            <w:r>
+              <w:rPr>
+                <w:noProof/>
+                <w:webHidden/>
+              </w:rPr>
+              <w:fldChar w:fldCharType="begin"/>
+            </w:r>
+            <w:r>
+              <w:rPr>
+                <w:noProof/>
+                <w:webHidden/>
+              </w:rPr>
+              <w:instrText xml:space="preserve"> PAGEREF _Toc437850916 \h </w:instrText>
+            </w:r>
+            <w:r>
+              <w:rPr>
+                <w:noProof/>
+                <w:webHidden/>
+              </w:rPr>
+            </w:r>
+            <w:r>
+              <w:rPr>
+                <w:noProof/>
+                <w:webHidden/>
+              </w:rPr>
+              <w:fldChar w:fldCharType="separate"/>
+            </w:r>
+            <w:r>
+              <w:rPr>
+                <w:noProof/>
+                <w:webHidden/>
+              </w:rPr>
+              <w:t>5</w:t>
+            </w:r>
+            <w:r>
+              <w:rPr>
+                <w:noProof/>
+                <w:webHidden/>
+              </w:rPr>
+              <w:fldChar w:fldCharType="end"/>
+            </w:r>
+          </w:hyperlink>
+        </w:p>
+        <w:p>
+          <w:pPr>
+            <w:pStyle w:val="Indholdsfortegnelse2"/>
+            <w:tabs>
+              <w:tab w:val="right" w:leader="dot" w:pos="9628"/>
+            </w:tabs>
+            <w:rPr>
+              <w:rFonts w:cstheme="minorBidi"/>
+              <w:noProof/>
+            </w:rPr>
+          </w:pPr>
+          <w:hyperlink w:anchor="_Toc437850917" w:history="1">
+            <w:r>
+              <w:rPr>
+                <w:rStyle w:val="Hyperlink"/>
+                <w:noProof/>
+                <w:lang w:val="en-US"/>
+              </w:rPr>
+              <w:t>Conclution for SDP/CDS</w:t>
+            </w:r>
+            <w:r>
+              <w:rPr>
+                <w:noProof/>
+                <w:webHidden/>
+              </w:rPr>
+              <w:tab/>
+            </w:r>
+            <w:r>
+              <w:rPr>
+                <w:noProof/>
+                <w:webHidden/>
+              </w:rPr>
+              <w:fldChar w:fldCharType="begin"/>
+            </w:r>
+            <w:r>
+              <w:rPr>
+                <w:noProof/>
+                <w:webHidden/>
+              </w:rPr>
+              <w:instrText xml:space="preserve"> PAGEREF _Toc437850917 \h </w:instrText>
+            </w:r>
+            <w:r>
+              <w:rPr>
+                <w:noProof/>
+                <w:webHidden/>
+              </w:rPr>
+            </w:r>
+            <w:r>
+              <w:rPr>
+                <w:noProof/>
+                <w:webHidden/>
+              </w:rPr>
+              <w:fldChar w:fldCharType="separate"/>
+            </w:r>
+            <w:r>
+              <w:rPr>
+                <w:noProof/>
+                <w:webHidden/>
+              </w:rPr>
+              <w:t>5</w:t>
+            </w:r>
+            <w:r>
+              <w:rPr>
+                <w:noProof/>
+                <w:webHidden/>
+              </w:rPr>
+              <w:fldChar w:fldCharType="end"/>
+            </w:r>
+          </w:hyperlink>
+        </w:p>
+        <w:p>
+          <w:pPr>
+            <w:pStyle w:val="Indholdsfortegnelse1"/>
+            <w:tabs>
+              <w:tab w:val="right" w:leader="dot" w:pos="9628"/>
+            </w:tabs>
+            <w:rPr>
+              <w:rFonts w:cstheme="minorBidi"/>
+              <w:noProof/>
+            </w:rPr>
+          </w:pPr>
+          <w:hyperlink w:anchor="_Toc437850918" w:history="1">
+            <w:r>
+              <w:rPr>
+                <w:rStyle w:val="Hyperlink"/>
+                <w:noProof/>
+                <w:lang w:val="en-US"/>
+              </w:rPr>
+              <w:t>System Development (SDM)</w:t>
+            </w:r>
+            <w:r>
+              <w:rPr>
+                <w:noProof/>
+                <w:webHidden/>
+              </w:rPr>
+              <w:tab/>
+            </w:r>
+            <w:r>
+              <w:rPr>
+                <w:noProof/>
+                <w:webHidden/>
+              </w:rPr>
+              <w:fldChar w:fldCharType="begin"/>
+            </w:r>
+            <w:r>
+              <w:rPr>
+                <w:noProof/>
+                <w:webHidden/>
+              </w:rPr>
+              <w:instrText xml:space="preserve"> PAGEREF _Toc437850918 \h </w:instrText>
+            </w:r>
+            <w:r>
+              <w:rPr>
+                <w:noProof/>
+                <w:webHidden/>
+              </w:rPr>
+            </w:r>
+            <w:r>
+              <w:rPr>
+                <w:noProof/>
+                <w:webHidden/>
+              </w:rPr>
+              <w:fldChar w:fldCharType="separate"/>
+            </w:r>
+            <w:r>
+              <w:rPr>
+                <w:noProof/>
+                <w:webHidden/>
+              </w:rPr>
+              <w:t>6</w:t>
+            </w:r>
+            <w:r>
+              <w:rPr>
+                <w:noProof/>
+                <w:webHidden/>
+              </w:rPr>
+              <w:fldChar w:fldCharType="end"/>
+            </w:r>
+          </w:hyperlink>
+        </w:p>
+        <w:p>
+          <w:pPr>
+            <w:pStyle w:val="Indholdsfortegnelse2"/>
+            <w:tabs>
+              <w:tab w:val="right" w:leader="dot" w:pos="9628"/>
+            </w:tabs>
+            <w:rPr>
+              <w:rFonts w:cstheme="minorBidi"/>
+              <w:noProof/>
+            </w:rPr>
+          </w:pPr>
+          <w:hyperlink w:anchor="_Toc437850919" w:history="1">
+            <w:r>
+              <w:rPr>
+                <w:rStyle w:val="Hyperlink"/>
+                <w:noProof/>
+                <w:lang w:val="en-US"/>
+              </w:rPr>
+              <w:t>Scrum introduction</w:t>
+            </w:r>
+            <w:r>
+              <w:rPr>
+                <w:noProof/>
+                <w:webHidden/>
+              </w:rPr>
+              <w:tab/>
+            </w:r>
+            <w:r>
+              <w:rPr>
+                <w:noProof/>
+                <w:webHidden/>
+              </w:rPr>
+              <w:fldChar w:fldCharType="begin"/>
+            </w:r>
+            <w:r>
+              <w:rPr>
+                <w:noProof/>
+                <w:webHidden/>
+              </w:rPr>
+              <w:instrText xml:space="preserve"> PAGEREF _Toc437850919 \h </w:instrText>
+            </w:r>
+            <w:r>
+              <w:rPr>
+                <w:noProof/>
+                <w:webHidden/>
+              </w:rPr>
+            </w:r>
+            <w:r>
+              <w:rPr>
+                <w:noProof/>
+                <w:webHidden/>
+              </w:rPr>
+              <w:fldChar w:fldCharType="separate"/>
+            </w:r>
+            <w:r>
+              <w:rPr>
+                <w:noProof/>
+                <w:webHidden/>
+              </w:rPr>
+              <w:t>6</w:t>
+            </w:r>
+            <w:r>
+              <w:rPr>
+                <w:noProof/>
+                <w:webHidden/>
+              </w:rPr>
+              <w:fldChar w:fldCharType="end"/>
+            </w:r>
+          </w:hyperlink>
+        </w:p>
+        <w:p>
+          <w:pPr>
+            <w:pStyle w:val="Indholdsfortegnelse2"/>
+            <w:tabs>
+              <w:tab w:val="right" w:leader="dot" w:pos="9628"/>
+            </w:tabs>
+            <w:rPr>
+              <w:rFonts w:cstheme="minorBidi"/>
+              <w:noProof/>
+            </w:rPr>
+          </w:pPr>
+          <w:hyperlink w:anchor="_Toc437850920" w:history="1">
+            <w:r>
+              <w:rPr>
+                <w:rStyle w:val="Hyperlink"/>
+                <w:noProof/>
+                <w:lang w:val="en-US"/>
+              </w:rPr>
+              <w:t>Main Section</w:t>
+            </w:r>
+            <w:r>
+              <w:rPr>
+                <w:noProof/>
+                <w:webHidden/>
+              </w:rPr>
+              <w:tab/>
+            </w:r>
+            <w:r>
+              <w:rPr>
+                <w:noProof/>
+                <w:webHidden/>
+              </w:rPr>
+              <w:fldChar w:fldCharType="begin"/>
+            </w:r>
+            <w:r>
+              <w:rPr>
+                <w:noProof/>
+                <w:webHidden/>
+              </w:rPr>
+              <w:instrText xml:space="preserve"> PAGEREF _Toc437850920 \h </w:instrText>
+            </w:r>
+            <w:r>
+              <w:rPr>
+                <w:noProof/>
+                <w:webHidden/>
+              </w:rPr>
+            </w:r>
+            <w:r>
+              <w:rPr>
+                <w:noProof/>
+                <w:webHidden/>
+              </w:rPr>
+              <w:fldChar w:fldCharType="separate"/>
+            </w:r>
+            <w:r>
+              <w:rPr>
+                <w:noProof/>
+                <w:webHidden/>
+              </w:rPr>
+              <w:t>7</w:t>
             </w:r>
             <w:r>
               <w:rPr>
@@ -645,13 +995,14 @@
               <w:noProof/>
             </w:rPr>
           </w:pPr>
-          <w:hyperlink w:anchor="_Toc437596568" w:history="1">
+          <w:hyperlink w:anchor="_Toc437850921" w:history="1">
             <w:r>
               <w:rPr>
                 <w:rStyle w:val="Hyperlink"/>
                 <w:noProof/>
-              </w:rPr>
-              <w:t>So what is Scrum?</w:t>
+                <w:lang w:val="en-US"/>
+              </w:rPr>
+              <w:t>Sprints</w:t>
             </w:r>
             <w:r>
               <w:rPr>
@@ -672,7 +1023,7 @@
                 <w:noProof/>
                 <w:webHidden/>
               </w:rPr>
-              <w:instrText xml:space="preserve"> PAGEREF _Toc437596568 \h </w:instrText>
+              <w:instrText xml:space="preserve"> PAGEREF _Toc437850921 \h </w:instrText>
             </w:r>
             <w:r>
               <w:rPr>
@@ -692,7 +1043,7 @@
                 <w:noProof/>
                 <w:webHidden/>
               </w:rPr>
-              <w:t>5</w:t>
+              <w:t>7</w:t>
             </w:r>
             <w:r>
               <w:rPr>
@@ -714,14 +1065,14 @@
               <w:noProof/>
             </w:rPr>
           </w:pPr>
-          <w:hyperlink w:anchor="_Toc437596569" w:history="1">
+          <w:hyperlink w:anchor="_Toc437850922" w:history="1">
             <w:r>
               <w:rPr>
                 <w:rStyle w:val="Hyperlink"/>
                 <w:noProof/>
                 <w:lang w:val="en-US"/>
               </w:rPr>
-              <w:t>How we used Scrum</w:t>
+              <w:t>Kanban board</w:t>
             </w:r>
             <w:r>
               <w:rPr>
@@ -742,7 +1093,7 @@
                 <w:noProof/>
                 <w:webHidden/>
               </w:rPr>
-              <w:instrText xml:space="preserve"> PAGEREF _Toc437596569 \h </w:instrText>
+              <w:instrText xml:space="preserve"> PAGEREF _Toc437850922 \h </w:instrText>
             </w:r>
             <w:r>
               <w:rPr>
@@ -762,7 +1113,147 @@
                 <w:noProof/>
                 <w:webHidden/>
               </w:rPr>
-              <w:t>6</w:t>
+              <w:t>8</w:t>
+            </w:r>
+            <w:r>
+              <w:rPr>
+                <w:noProof/>
+                <w:webHidden/>
+              </w:rPr>
+              <w:fldChar w:fldCharType="end"/>
+            </w:r>
+          </w:hyperlink>
+        </w:p>
+        <w:p>
+          <w:pPr>
+            <w:pStyle w:val="Indholdsfortegnelse2"/>
+            <w:tabs>
+              <w:tab w:val="right" w:leader="dot" w:pos="9628"/>
+            </w:tabs>
+            <w:rPr>
+              <w:rFonts w:cstheme="minorBidi"/>
+              <w:noProof/>
+            </w:rPr>
+          </w:pPr>
+          <w:hyperlink w:anchor="_Toc437850923" w:history="1">
+            <w:r>
+              <w:rPr>
+                <w:rStyle w:val="Hyperlink"/>
+                <w:noProof/>
+                <w:lang w:val="en-US"/>
+              </w:rPr>
+              <w:t>Program Framework</w:t>
+            </w:r>
+            <w:r>
+              <w:rPr>
+                <w:noProof/>
+                <w:webHidden/>
+              </w:rPr>
+              <w:tab/>
+            </w:r>
+            <w:r>
+              <w:rPr>
+                <w:noProof/>
+                <w:webHidden/>
+              </w:rPr>
+              <w:fldChar w:fldCharType="begin"/>
+            </w:r>
+            <w:r>
+              <w:rPr>
+                <w:noProof/>
+                <w:webHidden/>
+              </w:rPr>
+              <w:instrText xml:space="preserve"> PAGEREF _Toc437850923 \h </w:instrText>
+            </w:r>
+            <w:r>
+              <w:rPr>
+                <w:noProof/>
+                <w:webHidden/>
+              </w:rPr>
+            </w:r>
+            <w:r>
+              <w:rPr>
+                <w:noProof/>
+                <w:webHidden/>
+              </w:rPr>
+              <w:fldChar w:fldCharType="separate"/>
+            </w:r>
+            <w:r>
+              <w:rPr>
+                <w:noProof/>
+                <w:webHidden/>
+              </w:rPr>
+              <w:t>8</w:t>
+            </w:r>
+            <w:r>
+              <w:rPr>
+                <w:noProof/>
+                <w:webHidden/>
+              </w:rPr>
+              <w:fldChar w:fldCharType="end"/>
+            </w:r>
+          </w:hyperlink>
+        </w:p>
+        <w:p>
+          <w:pPr>
+            <w:pStyle w:val="Indholdsfortegnelse2"/>
+            <w:tabs>
+              <w:tab w:val="right" w:leader="dot" w:pos="9628"/>
+            </w:tabs>
+            <w:rPr>
+              <w:rFonts w:cstheme="minorBidi"/>
+              <w:noProof/>
+            </w:rPr>
+          </w:pPr>
+          <w:hyperlink w:anchor="_Toc437850924" w:history="1">
+            <w:r>
+              <w:rPr>
+                <w:rStyle w:val="Hyperlink"/>
+                <w:noProof/>
+                <w:lang w:val="en-US"/>
+              </w:rPr>
+              <w:t>Program Screen Shots</w:t>
+            </w:r>
+            <w:r>
+              <w:rPr>
+                <w:noProof/>
+                <w:webHidden/>
+              </w:rPr>
+              <w:tab/>
+            </w:r>
+            <w:r>
+              <w:rPr>
+                <w:noProof/>
+                <w:webHidden/>
+              </w:rPr>
+              <w:fldChar w:fldCharType="begin"/>
+            </w:r>
+            <w:r>
+              <w:rPr>
+                <w:noProof/>
+                <w:webHidden/>
+              </w:rPr>
+              <w:instrText xml:space="preserve"> PAGEREF _Toc437850924 \h </w:instrText>
+            </w:r>
+            <w:r>
+              <w:rPr>
+                <w:noProof/>
+                <w:webHidden/>
+              </w:rPr>
+            </w:r>
+            <w:r>
+              <w:rPr>
+                <w:noProof/>
+                <w:webHidden/>
+              </w:rPr>
+              <w:fldChar w:fldCharType="separate"/>
+            </w:r>
+            <w:r>
+              <w:rPr>
+                <w:noProof/>
+                <w:webHidden/>
+              </w:rPr>
+              <w:t>8</w:t>
             </w:r>
             <w:r>
               <w:rPr>
@@ -784,14 +1275,14 @@
               <w:noProof/>
             </w:rPr>
           </w:pPr>
-          <w:hyperlink w:anchor="_Toc437596570" w:history="1">
+          <w:hyperlink w:anchor="_Toc437850925" w:history="1">
             <w:r>
               <w:rPr>
                 <w:rStyle w:val="Hyperlink"/>
                 <w:noProof/>
                 <w:lang w:val="en-US"/>
               </w:rPr>
-              <w:t>Sprints</w:t>
+              <w:t>Signing up</w:t>
             </w:r>
             <w:r>
               <w:rPr>
@@ -812,7 +1303,7 @@
                 <w:noProof/>
                 <w:webHidden/>
               </w:rPr>
-              <w:instrText xml:space="preserve"> PAGEREF _Toc437596570 \h </w:instrText>
+              <w:instrText xml:space="preserve"> PAGEREF _Toc437850925 \h </w:instrText>
             </w:r>
             <w:r>
               <w:rPr>
@@ -832,7 +1323,7 @@
                 <w:noProof/>
                 <w:webHidden/>
               </w:rPr>
-              <w:t>6</w:t>
+              <w:t>8</w:t>
             </w:r>
             <w:r>
               <w:rPr>
@@ -854,14 +1345,14 @@
               <w:noProof/>
             </w:rPr>
           </w:pPr>
-          <w:hyperlink w:anchor="_Toc437596571" w:history="1">
+          <w:hyperlink w:anchor="_Toc437850926" w:history="1">
             <w:r>
               <w:rPr>
                 <w:rStyle w:val="Hyperlink"/>
                 <w:noProof/>
                 <w:lang w:val="en-US"/>
               </w:rPr>
-              <w:t>Kanban board</w:t>
+              <w:t>Adding Score</w:t>
             </w:r>
             <w:r>
               <w:rPr>
@@ -882,7 +1373,7 @@
                 <w:noProof/>
                 <w:webHidden/>
               </w:rPr>
-              <w:instrText xml:space="preserve"> PAGEREF _Toc437596571 \h </w:instrText>
+              <w:instrText xml:space="preserve"> PAGEREF _Toc437850926 \h </w:instrText>
             </w:r>
             <w:r>
               <w:rPr>
@@ -902,147 +1393,7 @@
                 <w:noProof/>
                 <w:webHidden/>
               </w:rPr>
-              <w:t>7</w:t>
-            </w:r>
-            <w:r>
-              <w:rPr>
-                <w:noProof/>
-                <w:webHidden/>
-              </w:rPr>
-              <w:fldChar w:fldCharType="end"/>
-            </w:r>
-          </w:hyperlink>
-        </w:p>
-        <w:p>
-          <w:pPr>
-            <w:pStyle w:val="Indholdsfortegnelse2"/>
-            <w:tabs>
-              <w:tab w:val="right" w:leader="dot" w:pos="9628"/>
-            </w:tabs>
-            <w:rPr>
-              <w:rFonts w:cstheme="minorBidi"/>
-              <w:noProof/>
-            </w:rPr>
-          </w:pPr>
-          <w:hyperlink w:anchor="_Toc437596572" w:history="1">
-            <w:r>
-              <w:rPr>
-                <w:rStyle w:val="Hyperlink"/>
-                <w:noProof/>
-                <w:lang w:val="en-US"/>
-              </w:rPr>
-              <w:t>Program Framework</w:t>
-            </w:r>
-            <w:r>
-              <w:rPr>
-                <w:noProof/>
-                <w:webHidden/>
-              </w:rPr>
-              <w:tab/>
-            </w:r>
-            <w:r>
-              <w:rPr>
-                <w:noProof/>
-                <w:webHidden/>
-              </w:rPr>
-              <w:fldChar w:fldCharType="begin"/>
-            </w:r>
-            <w:r>
-              <w:rPr>
-                <w:noProof/>
-                <w:webHidden/>
-              </w:rPr>
-              <w:instrText xml:space="preserve"> PAGEREF _Toc437596572 \h </w:instrText>
-            </w:r>
-            <w:r>
-              <w:rPr>
-                <w:noProof/>
-                <w:webHidden/>
-              </w:rPr>
-            </w:r>
-            <w:r>
-              <w:rPr>
-                <w:noProof/>
-                <w:webHidden/>
-              </w:rPr>
-              <w:fldChar w:fldCharType="separate"/>
-            </w:r>
-            <w:r>
-              <w:rPr>
-                <w:noProof/>
-                <w:webHidden/>
-              </w:rPr>
-              <w:t>7</w:t>
-            </w:r>
-            <w:r>
-              <w:rPr>
-                <w:noProof/>
-                <w:webHidden/>
-              </w:rPr>
-              <w:fldChar w:fldCharType="end"/>
-            </w:r>
-          </w:hyperlink>
-        </w:p>
-        <w:p>
-          <w:pPr>
-            <w:pStyle w:val="Indholdsfortegnelse2"/>
-            <w:tabs>
-              <w:tab w:val="right" w:leader="dot" w:pos="9628"/>
-            </w:tabs>
-            <w:rPr>
-              <w:rFonts w:cstheme="minorBidi"/>
-              <w:noProof/>
-            </w:rPr>
-          </w:pPr>
-          <w:hyperlink w:anchor="_Toc437596573" w:history="1">
-            <w:r>
-              <w:rPr>
-                <w:rStyle w:val="Hyperlink"/>
-                <w:noProof/>
-                <w:lang w:val="en-US"/>
-              </w:rPr>
-              <w:t>Program Screen Shots</w:t>
-            </w:r>
-            <w:r>
-              <w:rPr>
-                <w:noProof/>
-                <w:webHidden/>
-              </w:rPr>
-              <w:tab/>
-            </w:r>
-            <w:r>
-              <w:rPr>
-                <w:noProof/>
-                <w:webHidden/>
-              </w:rPr>
-              <w:fldChar w:fldCharType="begin"/>
-            </w:r>
-            <w:r>
-              <w:rPr>
-                <w:noProof/>
-                <w:webHidden/>
-              </w:rPr>
-              <w:instrText xml:space="preserve"> PAGEREF _Toc437596573 \h </w:instrText>
-            </w:r>
-            <w:r>
-              <w:rPr>
-                <w:noProof/>
-                <w:webHidden/>
-              </w:rPr>
-            </w:r>
-            <w:r>
-              <w:rPr>
-                <w:noProof/>
-                <w:webHidden/>
-              </w:rPr>
-              <w:fldChar w:fldCharType="separate"/>
-            </w:r>
-            <w:r>
-              <w:rPr>
-                <w:noProof/>
-                <w:webHidden/>
-              </w:rPr>
-              <w:t>7</w:t>
+              <w:t>8</w:t>
             </w:r>
             <w:r>
               <w:rPr>
@@ -1064,14 +1415,14 @@
               <w:noProof/>
             </w:rPr>
           </w:pPr>
-          <w:hyperlink w:anchor="_Toc437596574" w:history="1">
+          <w:hyperlink w:anchor="_Toc437850927" w:history="1">
             <w:r>
               <w:rPr>
                 <w:rStyle w:val="Hyperlink"/>
                 <w:noProof/>
                 <w:lang w:val="en-US"/>
               </w:rPr>
-              <w:t>Signing up</w:t>
+              <w:t>Watching score Live</w:t>
             </w:r>
             <w:r>
               <w:rPr>
@@ -1092,7 +1443,7 @@
                 <w:noProof/>
                 <w:webHidden/>
               </w:rPr>
-              <w:instrText xml:space="preserve"> PAGEREF _Toc437596574 \h </w:instrText>
+              <w:instrText xml:space="preserve"> PAGEREF _Toc437850927 \h </w:instrText>
             </w:r>
             <w:r>
               <w:rPr>
@@ -1112,147 +1463,7 @@
                 <w:noProof/>
                 <w:webHidden/>
               </w:rPr>
-              <w:t>7</w:t>
-            </w:r>
-            <w:r>
-              <w:rPr>
-                <w:noProof/>
-                <w:webHidden/>
-              </w:rPr>
-              <w:fldChar w:fldCharType="end"/>
-            </w:r>
-          </w:hyperlink>
-        </w:p>
-        <w:p>
-          <w:pPr>
-            <w:pStyle w:val="Indholdsfortegnelse3"/>
-            <w:tabs>
-              <w:tab w:val="right" w:leader="dot" w:pos="9628"/>
-            </w:tabs>
-            <w:rPr>
-              <w:rFonts w:cstheme="minorBidi"/>
-              <w:noProof/>
-            </w:rPr>
-          </w:pPr>
-          <w:hyperlink w:anchor="_Toc437596575" w:history="1">
-            <w:r>
-              <w:rPr>
-                <w:rStyle w:val="Hyperlink"/>
-                <w:noProof/>
-                <w:lang w:val="en-US"/>
-              </w:rPr>
-              <w:t>Adding Score</w:t>
-            </w:r>
-            <w:r>
-              <w:rPr>
-                <w:noProof/>
-                <w:webHidden/>
-              </w:rPr>
-              <w:tab/>
-            </w:r>
-            <w:r>
-              <w:rPr>
-                <w:noProof/>
-                <w:webHidden/>
-              </w:rPr>
-              <w:fldChar w:fldCharType="begin"/>
-            </w:r>
-            <w:r>
-              <w:rPr>
-                <w:noProof/>
-                <w:webHidden/>
-              </w:rPr>
-              <w:instrText xml:space="preserve"> PAGEREF _Toc437596575 \h </w:instrText>
-            </w:r>
-            <w:r>
-              <w:rPr>
-                <w:noProof/>
-                <w:webHidden/>
-              </w:rPr>
-            </w:r>
-            <w:r>
-              <w:rPr>
-                <w:noProof/>
-                <w:webHidden/>
-              </w:rPr>
-              <w:fldChar w:fldCharType="separate"/>
-            </w:r>
-            <w:r>
-              <w:rPr>
-                <w:noProof/>
-                <w:webHidden/>
-              </w:rPr>
-              <w:t>7</w:t>
-            </w:r>
-            <w:r>
-              <w:rPr>
-                <w:noProof/>
-                <w:webHidden/>
-              </w:rPr>
-              <w:fldChar w:fldCharType="end"/>
-            </w:r>
-          </w:hyperlink>
-        </w:p>
-        <w:p>
-          <w:pPr>
-            <w:pStyle w:val="Indholdsfortegnelse3"/>
-            <w:tabs>
-              <w:tab w:val="right" w:leader="dot" w:pos="9628"/>
-            </w:tabs>
-            <w:rPr>
-              <w:rFonts w:cstheme="minorBidi"/>
-              <w:noProof/>
-            </w:rPr>
-          </w:pPr>
-          <w:hyperlink w:anchor="_Toc437596576" w:history="1">
-            <w:r>
-              <w:rPr>
-                <w:rStyle w:val="Hyperlink"/>
-                <w:noProof/>
-                <w:lang w:val="en-US"/>
-              </w:rPr>
-              <w:t>Watching score Live</w:t>
-            </w:r>
-            <w:r>
-              <w:rPr>
-                <w:noProof/>
-                <w:webHidden/>
-              </w:rPr>
-              <w:tab/>
-            </w:r>
-            <w:r>
-              <w:rPr>
-                <w:noProof/>
-                <w:webHidden/>
-              </w:rPr>
-              <w:fldChar w:fldCharType="begin"/>
-            </w:r>
-            <w:r>
-              <w:rPr>
-                <w:noProof/>
-                <w:webHidden/>
-              </w:rPr>
-              <w:instrText xml:space="preserve"> PAGEREF _Toc437596576 \h </w:instrText>
-            </w:r>
-            <w:r>
-              <w:rPr>
-                <w:noProof/>
-                <w:webHidden/>
-              </w:rPr>
-            </w:r>
-            <w:r>
-              <w:rPr>
-                <w:noProof/>
-                <w:webHidden/>
-              </w:rPr>
-              <w:fldChar w:fldCharType="separate"/>
-            </w:r>
-            <w:r>
-              <w:rPr>
-                <w:noProof/>
-                <w:webHidden/>
-              </w:rPr>
-              <w:t>7</w:t>
+              <w:t>8</w:t>
             </w:r>
             <w:r>
               <w:rPr>
@@ -1274,7 +1485,7 @@
               <w:noProof/>
             </w:rPr>
           </w:pPr>
-          <w:hyperlink w:anchor="_Toc437596577" w:history="1">
+          <w:hyperlink w:anchor="_Toc437850928" w:history="1">
             <w:r>
               <w:rPr>
                 <w:rStyle w:val="Hyperlink"/>
@@ -1302,7 +1513,7 @@
                 <w:noProof/>
                 <w:webHidden/>
               </w:rPr>
-              <w:instrText xml:space="preserve"> PAGEREF _Toc437596577 \h </w:instrText>
+              <w:instrText xml:space="preserve"> PAGEREF _Toc437850928 \h </w:instrText>
             </w:r>
             <w:r>
               <w:rPr>
@@ -1322,7 +1533,7 @@
                 <w:noProof/>
                 <w:webHidden/>
               </w:rPr>
-              <w:t>7</w:t>
+              <w:t>8</w:t>
             </w:r>
             <w:r>
               <w:rPr>
@@ -1364,7 +1575,7 @@
           <w:lang w:val="en-US"/>
         </w:rPr>
       </w:pPr>
-      <w:bookmarkStart w:id="1" w:name="_Toc437596564"/>
+      <w:bookmarkStart w:id="1" w:name="_Toc437850912"/>
       <w:r>
         <w:rPr>
           <w:lang w:val="en-US"/>
@@ -1494,7 +1705,7 @@
           <w:lang w:val="en-US"/>
         </w:rPr>
       </w:pPr>
-      <w:bookmarkStart w:id="2" w:name="_Toc437596565"/>
+      <w:bookmarkStart w:id="2" w:name="_Toc437850913"/>
       <w:r>
         <w:rPr>
           <w:lang w:val="en-US"/>
@@ -1660,6 +1871,13 @@
           <w:lang w:val="en-US"/>
         </w:rPr>
       </w:pPr>
+    </w:p>
+    <w:p>
+      <w:pPr>
+        <w:rPr>
+          <w:lang w:val="en-US"/>
+        </w:rPr>
+      </w:pPr>
       <w:r>
         <w:rPr>
           <w:lang w:val="en-US"/>
@@ -1674,7 +1892,123 @@
           <w:lang w:val="en-US"/>
         </w:rPr>
       </w:pPr>
-      <w:bookmarkStart w:id="3" w:name="_Toc437596566"/>
+      <w:bookmarkStart w:id="3" w:name="_Toc437850914"/>
+      <w:r>
+        <w:rPr>
+          <w:lang w:val="en-US"/>
+        </w:rPr>
+        <w:lastRenderedPageBreak/>
+        <w:t>Subjects Programming (SDP) and Technology (CDS)</w:t>
+      </w:r>
+      <w:bookmarkEnd w:id="3"/>
+      <w:r>
+        <w:rPr>
+          <w:lang w:val="en-US"/>
+        </w:rPr>
+        <w:t xml:space="preserve"> </w:t>
+      </w:r>
+    </w:p>
+    <w:p>
+      <w:pPr>
+        <w:pStyle w:val="Overskrift2"/>
+        <w:rPr>
+          <w:lang w:val="en-US"/>
+        </w:rPr>
+      </w:pPr>
+    </w:p>
+    <w:p>
+      <w:pPr>
+        <w:pStyle w:val="Overskrift2"/>
+        <w:rPr>
+          <w:lang w:val="en-US"/>
+        </w:rPr>
+      </w:pPr>
+      <w:bookmarkStart w:id="4" w:name="_Toc437850915"/>
+      <w:r>
+        <w:rPr>
+          <w:lang w:val="en-US"/>
+        </w:rPr>
+        <w:t>Introduction to SDP/CDS</w:t>
+      </w:r>
+      <w:bookmarkEnd w:id="4"/>
+    </w:p>
+    <w:p>
+      <w:pPr>
+        <w:rPr>
+          <w:lang w:val="en-US"/>
+        </w:rPr>
+      </w:pPr>
+    </w:p>
+    <w:p>
+      <w:pPr>
+        <w:pStyle w:val="Overskrift2"/>
+        <w:rPr>
+          <w:lang w:val="en-US"/>
+        </w:rPr>
+      </w:pPr>
+    </w:p>
+    <w:p>
+      <w:pPr>
+        <w:pStyle w:val="Overskrift2"/>
+        <w:rPr>
+          <w:lang w:val="en-US"/>
+        </w:rPr>
+      </w:pPr>
+      <w:bookmarkStart w:id="5" w:name="_Toc437850916"/>
+      <w:r>
+        <w:rPr>
+          <w:lang w:val="en-US"/>
+        </w:rPr>
+        <w:t>Main Section</w:t>
+      </w:r>
+      <w:bookmarkEnd w:id="5"/>
+    </w:p>
+    <w:p>
+      <w:pPr>
+        <w:pStyle w:val="Overskrift2"/>
+        <w:rPr>
+          <w:lang w:val="en-US"/>
+        </w:rPr>
+      </w:pPr>
+    </w:p>
+    <w:p>
+      <w:pPr>
+        <w:pStyle w:val="Overskrift2"/>
+        <w:rPr>
+          <w:lang w:val="en-US"/>
+        </w:rPr>
+      </w:pPr>
+      <w:bookmarkStart w:id="6" w:name="_Toc437850917"/>
+      <w:proofErr w:type="spellStart"/>
+      <w:r>
+        <w:rPr>
+          <w:lang w:val="en-US"/>
+        </w:rPr>
+        <w:t>Conclution</w:t>
+      </w:r>
+      <w:proofErr w:type="spellEnd"/>
+      <w:r>
+        <w:rPr>
+          <w:lang w:val="en-US"/>
+        </w:rPr>
+        <w:t xml:space="preserve"> for SDP/CDS</w:t>
+      </w:r>
+      <w:bookmarkEnd w:id="6"/>
+      <w:r>
+        <w:rPr>
+          <w:lang w:val="en-US"/>
+        </w:rPr>
+        <w:br w:type="page"/>
+      </w:r>
+    </w:p>
+    <w:p>
+      <w:pPr>
+        <w:pStyle w:val="Overskrift1"/>
+        <w:rPr>
+          <w:lang w:val="en-US"/>
+        </w:rPr>
+      </w:pPr>
+      <w:bookmarkStart w:id="7" w:name="_Toc437850918"/>
       <w:r>
         <w:rPr>
           <w:lang w:val="en-US"/>
@@ -1682,7 +2016,13 @@
         <w:lastRenderedPageBreak/>
         <w:t>System Development</w:t>
       </w:r>
-      <w:bookmarkEnd w:id="3"/>
+      <w:r>
+        <w:rPr>
+          <w:lang w:val="en-US"/>
+        </w:rPr>
+        <w:t xml:space="preserve"> (SDM)</w:t>
+      </w:r>
+      <w:bookmarkEnd w:id="7"/>
       <w:r>
         <w:rPr>
           <w:lang w:val="en-US"/>
@@ -1697,95 +2037,27 @@
           <w:lang w:val="en-US"/>
         </w:rPr>
       </w:pPr>
-      <w:bookmarkStart w:id="4" w:name="_Toc437596567"/>
+      <w:bookmarkStart w:id="8" w:name="_Toc437850919"/>
       <w:r>
         <w:rPr>
           <w:lang w:val="en-US"/>
         </w:rPr>
         <w:t>Scrum</w:t>
       </w:r>
-      <w:bookmarkEnd w:id="4"/>
-    </w:p>
-    <w:p>
-      <w:pPr>
-        <w:rPr>
-          <w:lang w:val="en-US"/>
-        </w:rPr>
-      </w:pPr>
-      <w:r>
-        <w:rPr>
-          <w:lang w:val="en-US"/>
-        </w:rPr>
-        <w:t xml:space="preserve">As requested for this project, </w:t>
-      </w:r>
-      <w:r>
-        <w:rPr>
-          <w:lang w:val="en-US"/>
-        </w:rPr>
-        <w:t>the</w:t>
-      </w:r>
-      <w:r>
-        <w:rPr>
-          <w:lang w:val="en-US"/>
-        </w:rPr>
-        <w:t xml:space="preserve"> team is using SCRUM methodology.</w:t>
-      </w:r>
-    </w:p>
-    <w:p>
-      <w:pPr>
-        <w:rPr>
-          <w:lang w:val="en-US"/>
-        </w:rPr>
-      </w:pPr>
-    </w:p>
-    <w:p>
-      <w:pPr>
-        <w:rPr>
-          <w:lang w:val="en-US"/>
-        </w:rPr>
-      </w:pPr>
-      <w:bookmarkStart w:id="5" w:name="_Toc437596568"/>
-      <w:r>
-        <w:rPr>
-          <w:rStyle w:val="Overskrift3Tegn"/>
-        </w:rPr>
-        <w:t xml:space="preserve">So </w:t>
-      </w:r>
-      <w:proofErr w:type="spellStart"/>
-      <w:r>
-        <w:rPr>
-          <w:rStyle w:val="Overskrift3Tegn"/>
-        </w:rPr>
-        <w:t>what</w:t>
-      </w:r>
-      <w:proofErr w:type="spellEnd"/>
-      <w:r>
-        <w:rPr>
-          <w:rStyle w:val="Overskrift3Tegn"/>
-        </w:rPr>
-        <w:t xml:space="preserve"> is </w:t>
-      </w:r>
-      <w:proofErr w:type="spellStart"/>
-      <w:r>
-        <w:rPr>
-          <w:rStyle w:val="Overskrift3Tegn"/>
-        </w:rPr>
-        <w:t>Scrum</w:t>
-      </w:r>
-      <w:proofErr w:type="spellEnd"/>
-      <w:r>
-        <w:rPr>
-          <w:rStyle w:val="Overskrift3Tegn"/>
-        </w:rPr>
-        <w:t>?</w:t>
-      </w:r>
-      <w:bookmarkEnd w:id="5"/>
-      <w:r>
-        <w:rPr>
-          <w:lang w:val="en-US"/>
-        </w:rPr>
-        <w:t xml:space="preserve"> </w:t>
-      </w:r>
+      <w:r>
+        <w:rPr>
+          <w:lang w:val="en-US"/>
+        </w:rPr>
+        <w:t xml:space="preserve"> introduction</w:t>
+      </w:r>
+      <w:bookmarkEnd w:id="8"/>
+    </w:p>
+    <w:p>
+      <w:pPr>
+        <w:rPr>
+          <w:lang w:val="en-US"/>
+        </w:rPr>
+      </w:pPr>
       <w:r>
         <w:rPr>
           <w:lang w:val="en-US"/>
@@ -2210,19 +2482,27 @@
     </w:p>
     <w:p>
       <w:pPr>
-        <w:pStyle w:val="Overskrift3"/>
-        <w:rPr>
-          <w:lang w:val="en-US"/>
-        </w:rPr>
-      </w:pPr>
-      <w:bookmarkStart w:id="6" w:name="_Toc437596569"/>
-      <w:r>
-        <w:rPr>
-          <w:lang w:val="en-US"/>
-        </w:rPr>
-        <w:t>How we used Scrum</w:t>
-      </w:r>
-      <w:bookmarkEnd w:id="6"/>
+        <w:pStyle w:val="Overskrift2"/>
+        <w:rPr>
+          <w:lang w:val="en-US"/>
+        </w:rPr>
+      </w:pPr>
+      <w:bookmarkStart w:id="9" w:name="_Toc437850920"/>
+      <w:r>
+        <w:rPr>
+          <w:lang w:val="en-US"/>
+        </w:rPr>
+        <w:lastRenderedPageBreak/>
+        <w:t>Main Section</w:t>
+      </w:r>
+      <w:bookmarkEnd w:id="9"/>
+    </w:p>
+    <w:p>
+      <w:pPr>
+        <w:rPr>
+          <w:lang w:val="en-US"/>
+        </w:rPr>
+      </w:pPr>
     </w:p>
     <w:p>
       <w:pPr>
@@ -2491,14 +2771,14 @@
           <w:lang w:val="en-US"/>
         </w:rPr>
       </w:pPr>
-      <w:bookmarkStart w:id="7" w:name="_Toc437596570"/>
+      <w:bookmarkStart w:id="10" w:name="_Toc437850921"/>
       <w:r>
         <w:rPr>
           <w:lang w:val="en-US"/>
         </w:rPr>
         <w:t>Sprints</w:t>
       </w:r>
-      <w:bookmarkEnd w:id="7"/>
+      <w:bookmarkEnd w:id="10"/>
     </w:p>
     <w:p>
       <w:pPr>
@@ -2738,7 +3018,7 @@
           <w:lang w:val="en-US"/>
         </w:rPr>
       </w:pPr>
-      <w:bookmarkStart w:id="8" w:name="_Toc437596571"/>
+      <w:bookmarkStart w:id="11" w:name="_Toc437850922"/>
       <w:r>
         <w:rPr>
           <w:lang w:val="en-US"/>
@@ -2746,7 +3026,7 @@
         <w:lastRenderedPageBreak/>
         <w:t>Kanban board</w:t>
       </w:r>
-      <w:bookmarkEnd w:id="8"/>
+      <w:bookmarkEnd w:id="11"/>
     </w:p>
     <w:p>
       <w:pPr>
@@ -2767,14 +3047,14 @@
           <w:lang w:val="en-US"/>
         </w:rPr>
       </w:pPr>
-      <w:bookmarkStart w:id="9" w:name="_Toc437596572"/>
+      <w:bookmarkStart w:id="12" w:name="_Toc437850923"/>
       <w:r>
         <w:rPr>
           <w:lang w:val="en-US"/>
         </w:rPr>
         <w:t>Program Framework</w:t>
       </w:r>
-      <w:bookmarkEnd w:id="9"/>
+      <w:bookmarkEnd w:id="12"/>
     </w:p>
     <w:p>
       <w:pPr>
@@ -2890,14 +3170,14 @@
           <w:lang w:val="en-US"/>
         </w:rPr>
       </w:pPr>
-      <w:bookmarkStart w:id="10" w:name="_Toc437596573"/>
+      <w:bookmarkStart w:id="13" w:name="_Toc437850924"/>
       <w:r>
         <w:rPr>
           <w:lang w:val="en-US"/>
         </w:rPr>
         <w:t>Program Screen Shots</w:t>
       </w:r>
-      <w:bookmarkEnd w:id="10"/>
+      <w:bookmarkEnd w:id="13"/>
     </w:p>
     <w:p>
       <w:pPr>
@@ -2981,14 +3261,14 @@
           <w:lang w:val="en-US"/>
         </w:rPr>
       </w:pPr>
-      <w:bookmarkStart w:id="11" w:name="_Toc437596574"/>
+      <w:bookmarkStart w:id="14" w:name="_Toc437850925"/>
       <w:r>
         <w:rPr>
           <w:lang w:val="en-US"/>
         </w:rPr>
         <w:t>Signing up</w:t>
       </w:r>
-      <w:bookmarkEnd w:id="11"/>
+      <w:bookmarkEnd w:id="14"/>
     </w:p>
     <w:p>
       <w:pPr>
@@ -3011,14 +3291,14 @@
           <w:lang w:val="en-US"/>
         </w:rPr>
       </w:pPr>
-      <w:bookmarkStart w:id="12" w:name="_Toc437596575"/>
+      <w:bookmarkStart w:id="15" w:name="_Toc437850926"/>
       <w:r>
         <w:rPr>
           <w:lang w:val="en-US"/>
         </w:rPr>
         <w:t>Adding Score</w:t>
       </w:r>
-      <w:bookmarkEnd w:id="12"/>
+      <w:bookmarkEnd w:id="15"/>
     </w:p>
     <w:p>
       <w:pPr>
@@ -3041,14 +3321,14 @@
           <w:lang w:val="en-US"/>
         </w:rPr>
       </w:pPr>
-      <w:bookmarkStart w:id="13" w:name="_Toc437596576"/>
+      <w:bookmarkStart w:id="16" w:name="_Toc437850927"/>
       <w:r>
         <w:rPr>
           <w:lang w:val="en-US"/>
         </w:rPr>
         <w:t>Watching score Live</w:t>
       </w:r>
-      <w:bookmarkEnd w:id="13"/>
+      <w:bookmarkEnd w:id="16"/>
     </w:p>
     <w:p>
       <w:pPr>
@@ -3085,7 +3365,7 @@
           <w:lang w:val="en-US"/>
         </w:rPr>
       </w:pPr>
-      <w:bookmarkStart w:id="14" w:name="_Toc437596577"/>
+      <w:bookmarkStart w:id="17" w:name="_Toc437850928"/>
       <w:proofErr w:type="spellStart"/>
       <w:r>
         <w:rPr>
@@ -3093,7 +3373,7 @@
         </w:rPr>
         <w:t>Apendix</w:t>
       </w:r>
-      <w:bookmarkEnd w:id="14"/>
+      <w:bookmarkEnd w:id="17"/>
       <w:proofErr w:type="spellEnd"/>
     </w:p>
     <w:sectPr>
@@ -3710,6 +3990,7 @@
   <w:style w:type="character" w:default="1" w:styleId="Standardskrifttypeiafsnit">
     <w:name w:val="Default Paragraph Font"/>
     <w:uiPriority w:val="1"/>
+    <w:semiHidden/>
     <w:unhideWhenUsed/>
   </w:style>
   <w:style w:type="table" w:default="1" w:styleId="Tabel-Normal">
@@ -4141,7 +4422,7 @@
 </file>
 
 <file path=customXml/itemProps1.xml><?xml version="1.0" encoding="utf-8"?>
-<ds:datastoreItem xmlns:ds="http://schemas.openxmlformats.org/officeDocument/2006/customXml" ds:itemID="{4D1D4C8E-5A50-4826-8DB3-20018CA83ED4}">
+<ds:datastoreItem xmlns:ds="http://schemas.openxmlformats.org/officeDocument/2006/customXml" ds:itemID="{8E8561F2-EECA-4C65-8071-470BC536371C}">
   <ds:schemaRefs>
     <ds:schemaRef ds:uri="http://schemas.openxmlformats.org/officeDocument/2006/bibliography"/>
   </ds:schemaRefs>

</xml_diff>

<commit_message>
Report update and improvements
</commit_message>
<xml_diff>
--- a/Report/Report.docx
+++ b/Report/Report.docx
@@ -365,7 +365,7 @@
           <w:r>
             <w:fldChar w:fldCharType="separate"/>
           </w:r>
-          <w:hyperlink w:anchor="_Toc437850912" w:history="1">
+          <w:hyperlink w:anchor="_Toc437868801" w:history="1">
             <w:r>
               <w:rPr>
                 <w:rStyle w:val="Hyperlink"/>
@@ -393,7 +393,7 @@
                 <w:noProof/>
                 <w:webHidden/>
               </w:rPr>
-              <w:instrText xml:space="preserve"> PAGEREF _Toc437850912 \h </w:instrText>
+              <w:instrText xml:space="preserve"> PAGEREF _Toc437868801 \h </w:instrText>
             </w:r>
             <w:r>
               <w:rPr>
@@ -435,7 +435,7 @@
               <w:noProof/>
             </w:rPr>
           </w:pPr>
-          <w:hyperlink w:anchor="_Toc437850913" w:history="1">
+          <w:hyperlink w:anchor="_Toc437868802" w:history="1">
             <w:r>
               <w:rPr>
                 <w:rStyle w:val="Hyperlink"/>
@@ -463,7 +463,7 @@
                 <w:noProof/>
                 <w:webHidden/>
               </w:rPr>
-              <w:instrText xml:space="preserve"> PAGEREF _Toc437850913 \h </w:instrText>
+              <w:instrText xml:space="preserve"> PAGEREF _Toc437868802 \h </w:instrText>
             </w:r>
             <w:r>
               <w:rPr>
@@ -505,7 +505,7 @@
               <w:noProof/>
             </w:rPr>
           </w:pPr>
-          <w:hyperlink w:anchor="_Toc437850914" w:history="1">
+          <w:hyperlink w:anchor="_Toc437868803" w:history="1">
             <w:r>
               <w:rPr>
                 <w:rStyle w:val="Hyperlink"/>
@@ -533,7 +533,7 @@
                 <w:noProof/>
                 <w:webHidden/>
               </w:rPr>
-              <w:instrText xml:space="preserve"> PAGEREF _Toc437850914 \h </w:instrText>
+              <w:instrText xml:space="preserve"> PAGEREF _Toc437868803 \h </w:instrText>
             </w:r>
             <w:r>
               <w:rPr>
@@ -575,7 +575,7 @@
               <w:noProof/>
             </w:rPr>
           </w:pPr>
-          <w:hyperlink w:anchor="_Toc437850915" w:history="1">
+          <w:hyperlink w:anchor="_Toc437868804" w:history="1">
             <w:r>
               <w:rPr>
                 <w:rStyle w:val="Hyperlink"/>
@@ -603,7 +603,7 @@
                 <w:noProof/>
                 <w:webHidden/>
               </w:rPr>
-              <w:instrText xml:space="preserve"> PAGEREF _Toc437850915 \h </w:instrText>
+              <w:instrText xml:space="preserve"> PAGEREF _Toc437868804 \h </w:instrText>
             </w:r>
             <w:r>
               <w:rPr>
@@ -645,7 +645,7 @@
               <w:noProof/>
             </w:rPr>
           </w:pPr>
-          <w:hyperlink w:anchor="_Toc437850916" w:history="1">
+          <w:hyperlink w:anchor="_Toc437868805" w:history="1">
             <w:r>
               <w:rPr>
                 <w:rStyle w:val="Hyperlink"/>
@@ -673,7 +673,7 @@
                 <w:noProof/>
                 <w:webHidden/>
               </w:rPr>
-              <w:instrText xml:space="preserve"> PAGEREF _Toc437850916 \h </w:instrText>
+              <w:instrText xml:space="preserve"> PAGEREF _Toc437868805 \h </w:instrText>
             </w:r>
             <w:r>
               <w:rPr>
@@ -715,13 +715,363 @@
               <w:noProof/>
             </w:rPr>
           </w:pPr>
-          <w:hyperlink w:anchor="_Toc437850917" w:history="1">
+          <w:hyperlink w:anchor="_Toc437868806" w:history="1">
             <w:r>
               <w:rPr>
                 <w:rStyle w:val="Hyperlink"/>
                 <w:noProof/>
                 <w:lang w:val="en-US"/>
               </w:rPr>
+              <w:t>Program Framework</w:t>
+            </w:r>
+            <w:r>
+              <w:rPr>
+                <w:noProof/>
+                <w:webHidden/>
+              </w:rPr>
+              <w:tab/>
+            </w:r>
+            <w:r>
+              <w:rPr>
+                <w:noProof/>
+                <w:webHidden/>
+              </w:rPr>
+              <w:fldChar w:fldCharType="begin"/>
+            </w:r>
+            <w:r>
+              <w:rPr>
+                <w:noProof/>
+                <w:webHidden/>
+              </w:rPr>
+              <w:instrText xml:space="preserve"> PAGEREF _Toc437868806 \h </w:instrText>
+            </w:r>
+            <w:r>
+              <w:rPr>
+                <w:noProof/>
+                <w:webHidden/>
+              </w:rPr>
+            </w:r>
+            <w:r>
+              <w:rPr>
+                <w:noProof/>
+                <w:webHidden/>
+              </w:rPr>
+              <w:fldChar w:fldCharType="separate"/>
+            </w:r>
+            <w:r>
+              <w:rPr>
+                <w:noProof/>
+                <w:webHidden/>
+              </w:rPr>
+              <w:t>6</w:t>
+            </w:r>
+            <w:r>
+              <w:rPr>
+                <w:noProof/>
+                <w:webHidden/>
+              </w:rPr>
+              <w:fldChar w:fldCharType="end"/>
+            </w:r>
+          </w:hyperlink>
+        </w:p>
+        <w:p>
+          <w:pPr>
+            <w:pStyle w:val="Indholdsfortegnelse2"/>
+            <w:tabs>
+              <w:tab w:val="right" w:leader="dot" w:pos="9628"/>
+            </w:tabs>
+            <w:rPr>
+              <w:rFonts w:cstheme="minorBidi"/>
+              <w:noProof/>
+            </w:rPr>
+          </w:pPr>
+          <w:hyperlink w:anchor="_Toc437868807" w:history="1">
+            <w:r>
+              <w:rPr>
+                <w:rStyle w:val="Hyperlink"/>
+                <w:noProof/>
+                <w:lang w:val="en-US"/>
+              </w:rPr>
+              <w:t>Program Screen Shots</w:t>
+            </w:r>
+            <w:r>
+              <w:rPr>
+                <w:noProof/>
+                <w:webHidden/>
+              </w:rPr>
+              <w:tab/>
+            </w:r>
+            <w:r>
+              <w:rPr>
+                <w:noProof/>
+                <w:webHidden/>
+              </w:rPr>
+              <w:fldChar w:fldCharType="begin"/>
+            </w:r>
+            <w:r>
+              <w:rPr>
+                <w:noProof/>
+                <w:webHidden/>
+              </w:rPr>
+              <w:instrText xml:space="preserve"> PAGEREF _Toc437868807 \h </w:instrText>
+            </w:r>
+            <w:r>
+              <w:rPr>
+                <w:noProof/>
+                <w:webHidden/>
+              </w:rPr>
+            </w:r>
+            <w:r>
+              <w:rPr>
+                <w:noProof/>
+                <w:webHidden/>
+              </w:rPr>
+              <w:fldChar w:fldCharType="separate"/>
+            </w:r>
+            <w:r>
+              <w:rPr>
+                <w:noProof/>
+                <w:webHidden/>
+              </w:rPr>
+              <w:t>6</w:t>
+            </w:r>
+            <w:r>
+              <w:rPr>
+                <w:noProof/>
+                <w:webHidden/>
+              </w:rPr>
+              <w:fldChar w:fldCharType="end"/>
+            </w:r>
+          </w:hyperlink>
+        </w:p>
+        <w:p>
+          <w:pPr>
+            <w:pStyle w:val="Indholdsfortegnelse3"/>
+            <w:tabs>
+              <w:tab w:val="right" w:leader="dot" w:pos="9628"/>
+            </w:tabs>
+            <w:rPr>
+              <w:rFonts w:cstheme="minorBidi"/>
+              <w:noProof/>
+            </w:rPr>
+          </w:pPr>
+          <w:hyperlink w:anchor="_Toc437868808" w:history="1">
+            <w:r>
+              <w:rPr>
+                <w:rStyle w:val="Hyperlink"/>
+                <w:noProof/>
+                <w:lang w:val="en-US"/>
+              </w:rPr>
+              <w:t>Signing up</w:t>
+            </w:r>
+            <w:r>
+              <w:rPr>
+                <w:noProof/>
+                <w:webHidden/>
+              </w:rPr>
+              <w:tab/>
+            </w:r>
+            <w:r>
+              <w:rPr>
+                <w:noProof/>
+                <w:webHidden/>
+              </w:rPr>
+              <w:fldChar w:fldCharType="begin"/>
+            </w:r>
+            <w:r>
+              <w:rPr>
+                <w:noProof/>
+                <w:webHidden/>
+              </w:rPr>
+              <w:instrText xml:space="preserve"> PAGEREF _Toc437868808 \h </w:instrText>
+            </w:r>
+            <w:r>
+              <w:rPr>
+                <w:noProof/>
+                <w:webHidden/>
+              </w:rPr>
+            </w:r>
+            <w:r>
+              <w:rPr>
+                <w:noProof/>
+                <w:webHidden/>
+              </w:rPr>
+              <w:fldChar w:fldCharType="separate"/>
+            </w:r>
+            <w:r>
+              <w:rPr>
+                <w:noProof/>
+                <w:webHidden/>
+              </w:rPr>
+              <w:t>6</w:t>
+            </w:r>
+            <w:r>
+              <w:rPr>
+                <w:noProof/>
+                <w:webHidden/>
+              </w:rPr>
+              <w:fldChar w:fldCharType="end"/>
+            </w:r>
+          </w:hyperlink>
+        </w:p>
+        <w:p>
+          <w:pPr>
+            <w:pStyle w:val="Indholdsfortegnelse3"/>
+            <w:tabs>
+              <w:tab w:val="right" w:leader="dot" w:pos="9628"/>
+            </w:tabs>
+            <w:rPr>
+              <w:rFonts w:cstheme="minorBidi"/>
+              <w:noProof/>
+            </w:rPr>
+          </w:pPr>
+          <w:hyperlink w:anchor="_Toc437868809" w:history="1">
+            <w:r>
+              <w:rPr>
+                <w:rStyle w:val="Hyperlink"/>
+                <w:noProof/>
+                <w:lang w:val="en-US"/>
+              </w:rPr>
+              <w:t>Adding Score</w:t>
+            </w:r>
+            <w:r>
+              <w:rPr>
+                <w:noProof/>
+                <w:webHidden/>
+              </w:rPr>
+              <w:tab/>
+            </w:r>
+            <w:r>
+              <w:rPr>
+                <w:noProof/>
+                <w:webHidden/>
+              </w:rPr>
+              <w:fldChar w:fldCharType="begin"/>
+            </w:r>
+            <w:r>
+              <w:rPr>
+                <w:noProof/>
+                <w:webHidden/>
+              </w:rPr>
+              <w:instrText xml:space="preserve"> PAGEREF _Toc437868809 \h </w:instrText>
+            </w:r>
+            <w:r>
+              <w:rPr>
+                <w:noProof/>
+                <w:webHidden/>
+              </w:rPr>
+            </w:r>
+            <w:r>
+              <w:rPr>
+                <w:noProof/>
+                <w:webHidden/>
+              </w:rPr>
+              <w:fldChar w:fldCharType="separate"/>
+            </w:r>
+            <w:r>
+              <w:rPr>
+                <w:noProof/>
+                <w:webHidden/>
+              </w:rPr>
+              <w:t>6</w:t>
+            </w:r>
+            <w:r>
+              <w:rPr>
+                <w:noProof/>
+                <w:webHidden/>
+              </w:rPr>
+              <w:fldChar w:fldCharType="end"/>
+            </w:r>
+          </w:hyperlink>
+        </w:p>
+        <w:p>
+          <w:pPr>
+            <w:pStyle w:val="Indholdsfortegnelse3"/>
+            <w:tabs>
+              <w:tab w:val="right" w:leader="dot" w:pos="9628"/>
+            </w:tabs>
+            <w:rPr>
+              <w:rFonts w:cstheme="minorBidi"/>
+              <w:noProof/>
+            </w:rPr>
+          </w:pPr>
+          <w:hyperlink w:anchor="_Toc437868810" w:history="1">
+            <w:r>
+              <w:rPr>
+                <w:rStyle w:val="Hyperlink"/>
+                <w:noProof/>
+                <w:lang w:val="en-US"/>
+              </w:rPr>
+              <w:t>Watching score Live</w:t>
+            </w:r>
+            <w:r>
+              <w:rPr>
+                <w:noProof/>
+                <w:webHidden/>
+              </w:rPr>
+              <w:tab/>
+            </w:r>
+            <w:r>
+              <w:rPr>
+                <w:noProof/>
+                <w:webHidden/>
+              </w:rPr>
+              <w:fldChar w:fldCharType="begin"/>
+            </w:r>
+            <w:r>
+              <w:rPr>
+                <w:noProof/>
+                <w:webHidden/>
+              </w:rPr>
+              <w:instrText xml:space="preserve"> PAGEREF _Toc437868810 \h </w:instrText>
+            </w:r>
+            <w:r>
+              <w:rPr>
+                <w:noProof/>
+                <w:webHidden/>
+              </w:rPr>
+            </w:r>
+            <w:r>
+              <w:rPr>
+                <w:noProof/>
+                <w:webHidden/>
+              </w:rPr>
+              <w:fldChar w:fldCharType="separate"/>
+            </w:r>
+            <w:r>
+              <w:rPr>
+                <w:noProof/>
+                <w:webHidden/>
+              </w:rPr>
+              <w:t>6</w:t>
+            </w:r>
+            <w:r>
+              <w:rPr>
+                <w:noProof/>
+                <w:webHidden/>
+              </w:rPr>
+              <w:fldChar w:fldCharType="end"/>
+            </w:r>
+          </w:hyperlink>
+        </w:p>
+        <w:p>
+          <w:pPr>
+            <w:pStyle w:val="Indholdsfortegnelse2"/>
+            <w:tabs>
+              <w:tab w:val="right" w:leader="dot" w:pos="9628"/>
+            </w:tabs>
+            <w:rPr>
+              <w:rFonts w:cstheme="minorBidi"/>
+              <w:noProof/>
+            </w:rPr>
+          </w:pPr>
+          <w:hyperlink w:anchor="_Toc437868811" w:history="1">
+            <w:r>
+              <w:rPr>
+                <w:rStyle w:val="Hyperlink"/>
+                <w:noProof/>
+                <w:lang w:val="en-US"/>
+              </w:rPr>
               <w:t>Conclution for SDP/CDS</w:t>
             </w:r>
             <w:r>
@@ -743,7 +1093,7 @@
                 <w:noProof/>
                 <w:webHidden/>
               </w:rPr>
-              <w:instrText xml:space="preserve"> PAGEREF _Toc437850917 \h </w:instrText>
+              <w:instrText xml:space="preserve"> PAGEREF _Toc437868811 \h </w:instrText>
             </w:r>
             <w:r>
               <w:rPr>
@@ -763,7 +1113,7 @@
                 <w:noProof/>
                 <w:webHidden/>
               </w:rPr>
-              <w:t>5</w:t>
+              <w:t>6</w:t>
             </w:r>
             <w:r>
               <w:rPr>
@@ -785,7 +1135,7 @@
               <w:noProof/>
             </w:rPr>
           </w:pPr>
-          <w:hyperlink w:anchor="_Toc437850918" w:history="1">
+          <w:hyperlink w:anchor="_Toc437868812" w:history="1">
             <w:r>
               <w:rPr>
                 <w:rStyle w:val="Hyperlink"/>
@@ -813,7 +1163,7 @@
                 <w:noProof/>
                 <w:webHidden/>
               </w:rPr>
-              <w:instrText xml:space="preserve"> PAGEREF _Toc437850918 \h </w:instrText>
+              <w:instrText xml:space="preserve"> PAGEREF _Toc437868812 \h </w:instrText>
             </w:r>
             <w:r>
               <w:rPr>
@@ -833,7 +1183,7 @@
                 <w:noProof/>
                 <w:webHidden/>
               </w:rPr>
-              <w:t>6</w:t>
+              <w:t>7</w:t>
             </w:r>
             <w:r>
               <w:rPr>
@@ -855,7 +1205,7 @@
               <w:noProof/>
             </w:rPr>
           </w:pPr>
-          <w:hyperlink w:anchor="_Toc437850919" w:history="1">
+          <w:hyperlink w:anchor="_Toc437868813" w:history="1">
             <w:r>
               <w:rPr>
                 <w:rStyle w:val="Hyperlink"/>
@@ -883,7 +1233,7 @@
                 <w:noProof/>
                 <w:webHidden/>
               </w:rPr>
-              <w:instrText xml:space="preserve"> PAGEREF _Toc437850919 \h </w:instrText>
+              <w:instrText xml:space="preserve"> PAGEREF _Toc437868813 \h </w:instrText>
             </w:r>
             <w:r>
               <w:rPr>
@@ -903,7 +1253,7 @@
                 <w:noProof/>
                 <w:webHidden/>
               </w:rPr>
-              <w:t>6</w:t>
+              <w:t>7</w:t>
             </w:r>
             <w:r>
               <w:rPr>
@@ -925,7 +1275,7 @@
               <w:noProof/>
             </w:rPr>
           </w:pPr>
-          <w:hyperlink w:anchor="_Toc437850920" w:history="1">
+          <w:hyperlink w:anchor="_Toc437868814" w:history="1">
             <w:r>
               <w:rPr>
                 <w:rStyle w:val="Hyperlink"/>
@@ -953,7 +1303,7 @@
                 <w:noProof/>
                 <w:webHidden/>
               </w:rPr>
-              <w:instrText xml:space="preserve"> PAGEREF _Toc437850920 \h </w:instrText>
+              <w:instrText xml:space="preserve"> PAGEREF _Toc437868814 \h </w:instrText>
             </w:r>
             <w:r>
               <w:rPr>
@@ -973,7 +1323,7 @@
                 <w:noProof/>
                 <w:webHidden/>
               </w:rPr>
-              <w:t>7</w:t>
+              <w:t>8</w:t>
             </w:r>
             <w:r>
               <w:rPr>
@@ -995,7 +1345,7 @@
               <w:noProof/>
             </w:rPr>
           </w:pPr>
-          <w:hyperlink w:anchor="_Toc437850921" w:history="1">
+          <w:hyperlink w:anchor="_Toc437868815" w:history="1">
             <w:r>
               <w:rPr>
                 <w:rStyle w:val="Hyperlink"/>
@@ -1023,7 +1373,7 @@
                 <w:noProof/>
                 <w:webHidden/>
               </w:rPr>
-              <w:instrText xml:space="preserve"> PAGEREF _Toc437850921 \h </w:instrText>
+              <w:instrText xml:space="preserve"> PAGEREF _Toc437868815 \h </w:instrText>
             </w:r>
             <w:r>
               <w:rPr>
@@ -1043,7 +1393,7 @@
                 <w:noProof/>
                 <w:webHidden/>
               </w:rPr>
-              <w:t>7</w:t>
+              <w:t>8</w:t>
             </w:r>
             <w:r>
               <w:rPr>
@@ -1065,7 +1415,7 @@
               <w:noProof/>
             </w:rPr>
           </w:pPr>
-          <w:hyperlink w:anchor="_Toc437850922" w:history="1">
+          <w:hyperlink w:anchor="_Toc437868816" w:history="1">
             <w:r>
               <w:rPr>
                 <w:rStyle w:val="Hyperlink"/>
@@ -1093,7 +1443,7 @@
                 <w:noProof/>
                 <w:webHidden/>
               </w:rPr>
-              <w:instrText xml:space="preserve"> PAGEREF _Toc437850922 \h </w:instrText>
+              <w:instrText xml:space="preserve"> PAGEREF _Toc437868816 \h </w:instrText>
             </w:r>
             <w:r>
               <w:rPr>
@@ -1135,14 +1485,14 @@
               <w:noProof/>
             </w:rPr>
           </w:pPr>
-          <w:hyperlink w:anchor="_Toc437850923" w:history="1">
+          <w:hyperlink w:anchor="_Toc437868817" w:history="1">
             <w:r>
               <w:rPr>
                 <w:rStyle w:val="Hyperlink"/>
                 <w:noProof/>
                 <w:lang w:val="en-US"/>
               </w:rPr>
-              <w:t>Program Framework</w:t>
+              <w:t>Conclusion on SDM</w:t>
             </w:r>
             <w:r>
               <w:rPr>
@@ -1163,287 +1513,7 @@
                 <w:noProof/>
                 <w:webHidden/>
               </w:rPr>
-              <w:instrText xml:space="preserve"> PAGEREF _Toc437850923 \h </w:instrText>
-            </w:r>
-            <w:r>
-              <w:rPr>
-                <w:noProof/>
-                <w:webHidden/>
-              </w:rPr>
-            </w:r>
-            <w:r>
-              <w:rPr>
-                <w:noProof/>
-                <w:webHidden/>
-              </w:rPr>
-              <w:fldChar w:fldCharType="separate"/>
-            </w:r>
-            <w:r>
-              <w:rPr>
-                <w:noProof/>
-                <w:webHidden/>
-              </w:rPr>
-              <w:t>8</w:t>
-            </w:r>
-            <w:r>
-              <w:rPr>
-                <w:noProof/>
-                <w:webHidden/>
-              </w:rPr>
-              <w:fldChar w:fldCharType="end"/>
-            </w:r>
-          </w:hyperlink>
-        </w:p>
-        <w:p>
-          <w:pPr>
-            <w:pStyle w:val="Indholdsfortegnelse2"/>
-            <w:tabs>
-              <w:tab w:val="right" w:leader="dot" w:pos="9628"/>
-            </w:tabs>
-            <w:rPr>
-              <w:rFonts w:cstheme="minorBidi"/>
-              <w:noProof/>
-            </w:rPr>
-          </w:pPr>
-          <w:hyperlink w:anchor="_Toc437850924" w:history="1">
-            <w:r>
-              <w:rPr>
-                <w:rStyle w:val="Hyperlink"/>
-                <w:noProof/>
-                <w:lang w:val="en-US"/>
-              </w:rPr>
-              <w:t>Program Screen Shots</w:t>
-            </w:r>
-            <w:r>
-              <w:rPr>
-                <w:noProof/>
-                <w:webHidden/>
-              </w:rPr>
-              <w:tab/>
-            </w:r>
-            <w:r>
-              <w:rPr>
-                <w:noProof/>
-                <w:webHidden/>
-              </w:rPr>
-              <w:fldChar w:fldCharType="begin"/>
-            </w:r>
-            <w:r>
-              <w:rPr>
-                <w:noProof/>
-                <w:webHidden/>
-              </w:rPr>
-              <w:instrText xml:space="preserve"> PAGEREF _Toc437850924 \h </w:instrText>
-            </w:r>
-            <w:r>
-              <w:rPr>
-                <w:noProof/>
-                <w:webHidden/>
-              </w:rPr>
-            </w:r>
-            <w:r>
-              <w:rPr>
-                <w:noProof/>
-                <w:webHidden/>
-              </w:rPr>
-              <w:fldChar w:fldCharType="separate"/>
-            </w:r>
-            <w:r>
-              <w:rPr>
-                <w:noProof/>
-                <w:webHidden/>
-              </w:rPr>
-              <w:t>8</w:t>
-            </w:r>
-            <w:r>
-              <w:rPr>
-                <w:noProof/>
-                <w:webHidden/>
-              </w:rPr>
-              <w:fldChar w:fldCharType="end"/>
-            </w:r>
-          </w:hyperlink>
-        </w:p>
-        <w:p>
-          <w:pPr>
-            <w:pStyle w:val="Indholdsfortegnelse3"/>
-            <w:tabs>
-              <w:tab w:val="right" w:leader="dot" w:pos="9628"/>
-            </w:tabs>
-            <w:rPr>
-              <w:rFonts w:cstheme="minorBidi"/>
-              <w:noProof/>
-            </w:rPr>
-          </w:pPr>
-          <w:hyperlink w:anchor="_Toc437850925" w:history="1">
-            <w:r>
-              <w:rPr>
-                <w:rStyle w:val="Hyperlink"/>
-                <w:noProof/>
-                <w:lang w:val="en-US"/>
-              </w:rPr>
-              <w:t>Signing up</w:t>
-            </w:r>
-            <w:r>
-              <w:rPr>
-                <w:noProof/>
-                <w:webHidden/>
-              </w:rPr>
-              <w:tab/>
-            </w:r>
-            <w:r>
-              <w:rPr>
-                <w:noProof/>
-                <w:webHidden/>
-              </w:rPr>
-              <w:fldChar w:fldCharType="begin"/>
-            </w:r>
-            <w:r>
-              <w:rPr>
-                <w:noProof/>
-                <w:webHidden/>
-              </w:rPr>
-              <w:instrText xml:space="preserve"> PAGEREF _Toc437850925 \h </w:instrText>
-            </w:r>
-            <w:r>
-              <w:rPr>
-                <w:noProof/>
-                <w:webHidden/>
-              </w:rPr>
-            </w:r>
-            <w:r>
-              <w:rPr>
-                <w:noProof/>
-                <w:webHidden/>
-              </w:rPr>
-              <w:fldChar w:fldCharType="separate"/>
-            </w:r>
-            <w:r>
-              <w:rPr>
-                <w:noProof/>
-                <w:webHidden/>
-              </w:rPr>
-              <w:t>8</w:t>
-            </w:r>
-            <w:r>
-              <w:rPr>
-                <w:noProof/>
-                <w:webHidden/>
-              </w:rPr>
-              <w:fldChar w:fldCharType="end"/>
-            </w:r>
-          </w:hyperlink>
-        </w:p>
-        <w:p>
-          <w:pPr>
-            <w:pStyle w:val="Indholdsfortegnelse3"/>
-            <w:tabs>
-              <w:tab w:val="right" w:leader="dot" w:pos="9628"/>
-            </w:tabs>
-            <w:rPr>
-              <w:rFonts w:cstheme="minorBidi"/>
-              <w:noProof/>
-            </w:rPr>
-          </w:pPr>
-          <w:hyperlink w:anchor="_Toc437850926" w:history="1">
-            <w:r>
-              <w:rPr>
-                <w:rStyle w:val="Hyperlink"/>
-                <w:noProof/>
-                <w:lang w:val="en-US"/>
-              </w:rPr>
-              <w:t>Adding Score</w:t>
-            </w:r>
-            <w:r>
-              <w:rPr>
-                <w:noProof/>
-                <w:webHidden/>
-              </w:rPr>
-              <w:tab/>
-            </w:r>
-            <w:r>
-              <w:rPr>
-                <w:noProof/>
-                <w:webHidden/>
-              </w:rPr>
-              <w:fldChar w:fldCharType="begin"/>
-            </w:r>
-            <w:r>
-              <w:rPr>
-                <w:noProof/>
-                <w:webHidden/>
-              </w:rPr>
-              <w:instrText xml:space="preserve"> PAGEREF _Toc437850926 \h </w:instrText>
-            </w:r>
-            <w:r>
-              <w:rPr>
-                <w:noProof/>
-                <w:webHidden/>
-              </w:rPr>
-            </w:r>
-            <w:r>
-              <w:rPr>
-                <w:noProof/>
-                <w:webHidden/>
-              </w:rPr>
-              <w:fldChar w:fldCharType="separate"/>
-            </w:r>
-            <w:r>
-              <w:rPr>
-                <w:noProof/>
-                <w:webHidden/>
-              </w:rPr>
-              <w:t>8</w:t>
-            </w:r>
-            <w:r>
-              <w:rPr>
-                <w:noProof/>
-                <w:webHidden/>
-              </w:rPr>
-              <w:fldChar w:fldCharType="end"/>
-            </w:r>
-          </w:hyperlink>
-        </w:p>
-        <w:p>
-          <w:pPr>
-            <w:pStyle w:val="Indholdsfortegnelse3"/>
-            <w:tabs>
-              <w:tab w:val="right" w:leader="dot" w:pos="9628"/>
-            </w:tabs>
-            <w:rPr>
-              <w:rFonts w:cstheme="minorBidi"/>
-              <w:noProof/>
-            </w:rPr>
-          </w:pPr>
-          <w:hyperlink w:anchor="_Toc437850927" w:history="1">
-            <w:r>
-              <w:rPr>
-                <w:rStyle w:val="Hyperlink"/>
-                <w:noProof/>
-                <w:lang w:val="en-US"/>
-              </w:rPr>
-              <w:t>Watching score Live</w:t>
-            </w:r>
-            <w:r>
-              <w:rPr>
-                <w:noProof/>
-                <w:webHidden/>
-              </w:rPr>
-              <w:tab/>
-            </w:r>
-            <w:r>
-              <w:rPr>
-                <w:noProof/>
-                <w:webHidden/>
-              </w:rPr>
-              <w:fldChar w:fldCharType="begin"/>
-            </w:r>
-            <w:r>
-              <w:rPr>
-                <w:noProof/>
-                <w:webHidden/>
-              </w:rPr>
-              <w:instrText xml:space="preserve"> PAGEREF _Toc437850927 \h </w:instrText>
+              <w:instrText xml:space="preserve"> PAGEREF _Toc437868817 \h </w:instrText>
             </w:r>
             <w:r>
               <w:rPr>
@@ -1485,7 +1555,7 @@
               <w:noProof/>
             </w:rPr>
           </w:pPr>
-          <w:hyperlink w:anchor="_Toc437850928" w:history="1">
+          <w:hyperlink w:anchor="_Toc437868818" w:history="1">
             <w:r>
               <w:rPr>
                 <w:rStyle w:val="Hyperlink"/>
@@ -1513,7 +1583,7 @@
                 <w:noProof/>
                 <w:webHidden/>
               </w:rPr>
-              <w:instrText xml:space="preserve"> PAGEREF _Toc437850928 \h </w:instrText>
+              <w:instrText xml:space="preserve"> PAGEREF _Toc437868818 \h </w:instrText>
             </w:r>
             <w:r>
               <w:rPr>
@@ -1575,7 +1645,7 @@
           <w:lang w:val="en-US"/>
         </w:rPr>
       </w:pPr>
-      <w:bookmarkStart w:id="1" w:name="_Toc437850912"/>
+      <w:bookmarkStart w:id="1" w:name="_Toc437868801"/>
       <w:r>
         <w:rPr>
           <w:lang w:val="en-US"/>
@@ -1705,7 +1775,7 @@
           <w:lang w:val="en-US"/>
         </w:rPr>
       </w:pPr>
-      <w:bookmarkStart w:id="2" w:name="_Toc437850913"/>
+      <w:bookmarkStart w:id="2" w:name="_Toc437868802"/>
       <w:r>
         <w:rPr>
           <w:lang w:val="en-US"/>
@@ -1828,22 +1898,67 @@
         <w:rPr>
           <w:lang w:val="en-US"/>
         </w:rPr>
-        <w:t xml:space="preserve"> before. Another problem is that if there is a last participant at the last second that signs up must be put in the pool over the lanes and age groups, and be added to a lane and giving a shirt color and number. If there is not enough participants to fill out the </w:t>
+        <w:t xml:space="preserve"> before. Another problem is that if there </w:t>
+      </w:r>
+      <w:r>
+        <w:rPr>
+          <w:lang w:val="en-US"/>
+        </w:rPr>
+        <w:t>are some  last participant that comes in the last second and</w:t>
+      </w:r>
+      <w:r>
+        <w:rPr>
+          <w:lang w:val="en-US"/>
+        </w:rPr>
+        <w:t xml:space="preserve"> signs up must be put in the pool over the lanes and age groups, and be added to a lane and g</w:t>
+      </w:r>
+      <w:r>
+        <w:rPr>
+          <w:lang w:val="en-US"/>
+        </w:rPr>
+        <w:t>iving a shirt color and number.</w:t>
+      </w:r>
+      <w:r>
+        <w:rPr>
+          <w:lang w:val="en-US"/>
+        </w:rPr>
+        <w:t xml:space="preserve"> The participants </w:t>
       </w:r>
       <w:proofErr w:type="gramStart"/>
       <w:r>
         <w:rPr>
           <w:lang w:val="en-US"/>
         </w:rPr>
-        <w:t>lanes</w:t>
+        <w:t>will be split</w:t>
       </w:r>
       <w:proofErr w:type="gramEnd"/>
       <w:r>
         <w:rPr>
           <w:lang w:val="en-US"/>
         </w:rPr>
-        <w:t xml:space="preserve"> they will just remove some lanes or just fill the lanes with fewer participants. </w:t>
-      </w:r>
+        <w:t xml:space="preserve"> over all the Lanes in an equal amount. So that they will be done at about same time or that </w:t>
+      </w:r>
+      <w:proofErr w:type="gramStart"/>
+      <w:r>
+        <w:rPr>
+          <w:lang w:val="en-US"/>
+        </w:rPr>
+        <w:t>way</w:t>
+      </w:r>
+      <w:proofErr w:type="gramEnd"/>
+      <w:r>
+        <w:rPr>
+          <w:lang w:val="en-US"/>
+        </w:rPr>
+        <w:t xml:space="preserve"> you don’t have any lanes that are full and some empty, and you can always add new arriving participants into the lanes.</w:t>
+      </w:r>
+    </w:p>
+    <w:p>
+      <w:pPr>
+        <w:rPr>
+          <w:lang w:val="en-US"/>
+        </w:rPr>
+      </w:pPr>
     </w:p>
     <w:p>
       <w:pPr>
@@ -1892,7 +2007,7 @@
           <w:lang w:val="en-US"/>
         </w:rPr>
       </w:pPr>
-      <w:bookmarkStart w:id="3" w:name="_Toc437850914"/>
+      <w:bookmarkStart w:id="3" w:name="_Toc437868803"/>
       <w:r>
         <w:rPr>
           <w:lang w:val="en-US"/>
@@ -1923,7 +2038,7 @@
           <w:lang w:val="en-US"/>
         </w:rPr>
       </w:pPr>
-      <w:bookmarkStart w:id="4" w:name="_Toc437850915"/>
+      <w:bookmarkStart w:id="4" w:name="_Toc437868804"/>
       <w:r>
         <w:rPr>
           <w:lang w:val="en-US"/>
@@ -1938,6 +2053,119 @@
           <w:lang w:val="en-US"/>
         </w:rPr>
       </w:pPr>
+      <w:r>
+        <w:rPr>
+          <w:lang w:val="en-US"/>
+        </w:rPr>
+        <w:br/>
+      </w:r>
+      <w:r>
+        <w:rPr>
+          <w:lang w:val="en-US"/>
+        </w:rPr>
+        <w:t>Java</w:t>
+      </w:r>
+      <w:r>
+        <w:rPr>
+          <w:lang w:val="en-US"/>
+        </w:rPr>
+        <w:t xml:space="preserve"> is the program we are working with, it is a very simple and </w:t>
+      </w:r>
+      <w:r>
+        <w:rPr>
+          <w:lang w:val="en-US"/>
+        </w:rPr>
+        <w:t xml:space="preserve">basic developing language. We have been studding </w:t>
+      </w:r>
+      <w:r>
+        <w:rPr>
+          <w:lang w:val="en-US"/>
+        </w:rPr>
+        <w:t>Java</w:t>
+      </w:r>
+      <w:r>
+        <w:rPr>
+          <w:lang w:val="en-US"/>
+        </w:rPr>
+        <w:t xml:space="preserve"> for 1½ year now. This project is testing our knowledge we have and for us to test our skills to see what we are able to make. </w:t>
+      </w:r>
+    </w:p>
+    <w:p>
+      <w:pPr>
+        <w:rPr>
+          <w:lang w:val="en-US"/>
+        </w:rPr>
+      </w:pPr>
+      <w:r>
+        <w:rPr>
+          <w:lang w:val="en-US"/>
+        </w:rPr>
+        <w:t xml:space="preserve">In this project, we are using “Servlet” and “HTML”. Servlet is a web service where we can run our Html code on so that it will be shows on a webpage link. With the web-link, we are able to communicate with the Customer and the Participants. </w:t>
+      </w:r>
+    </w:p>
+    <w:p>
+      <w:pPr>
+        <w:rPr>
+          <w:lang w:val="en-US"/>
+        </w:rPr>
+      </w:pPr>
+      <w:r>
+        <w:rPr>
+          <w:lang w:val="en-US"/>
+        </w:rPr>
+        <w:t xml:space="preserve">With the Servlet and </w:t>
+      </w:r>
+      <w:r>
+        <w:rPr>
+          <w:lang w:val="en-US"/>
+        </w:rPr>
+        <w:t>HTML,</w:t>
+      </w:r>
+      <w:r>
+        <w:rPr>
+          <w:lang w:val="en-US"/>
+        </w:rPr>
+        <w:t xml:space="preserve"> we are able to make the software run on </w:t>
+      </w:r>
+      <w:r>
+        <w:rPr>
+          <w:lang w:val="en-US"/>
+        </w:rPr>
+        <w:t xml:space="preserve">a website and we will not have the need to carry a laptop around but are able to interact with the Web service on a mobile phone or a tablet. </w:t>
+      </w:r>
+    </w:p>
+    <w:p>
+      <w:pPr>
+        <w:rPr>
+          <w:lang w:val="en-US"/>
+        </w:rPr>
+      </w:pPr>
+      <w:r>
+        <w:rPr>
+          <w:lang w:val="en-US"/>
+        </w:rPr>
+        <w:t xml:space="preserve">The Customers original dream was to have it as an app so you could have it on the phone/tablet, but since we have not learned to make apps yet we are using what we just learned, Servlet and HTML. </w:t>
+      </w:r>
+    </w:p>
+    <w:p>
+      <w:pPr>
+        <w:rPr>
+          <w:lang w:val="en-US"/>
+        </w:rPr>
+      </w:pPr>
+      <w:r>
+        <w:rPr>
+          <w:lang w:val="en-US"/>
+        </w:rPr>
+        <w:t xml:space="preserve">With doing it with a HTML it will also be possible to let the grandparents follow the tournament if they aren’t there but can just log on to the web-link and that way follow the score. </w:t>
+      </w:r>
+    </w:p>
+    <w:p>
+      <w:pPr>
+        <w:rPr>
+          <w:lang w:val="en-US"/>
+        </w:rPr>
+      </w:pPr>
     </w:p>
     <w:p>
       <w:pPr>
@@ -1946,6 +2174,14 @@
           <w:lang w:val="en-US"/>
         </w:rPr>
       </w:pPr>
+      <w:bookmarkStart w:id="5" w:name="_Toc437868805"/>
+      <w:r>
+        <w:rPr>
+          <w:lang w:val="en-US"/>
+        </w:rPr>
+        <w:t>Main Section</w:t>
+      </w:r>
+      <w:bookmarkEnd w:id="5"/>
     </w:p>
     <w:p>
       <w:pPr>
@@ -1954,14 +2190,222 @@
           <w:lang w:val="en-US"/>
         </w:rPr>
       </w:pPr>
-      <w:bookmarkStart w:id="5" w:name="_Toc437850916"/>
-      <w:r>
-        <w:rPr>
-          <w:lang w:val="en-US"/>
-        </w:rPr>
-        <w:t>Main Section</w:t>
-      </w:r>
-      <w:bookmarkEnd w:id="5"/>
+    </w:p>
+    <w:p>
+      <w:pPr>
+        <w:rPr>
+          <w:lang w:val="en-US"/>
+        </w:rPr>
+      </w:pPr>
+      <w:r>
+        <w:rPr>
+          <w:lang w:val="en-US"/>
+        </w:rPr>
+        <w:t xml:space="preserve">We started of thinking about how we could make the project. </w:t>
+      </w:r>
+      <w:r>
+        <w:rPr>
+          <w:lang w:val="en-US"/>
+        </w:rPr>
+        <w:br/>
+        <w:t xml:space="preserve">We were thinking what we should use, Restful or Servlet, we than decided on using Servlet. This way we could maybe later implement it into an app. </w:t>
+      </w:r>
+    </w:p>
+    <w:p>
+      <w:pPr>
+        <w:rPr>
+          <w:lang w:val="en-US"/>
+        </w:rPr>
+      </w:pPr>
+      <w:r>
+        <w:rPr>
+          <w:lang w:val="en-US"/>
+        </w:rPr>
+        <w:t xml:space="preserve">After that was decided, we started working on making a Database, database handler and participants as to the requirements we choose to do from our Product backlog. </w:t>
+      </w:r>
+    </w:p>
+    <w:p>
+      <w:pPr>
+        <w:rPr>
+          <w:lang w:val="en-US"/>
+        </w:rPr>
+      </w:pPr>
+      <w:r>
+        <w:rPr>
+          <w:lang w:val="en-US"/>
+        </w:rPr>
+        <w:t xml:space="preserve">The more we worked on the requirements and doing the various diagram, for the program. As we </w:t>
+      </w:r>
+      <w:proofErr w:type="gramStart"/>
+      <w:r>
+        <w:rPr>
+          <w:lang w:val="en-US"/>
+        </w:rPr>
+        <w:t>worked</w:t>
+      </w:r>
+      <w:proofErr w:type="gramEnd"/>
+      <w:r>
+        <w:rPr>
+          <w:lang w:val="en-US"/>
+        </w:rPr>
+        <w:t xml:space="preserve"> we noticed that we had some more questions for the customer, we did talk with other groups about the question and almost every group had the same question. As none had the answer, we did ask for a meeting with the customer. </w:t>
+      </w:r>
+    </w:p>
+    <w:p>
+      <w:pPr>
+        <w:rPr>
+          <w:lang w:val="en-US"/>
+        </w:rPr>
+      </w:pPr>
+      <w:r>
+        <w:rPr>
+          <w:lang w:val="en-US"/>
+        </w:rPr>
+        <w:t>As we did work on the programming the Database we did some modification, so that we could add the changes, we made while we were creating the participants and the way the score system had to work.</w:t>
+      </w:r>
+    </w:p>
+    <w:p>
+      <w:pPr>
+        <w:rPr>
+          <w:lang w:val="en-US"/>
+        </w:rPr>
+      </w:pPr>
+      <w:r>
+        <w:rPr>
+          <w:lang w:val="en-US"/>
+        </w:rPr>
+        <w:t xml:space="preserve">After the </w:t>
+      </w:r>
+      <w:r>
+        <w:rPr>
+          <w:lang w:val="en-US"/>
+        </w:rPr>
+        <w:t>conversation. W</w:t>
+      </w:r>
+      <w:r>
+        <w:rPr>
+          <w:lang w:val="en-US"/>
+        </w:rPr>
+        <w:t>e</w:t>
+      </w:r>
+      <w:r>
+        <w:rPr>
+          <w:lang w:val="en-US"/>
+        </w:rPr>
+        <w:t xml:space="preserve"> had with the customer about our</w:t>
+      </w:r>
+      <w:r>
+        <w:rPr>
+          <w:lang w:val="en-US"/>
+        </w:rPr>
+        <w:t xml:space="preserve"> questions about the</w:t>
+      </w:r>
+      <w:r>
+        <w:rPr>
+          <w:lang w:val="en-US"/>
+        </w:rPr>
+        <w:t>. P</w:t>
+      </w:r>
+      <w:r>
+        <w:rPr>
+          <w:lang w:val="en-US"/>
+        </w:rPr>
+        <w:t xml:space="preserve">articipants, lanes, </w:t>
+      </w:r>
+      <w:r>
+        <w:rPr>
+          <w:lang w:val="en-US"/>
+        </w:rPr>
+        <w:t>and score</w:t>
+      </w:r>
+      <w:r>
+        <w:rPr>
+          <w:lang w:val="en-US"/>
+        </w:rPr>
+        <w:t xml:space="preserve"> and knock our rounds. We have then found out that we made some mistakes, we thought that he first starts the even on Saturday, and gave the t-shirts out on the lanes and that the signup did not end before then. However, you have 1½ month to sign up, then it they close Wednesday, so he can make the list of participa</w:t>
+      </w:r>
+      <w:r>
+        <w:rPr>
+          <w:lang w:val="en-US"/>
+        </w:rPr>
+        <w:t>nts in the lanes and age groups. T</w:t>
+      </w:r>
+      <w:r>
+        <w:rPr>
+          <w:lang w:val="en-US"/>
+        </w:rPr>
+        <w:t>hen the volunteers will be able to add more participants to the event from 12:30 – 13:30, than while they are signing up the participants</w:t>
+      </w:r>
+      <w:r>
+        <w:rPr>
+          <w:lang w:val="en-US"/>
+        </w:rPr>
+        <w:t>, they</w:t>
+      </w:r>
+      <w:r>
+        <w:rPr>
+          <w:lang w:val="en-US"/>
+        </w:rPr>
+        <w:t xml:space="preserve"> </w:t>
+      </w:r>
+      <w:r>
+        <w:rPr>
+          <w:lang w:val="en-US"/>
+        </w:rPr>
+        <w:t>add them</w:t>
+      </w:r>
+      <w:r>
+        <w:rPr>
+          <w:lang w:val="en-US"/>
+        </w:rPr>
+        <w:t xml:space="preserve"> in the different lanes where there is space in their own age groups</w:t>
+      </w:r>
+      <w:r>
+        <w:rPr>
+          <w:lang w:val="en-US"/>
+        </w:rPr>
+        <w:t xml:space="preserve"> and handing out the t-shirt and color</w:t>
+      </w:r>
+      <w:r>
+        <w:rPr>
+          <w:lang w:val="en-US"/>
+        </w:rPr>
+        <w:t xml:space="preserve">. </w:t>
+      </w:r>
+    </w:p>
+    <w:p>
+      <w:pPr>
+        <w:rPr>
+          <w:lang w:val="en-US"/>
+        </w:rPr>
+      </w:pPr>
+    </w:p>
+    <w:p>
+      <w:pPr>
+        <w:rPr>
+          <w:lang w:val="en-US"/>
+        </w:rPr>
+      </w:pPr>
+      <w:r>
+        <w:rPr>
+          <w:lang w:val="en-US"/>
+        </w:rPr>
+        <w:lastRenderedPageBreak/>
+        <w:t>While working with the algorithms for the placing the participa</w:t>
+      </w:r>
+      <w:r>
+        <w:rPr>
+          <w:lang w:val="en-US"/>
+        </w:rPr>
+        <w:t xml:space="preserve">nts into the Lanes and giving colors to the different lanes </w:t>
+      </w:r>
+    </w:p>
+    <w:p>
+      <w:pPr>
+        <w:rPr>
+          <w:lang w:val="en-US"/>
+        </w:rPr>
+      </w:pPr>
     </w:p>
     <w:p>
       <w:pPr>
@@ -1970,6 +2414,107 @@
           <w:lang w:val="en-US"/>
         </w:rPr>
       </w:pPr>
+      <w:bookmarkStart w:id="6" w:name="_Toc437868806"/>
+      <w:r>
+        <w:rPr>
+          <w:lang w:val="en-US"/>
+        </w:rPr>
+        <w:t>Program Framework</w:t>
+      </w:r>
+      <w:bookmarkEnd w:id="6"/>
+    </w:p>
+    <w:p>
+      <w:pPr>
+        <w:rPr>
+          <w:lang w:val="en-US"/>
+        </w:rPr>
+      </w:pPr>
+      <w:r>
+        <w:rPr>
+          <w:lang w:val="en-US"/>
+        </w:rPr>
+        <w:t xml:space="preserve">Our group moved on to the structure, how the program should be. A typical structure was used, the </w:t>
+      </w:r>
+      <w:proofErr w:type="gramStart"/>
+      <w:r>
+        <w:rPr>
+          <w:lang w:val="en-US"/>
+        </w:rPr>
+        <w:t>3</w:t>
+      </w:r>
+      <w:proofErr w:type="gramEnd"/>
+      <w:r>
+        <w:rPr>
+          <w:lang w:val="en-US"/>
+        </w:rPr>
+        <w:t xml:space="preserve"> layered structure also knows as the MVC structure. See the picture in the appendix how it is </w:t>
+      </w:r>
+      <w:r>
+        <w:rPr>
+          <w:lang w:val="en-US"/>
+        </w:rPr>
+        <w:t>represents</w:t>
+      </w:r>
+      <w:r>
+        <w:rPr>
+          <w:lang w:val="en-US"/>
+        </w:rPr>
+        <w:t xml:space="preserve"> an overview of out MVC.</w:t>
+      </w:r>
+    </w:p>
+    <w:p>
+      <w:pPr>
+        <w:rPr>
+          <w:lang w:val="en-US"/>
+        </w:rPr>
+      </w:pPr>
+      <w:r>
+        <w:rPr>
+          <w:lang w:val="en-US"/>
+        </w:rPr>
+        <w:t>Need a picture of the MVC and tell how it works with the servlet and so on</w:t>
+      </w:r>
+      <w:proofErr w:type="gramStart"/>
+      <w:r>
+        <w:rPr>
+          <w:lang w:val="en-US"/>
+        </w:rPr>
+        <w:t>..</w:t>
+      </w:r>
+      <w:proofErr w:type="gramEnd"/>
+      <w:r>
+        <w:rPr>
+          <w:lang w:val="en-US"/>
+        </w:rPr>
+        <w:t xml:space="preserve"> </w:t>
+      </w:r>
+      <w:proofErr w:type="gramStart"/>
+      <w:r>
+        <w:rPr>
+          <w:lang w:val="en-US"/>
+        </w:rPr>
+        <w:t>tell</w:t>
+      </w:r>
+      <w:proofErr w:type="gramEnd"/>
+      <w:r>
+        <w:rPr>
+          <w:lang w:val="en-US"/>
+        </w:rPr>
+        <w:t xml:space="preserve"> what 3 layers we have and what they are named, if they have a handler in each</w:t>
+      </w:r>
+    </w:p>
+    <w:p>
+      <w:pPr>
+        <w:rPr>
+          <w:lang w:val="en-US"/>
+        </w:rPr>
+      </w:pPr>
+      <w:r>
+        <w:rPr>
+          <w:lang w:val="en-US"/>
+        </w:rPr>
+        <w:t xml:space="preserve"> Tell why we use MVC and what we gain from using an MVC.</w:t>
+      </w:r>
     </w:p>
     <w:p>
       <w:pPr>
@@ -1978,7 +2523,146 @@
           <w:lang w:val="en-US"/>
         </w:rPr>
       </w:pPr>
-      <w:bookmarkStart w:id="6" w:name="_Toc437850917"/>
+      <w:bookmarkStart w:id="7" w:name="_Toc437868807"/>
+      <w:r>
+        <w:rPr>
+          <w:lang w:val="en-US"/>
+        </w:rPr>
+        <w:t>Program Screen Shots</w:t>
+      </w:r>
+      <w:bookmarkEnd w:id="7"/>
+    </w:p>
+    <w:p>
+      <w:pPr>
+        <w:rPr>
+          <w:lang w:val="en-US"/>
+        </w:rPr>
+      </w:pPr>
+      <w:r>
+        <w:rPr>
+          <w:lang w:val="en-US"/>
+        </w:rPr>
+        <w:t xml:space="preserve">This is some pictures of our program, so that you get a visual effect of what the program looks like running as a reader. </w:t>
+      </w:r>
+    </w:p>
+    <w:p>
+      <w:pPr>
+        <w:rPr>
+          <w:lang w:val="en-US"/>
+        </w:rPr>
+      </w:pPr>
+      <w:r>
+        <w:rPr>
+          <w:lang w:val="en-US"/>
+        </w:rPr>
+        <w:t xml:space="preserve">Here you will first be able to see what we have been able to make run and then show or talk to you about what we could not get finish. </w:t>
+      </w:r>
+    </w:p>
+    <w:p>
+      <w:pPr>
+        <w:rPr>
+          <w:lang w:val="en-US"/>
+        </w:rPr>
+      </w:pPr>
+    </w:p>
+    <w:p>
+      <w:pPr>
+        <w:pStyle w:val="Overskrift3"/>
+        <w:rPr>
+          <w:lang w:val="en-US"/>
+        </w:rPr>
+      </w:pPr>
+      <w:bookmarkStart w:id="8" w:name="_Toc437868808"/>
+      <w:r>
+        <w:rPr>
+          <w:lang w:val="en-US"/>
+        </w:rPr>
+        <w:t>Signing up</w:t>
+      </w:r>
+      <w:bookmarkEnd w:id="8"/>
+    </w:p>
+    <w:p>
+      <w:pPr>
+        <w:rPr>
+          <w:lang w:val="en-US"/>
+        </w:rPr>
+      </w:pPr>
+    </w:p>
+    <w:p>
+      <w:pPr>
+        <w:rPr>
+          <w:lang w:val="en-US"/>
+        </w:rPr>
+      </w:pPr>
+    </w:p>
+    <w:p>
+      <w:pPr>
+        <w:pStyle w:val="Overskrift3"/>
+        <w:rPr>
+          <w:lang w:val="en-US"/>
+        </w:rPr>
+      </w:pPr>
+      <w:bookmarkStart w:id="9" w:name="_Toc437868809"/>
+      <w:r>
+        <w:rPr>
+          <w:lang w:val="en-US"/>
+        </w:rPr>
+        <w:t>Adding Score</w:t>
+      </w:r>
+      <w:bookmarkEnd w:id="9"/>
+    </w:p>
+    <w:p>
+      <w:pPr>
+        <w:rPr>
+          <w:lang w:val="en-US"/>
+        </w:rPr>
+      </w:pPr>
+    </w:p>
+    <w:p>
+      <w:pPr>
+        <w:rPr>
+          <w:lang w:val="en-US"/>
+        </w:rPr>
+      </w:pPr>
+    </w:p>
+    <w:p>
+      <w:pPr>
+        <w:pStyle w:val="Overskrift3"/>
+        <w:rPr>
+          <w:lang w:val="en-US"/>
+        </w:rPr>
+      </w:pPr>
+      <w:bookmarkStart w:id="10" w:name="_Toc437868810"/>
+      <w:r>
+        <w:rPr>
+          <w:lang w:val="en-US"/>
+        </w:rPr>
+        <w:t>Watching score Live</w:t>
+      </w:r>
+      <w:bookmarkEnd w:id="10"/>
+    </w:p>
+    <w:p>
+      <w:pPr>
+        <w:rPr>
+          <w:lang w:val="en-US"/>
+        </w:rPr>
+      </w:pPr>
+    </w:p>
+    <w:p>
+      <w:pPr>
+        <w:rPr>
+          <w:lang w:val="en-US"/>
+        </w:rPr>
+      </w:pPr>
+    </w:p>
+    <w:p>
+      <w:pPr>
+        <w:pStyle w:val="Overskrift2"/>
+        <w:rPr>
+          <w:lang w:val="en-US"/>
+        </w:rPr>
+      </w:pPr>
+      <w:bookmarkStart w:id="11" w:name="_Toc437868811"/>
       <w:proofErr w:type="spellStart"/>
       <w:r>
         <w:rPr>
@@ -1993,7 +2677,7 @@
         </w:rPr>
         <w:t xml:space="preserve"> for SDP/CDS</w:t>
       </w:r>
-      <w:bookmarkEnd w:id="6"/>
+      <w:bookmarkEnd w:id="11"/>
       <w:r>
         <w:rPr>
           <w:lang w:val="en-US"/>
@@ -2008,7 +2692,7 @@
           <w:lang w:val="en-US"/>
         </w:rPr>
       </w:pPr>
-      <w:bookmarkStart w:id="7" w:name="_Toc437850918"/>
+      <w:bookmarkStart w:id="12" w:name="_Toc437868812"/>
       <w:r>
         <w:rPr>
           <w:lang w:val="en-US"/>
@@ -2022,7 +2706,7 @@
         </w:rPr>
         <w:t xml:space="preserve"> (SDM)</w:t>
       </w:r>
-      <w:bookmarkEnd w:id="7"/>
+      <w:bookmarkEnd w:id="12"/>
       <w:r>
         <w:rPr>
           <w:lang w:val="en-US"/>
@@ -2037,7 +2721,7 @@
           <w:lang w:val="en-US"/>
         </w:rPr>
       </w:pPr>
-      <w:bookmarkStart w:id="8" w:name="_Toc437850919"/>
+      <w:bookmarkStart w:id="13" w:name="_Toc437868813"/>
       <w:r>
         <w:rPr>
           <w:lang w:val="en-US"/>
@@ -2050,7 +2734,7 @@
         </w:rPr>
         <w:t xml:space="preserve"> introduction</w:t>
       </w:r>
-      <w:bookmarkEnd w:id="8"/>
+      <w:bookmarkEnd w:id="13"/>
     </w:p>
     <w:p>
       <w:pPr>
@@ -2487,7 +3171,7 @@
           <w:lang w:val="en-US"/>
         </w:rPr>
       </w:pPr>
-      <w:bookmarkStart w:id="9" w:name="_Toc437850920"/>
+      <w:bookmarkStart w:id="14" w:name="_Toc437868814"/>
       <w:r>
         <w:rPr>
           <w:lang w:val="en-US"/>
@@ -2495,7 +3179,7 @@
         <w:lastRenderedPageBreak/>
         <w:t>Main Section</w:t>
       </w:r>
-      <w:bookmarkEnd w:id="9"/>
+      <w:bookmarkEnd w:id="14"/>
     </w:p>
     <w:p>
       <w:pPr>
@@ -2715,27 +3399,6 @@
           <w:lang w:val="en-US"/>
         </w:rPr>
       </w:pPr>
-    </w:p>
-    <w:p>
-      <w:pPr>
-        <w:rPr>
-          <w:lang w:val="en-US"/>
-        </w:rPr>
-      </w:pPr>
-    </w:p>
-    <w:p>
-      <w:pPr>
-        <w:rPr>
-          <w:lang w:val="en-US"/>
-        </w:rPr>
-      </w:pPr>
-    </w:p>
-    <w:p>
-      <w:pPr>
-        <w:rPr>
-          <w:lang w:val="en-US"/>
-        </w:rPr>
-      </w:pPr>
       <w:r>
         <w:rPr>
           <w:lang w:val="en-US"/>
@@ -2771,14 +3434,14 @@
           <w:lang w:val="en-US"/>
         </w:rPr>
       </w:pPr>
-      <w:bookmarkStart w:id="10" w:name="_Toc437850921"/>
+      <w:bookmarkStart w:id="15" w:name="_Toc437868815"/>
       <w:r>
         <w:rPr>
           <w:lang w:val="en-US"/>
         </w:rPr>
         <w:t>Sprints</w:t>
       </w:r>
-      <w:bookmarkEnd w:id="10"/>
+      <w:bookmarkEnd w:id="15"/>
     </w:p>
     <w:p>
       <w:pPr>
@@ -3018,15 +3681,14 @@
           <w:lang w:val="en-US"/>
         </w:rPr>
       </w:pPr>
-      <w:bookmarkStart w:id="11" w:name="_Toc437850922"/>
-      <w:r>
-        <w:rPr>
-          <w:lang w:val="en-US"/>
-        </w:rPr>
-        <w:lastRenderedPageBreak/>
+      <w:bookmarkStart w:id="16" w:name="_Toc437868816"/>
+      <w:r>
+        <w:rPr>
+          <w:lang w:val="en-US"/>
+        </w:rPr>
         <w:t>Kanban board</w:t>
       </w:r>
-      <w:bookmarkEnd w:id="11"/>
+      <w:bookmarkEnd w:id="16"/>
     </w:p>
     <w:p>
       <w:pPr>
@@ -3042,338 +3704,56 @@
     </w:p>
     <w:p>
       <w:pPr>
+        <w:rPr>
+          <w:lang w:val="en-US"/>
+        </w:rPr>
+      </w:pPr>
+    </w:p>
+    <w:p>
+      <w:pPr>
         <w:pStyle w:val="Overskrift2"/>
         <w:rPr>
           <w:lang w:val="en-US"/>
         </w:rPr>
       </w:pPr>
-      <w:bookmarkStart w:id="12" w:name="_Toc437850923"/>
-      <w:r>
-        <w:rPr>
-          <w:lang w:val="en-US"/>
-        </w:rPr>
-        <w:t>Program Framework</w:t>
-      </w:r>
-      <w:bookmarkEnd w:id="12"/>
-    </w:p>
-    <w:p>
-      <w:pPr>
-        <w:rPr>
-          <w:lang w:val="en-US"/>
-        </w:rPr>
-      </w:pPr>
-      <w:r>
-        <w:rPr>
-          <w:lang w:val="en-US"/>
-        </w:rPr>
-        <w:t xml:space="preserve">Our group moved on to the structure, how the program should be. A typical structure was used, </w:t>
-      </w:r>
-      <w:r>
-        <w:rPr>
-          <w:lang w:val="en-US"/>
-        </w:rPr>
-        <w:t xml:space="preserve">the </w:t>
-      </w:r>
-      <w:proofErr w:type="gramStart"/>
-      <w:r>
-        <w:rPr>
-          <w:lang w:val="en-US"/>
-        </w:rPr>
-        <w:t>3</w:t>
-      </w:r>
-      <w:proofErr w:type="gramEnd"/>
-      <w:r>
-        <w:rPr>
-          <w:lang w:val="en-US"/>
-        </w:rPr>
-        <w:t xml:space="preserve"> layered structure also knows as the MVC structure. See the picture in the appendix how it is </w:t>
-      </w:r>
+      <w:bookmarkStart w:id="17" w:name="_Toc437868817"/>
+      <w:r>
+        <w:rPr>
+          <w:lang w:val="en-US"/>
+        </w:rPr>
+        <w:t xml:space="preserve">Conclusion on </w:t>
+      </w:r>
+      <w:r>
+        <w:rPr>
+          <w:lang w:val="en-US"/>
+        </w:rPr>
+        <w:t>SDM</w:t>
+      </w:r>
+      <w:bookmarkEnd w:id="17"/>
+    </w:p>
+    <w:p>
+      <w:pPr>
+        <w:rPr>
+          <w:lang w:val="en-US"/>
+        </w:rPr>
+      </w:pPr>
+    </w:p>
+    <w:p>
+      <w:pPr>
+        <w:pStyle w:val="Overskrift1"/>
+        <w:rPr>
+          <w:lang w:val="en-US"/>
+        </w:rPr>
+      </w:pPr>
+      <w:bookmarkStart w:id="18" w:name="_Toc437868818"/>
       <w:proofErr w:type="spellStart"/>
       <w:r>
         <w:rPr>
           <w:lang w:val="en-US"/>
         </w:rPr>
-        <w:t>reprecents</w:t>
-      </w:r>
-      <w:proofErr w:type="spellEnd"/>
-      <w:r>
-        <w:rPr>
-          <w:lang w:val="en-US"/>
-        </w:rPr>
-        <w:t xml:space="preserve"> an overview of out MVC.</w:t>
-      </w:r>
-    </w:p>
-    <w:p>
-      <w:pPr>
-        <w:rPr>
-          <w:lang w:val="en-US"/>
-        </w:rPr>
-      </w:pPr>
-      <w:r>
-        <w:rPr>
-          <w:lang w:val="en-US"/>
-        </w:rPr>
-        <w:t>Need a picture of the MVC and tell how it works with the servlet and so on</w:t>
-      </w:r>
-      <w:proofErr w:type="gramStart"/>
-      <w:r>
-        <w:rPr>
-          <w:lang w:val="en-US"/>
-        </w:rPr>
-        <w:t>..</w:t>
-      </w:r>
-      <w:proofErr w:type="gramEnd"/>
-      <w:r>
-        <w:rPr>
-          <w:lang w:val="en-US"/>
-        </w:rPr>
-        <w:t xml:space="preserve"> </w:t>
-      </w:r>
-      <w:proofErr w:type="gramStart"/>
-      <w:r>
-        <w:rPr>
-          <w:lang w:val="en-US"/>
-        </w:rPr>
-        <w:t>tell</w:t>
-      </w:r>
-      <w:proofErr w:type="gramEnd"/>
-      <w:r>
-        <w:rPr>
-          <w:lang w:val="en-US"/>
-        </w:rPr>
-        <w:t xml:space="preserve"> what 3 layers we have and what they are named, if they have a handler in each</w:t>
-      </w:r>
-    </w:p>
-    <w:p>
-      <w:pPr>
-        <w:rPr>
-          <w:lang w:val="en-US"/>
-        </w:rPr>
-      </w:pPr>
-      <w:r>
-        <w:rPr>
-          <w:lang w:val="en-US"/>
-        </w:rPr>
-        <w:t xml:space="preserve"> Tell why we use MVC and what </w:t>
-      </w:r>
-      <w:r>
-        <w:rPr>
-          <w:lang w:val="en-US"/>
-        </w:rPr>
-        <w:t>we gain from using an MVC.</w:t>
-      </w:r>
-    </w:p>
-    <w:p>
-      <w:pPr>
-        <w:pStyle w:val="Overskrift2"/>
-        <w:rPr>
-          <w:lang w:val="en-US"/>
-        </w:rPr>
-      </w:pPr>
-      <w:bookmarkStart w:id="13" w:name="_Toc437850924"/>
-      <w:r>
-        <w:rPr>
-          <w:lang w:val="en-US"/>
-        </w:rPr>
-        <w:t>Program Screen Shots</w:t>
-      </w:r>
-      <w:bookmarkEnd w:id="13"/>
-    </w:p>
-    <w:p>
-      <w:pPr>
-        <w:rPr>
-          <w:lang w:val="en-US"/>
-        </w:rPr>
-      </w:pPr>
-      <w:r>
-        <w:rPr>
-          <w:lang w:val="en-US"/>
-        </w:rPr>
-        <w:t xml:space="preserve">This is some pictures of our program, so that you get a visual </w:t>
-      </w:r>
-      <w:r>
-        <w:rPr>
-          <w:lang w:val="en-US"/>
-        </w:rPr>
-        <w:t xml:space="preserve">effect of what the program looks like running as a reader. </w:t>
-      </w:r>
-    </w:p>
-    <w:p>
-      <w:pPr>
-        <w:rPr>
-          <w:lang w:val="en-US"/>
-        </w:rPr>
-      </w:pPr>
-      <w:r>
-        <w:rPr>
-          <w:lang w:val="en-US"/>
-        </w:rPr>
-        <w:t xml:space="preserve">Here you will first be able to see what we have been able to make run and then show or talk to you about what we </w:t>
-      </w:r>
-      <w:r>
-        <w:rPr>
-          <w:lang w:val="en-US"/>
-        </w:rPr>
-        <w:t>could not</w:t>
-      </w:r>
-      <w:r>
-        <w:rPr>
-          <w:lang w:val="en-US"/>
-        </w:rPr>
-        <w:t xml:space="preserve"> </w:t>
-      </w:r>
-      <w:r>
-        <w:rPr>
-          <w:lang w:val="en-US"/>
-        </w:rPr>
-        <w:t>get</w:t>
-      </w:r>
-      <w:r>
-        <w:rPr>
-          <w:lang w:val="en-US"/>
-        </w:rPr>
-        <w:t xml:space="preserve"> </w:t>
-      </w:r>
-      <w:r>
-        <w:rPr>
-          <w:lang w:val="en-US"/>
-        </w:rPr>
-        <w:t>finish</w:t>
-      </w:r>
-      <w:r>
-        <w:rPr>
-          <w:lang w:val="en-US"/>
-        </w:rPr>
-        <w:t xml:space="preserve">. </w:t>
-      </w:r>
-    </w:p>
-    <w:p>
-      <w:pPr>
-        <w:rPr>
-          <w:lang w:val="en-US"/>
-        </w:rPr>
-      </w:pPr>
-    </w:p>
-    <w:p>
-      <w:pPr>
-        <w:pStyle w:val="Overskrift3"/>
-        <w:rPr>
-          <w:lang w:val="en-US"/>
-        </w:rPr>
-      </w:pPr>
-      <w:bookmarkStart w:id="14" w:name="_Toc437850925"/>
-      <w:r>
-        <w:rPr>
-          <w:lang w:val="en-US"/>
-        </w:rPr>
-        <w:t>Signing up</w:t>
-      </w:r>
-      <w:bookmarkEnd w:id="14"/>
-    </w:p>
-    <w:p>
-      <w:pPr>
-        <w:rPr>
-          <w:lang w:val="en-US"/>
-        </w:rPr>
-      </w:pPr>
-    </w:p>
-    <w:p>
-      <w:pPr>
-        <w:rPr>
-          <w:lang w:val="en-US"/>
-        </w:rPr>
-      </w:pPr>
-    </w:p>
-    <w:p>
-      <w:pPr>
-        <w:pStyle w:val="Overskrift3"/>
-        <w:rPr>
-          <w:lang w:val="en-US"/>
-        </w:rPr>
-      </w:pPr>
-      <w:bookmarkStart w:id="15" w:name="_Toc437850926"/>
-      <w:r>
-        <w:rPr>
-          <w:lang w:val="en-US"/>
-        </w:rPr>
-        <w:t>Adding Score</w:t>
-      </w:r>
-      <w:bookmarkEnd w:id="15"/>
-    </w:p>
-    <w:p>
-      <w:pPr>
-        <w:rPr>
-          <w:lang w:val="en-US"/>
-        </w:rPr>
-      </w:pPr>
-    </w:p>
-    <w:p>
-      <w:pPr>
-        <w:rPr>
-          <w:lang w:val="en-US"/>
-        </w:rPr>
-      </w:pPr>
-    </w:p>
-    <w:p>
-      <w:pPr>
-        <w:pStyle w:val="Overskrift3"/>
-        <w:rPr>
-          <w:lang w:val="en-US"/>
-        </w:rPr>
-      </w:pPr>
-      <w:bookmarkStart w:id="16" w:name="_Toc437850927"/>
-      <w:r>
-        <w:rPr>
-          <w:lang w:val="en-US"/>
-        </w:rPr>
-        <w:t>Watching score Live</w:t>
-      </w:r>
-      <w:bookmarkEnd w:id="16"/>
-    </w:p>
-    <w:p>
-      <w:pPr>
-        <w:rPr>
-          <w:lang w:val="en-US"/>
-        </w:rPr>
-      </w:pPr>
-    </w:p>
-    <w:p>
-      <w:pPr>
-        <w:rPr>
-          <w:lang w:val="en-US"/>
-        </w:rPr>
-      </w:pPr>
-    </w:p>
-    <w:p>
-      <w:pPr>
-        <w:rPr>
-          <w:lang w:val="en-US"/>
-        </w:rPr>
-      </w:pPr>
-    </w:p>
-    <w:p>
-      <w:pPr>
-        <w:rPr>
-          <w:lang w:val="en-US"/>
-        </w:rPr>
-      </w:pPr>
-    </w:p>
-    <w:p>
-      <w:pPr>
-        <w:pStyle w:val="Overskrift1"/>
-        <w:rPr>
-          <w:lang w:val="en-US"/>
-        </w:rPr>
-      </w:pPr>
-      <w:bookmarkStart w:id="17" w:name="_Toc437850928"/>
-      <w:proofErr w:type="spellStart"/>
-      <w:r>
-        <w:rPr>
-          <w:lang w:val="en-US"/>
-        </w:rPr>
         <w:t>Apendix</w:t>
       </w:r>
-      <w:bookmarkEnd w:id="17"/>
+      <w:bookmarkEnd w:id="18"/>
       <w:proofErr w:type="spellEnd"/>
     </w:p>
     <w:sectPr>
@@ -4422,7 +4802,7 @@
 </file>
 
 <file path=customXml/itemProps1.xml><?xml version="1.0" encoding="utf-8"?>
-<ds:datastoreItem xmlns:ds="http://schemas.openxmlformats.org/officeDocument/2006/customXml" ds:itemID="{8E8561F2-EECA-4C65-8071-470BC536371C}">
+<ds:datastoreItem xmlns:ds="http://schemas.openxmlformats.org/officeDocument/2006/customXml" ds:itemID="{3582502D-E8D0-4DC1-B8B1-ED4C9640D56F}">
   <ds:schemaRefs>
     <ds:schemaRef ds:uri="http://schemas.openxmlformats.org/officeDocument/2006/bibliography"/>
   </ds:schemaRefs>

</xml_diff>

<commit_message>
Rep update on MVC :meat_on_bone: :angel:
</commit_message>
<xml_diff>
--- a/Report/Report.docx
+++ b/Report/Report.docx
@@ -342,8 +342,6 @@
           <w:r>
             <w:t>Indholdsfortegnelse</w:t>
           </w:r>
-          <w:bookmarkStart w:id="0" w:name="_GoBack"/>
-          <w:bookmarkEnd w:id="0"/>
         </w:p>
         <w:p>
           <w:pPr>
@@ -1645,7 +1643,7 @@
           <w:lang w:val="en-US"/>
         </w:rPr>
       </w:pPr>
-      <w:bookmarkStart w:id="1" w:name="_Toc437868801"/>
+      <w:bookmarkStart w:id="0" w:name="_Toc437868801"/>
       <w:r>
         <w:rPr>
           <w:lang w:val="en-US"/>
@@ -1653,7 +1651,7 @@
         <w:lastRenderedPageBreak/>
         <w:t>Introduction</w:t>
       </w:r>
-      <w:bookmarkEnd w:id="1"/>
+      <w:bookmarkEnd w:id="0"/>
     </w:p>
     <w:p>
       <w:pPr>
@@ -1775,7 +1773,7 @@
           <w:lang w:val="en-US"/>
         </w:rPr>
       </w:pPr>
-      <w:bookmarkStart w:id="2" w:name="_Toc437868802"/>
+      <w:bookmarkStart w:id="1" w:name="_Toc437868802"/>
       <w:r>
         <w:rPr>
           <w:lang w:val="en-US"/>
@@ -1783,7 +1781,7 @@
         <w:lastRenderedPageBreak/>
         <w:t>Problem Analysis</w:t>
       </w:r>
-      <w:bookmarkEnd w:id="2"/>
+      <w:bookmarkEnd w:id="1"/>
     </w:p>
     <w:p>
       <w:pPr>
@@ -1892,7 +1890,13 @@
         <w:rPr>
           <w:lang w:val="en-US"/>
         </w:rPr>
-        <w:t>, the signup period is 1½ month</w:t>
+        <w:t>,</w:t>
+      </w:r>
+      <w:r>
+        <w:rPr>
+          <w:lang w:val="en-US"/>
+        </w:rPr>
+        <w:t xml:space="preserve"> the signup period is 1½ month</w:t>
       </w:r>
       <w:r>
         <w:rPr>
@@ -1922,21 +1926,51 @@
         <w:rPr>
           <w:lang w:val="en-US"/>
         </w:rPr>
-        <w:t xml:space="preserve"> The participants </w:t>
+        <w:t xml:space="preserve"> The </w:t>
+      </w:r>
+      <w:r>
+        <w:rPr>
+          <w:lang w:val="en-US"/>
+        </w:rPr>
+        <w:t>participants</w:t>
+      </w:r>
+      <w:r>
+        <w:rPr>
+          <w:lang w:val="en-US"/>
+        </w:rPr>
+        <w:t xml:space="preserve"> </w:t>
       </w:r>
       <w:proofErr w:type="gramStart"/>
       <w:r>
         <w:rPr>
           <w:lang w:val="en-US"/>
         </w:rPr>
-        <w:t>will be split</w:t>
+        <w:t>are</w:t>
+      </w:r>
+      <w:r>
+        <w:rPr>
+          <w:lang w:val="en-US"/>
+        </w:rPr>
+        <w:t xml:space="preserve"> </w:t>
+      </w:r>
+      <w:r>
+        <w:rPr>
+          <w:lang w:val="en-US"/>
+        </w:rPr>
+        <w:t>divided</w:t>
       </w:r>
       <w:proofErr w:type="gramEnd"/>
       <w:r>
         <w:rPr>
           <w:lang w:val="en-US"/>
         </w:rPr>
-        <w:t xml:space="preserve"> over all the Lanes in an equal amount. So that they will be done at about same time or that </w:t>
+        <w:t xml:space="preserve"> </w:t>
+      </w:r>
+      <w:r>
+        <w:rPr>
+          <w:lang w:val="en-US"/>
+        </w:rPr>
+        <w:t xml:space="preserve">over all the Lanes in an equal amount. So that they will be done at about same time or that </w:t>
       </w:r>
       <w:proofErr w:type="gramStart"/>
       <w:r>
@@ -2007,7 +2041,7 @@
           <w:lang w:val="en-US"/>
         </w:rPr>
       </w:pPr>
-      <w:bookmarkStart w:id="3" w:name="_Toc437868803"/>
+      <w:bookmarkStart w:id="2" w:name="_Toc437868803"/>
       <w:r>
         <w:rPr>
           <w:lang w:val="en-US"/>
@@ -2015,13 +2049,157 @@
         <w:lastRenderedPageBreak/>
         <w:t>Subjects Programming (SDP) and Technology (CDS)</w:t>
       </w:r>
+      <w:bookmarkEnd w:id="2"/>
+      <w:r>
+        <w:rPr>
+          <w:lang w:val="en-US"/>
+        </w:rPr>
+        <w:t xml:space="preserve"> </w:t>
+      </w:r>
+    </w:p>
+    <w:p>
+      <w:pPr>
+        <w:pStyle w:val="Overskrift2"/>
+        <w:rPr>
+          <w:lang w:val="en-US"/>
+        </w:rPr>
+      </w:pPr>
+    </w:p>
+    <w:p>
+      <w:pPr>
+        <w:pStyle w:val="Overskrift2"/>
+        <w:rPr>
+          <w:lang w:val="en-US"/>
+        </w:rPr>
+      </w:pPr>
+      <w:bookmarkStart w:id="3" w:name="_Toc437868804"/>
+      <w:r>
+        <w:rPr>
+          <w:lang w:val="en-US"/>
+        </w:rPr>
+        <w:t>Introduction to SDP/CDS</w:t>
+      </w:r>
       <w:bookmarkEnd w:id="3"/>
-      <w:r>
-        <w:rPr>
-          <w:lang w:val="en-US"/>
-        </w:rPr>
-        <w:t xml:space="preserve"> </w:t>
-      </w:r>
+    </w:p>
+    <w:p>
+      <w:pPr>
+        <w:rPr>
+          <w:lang w:val="en-US"/>
+        </w:rPr>
+      </w:pPr>
+      <w:r>
+        <w:rPr>
+          <w:lang w:val="en-US"/>
+        </w:rPr>
+        <w:br/>
+      </w:r>
+      <w:r>
+        <w:rPr>
+          <w:lang w:val="en-US"/>
+        </w:rPr>
+        <w:t>Java</w:t>
+      </w:r>
+      <w:r>
+        <w:rPr>
+          <w:lang w:val="en-US"/>
+        </w:rPr>
+        <w:t xml:space="preserve"> is the program we are working with, it is a very simple and </w:t>
+      </w:r>
+      <w:r>
+        <w:rPr>
+          <w:lang w:val="en-US"/>
+        </w:rPr>
+        <w:t xml:space="preserve">basic developing language. We have been studding </w:t>
+      </w:r>
+      <w:r>
+        <w:rPr>
+          <w:lang w:val="en-US"/>
+        </w:rPr>
+        <w:t>Java</w:t>
+      </w:r>
+      <w:r>
+        <w:rPr>
+          <w:lang w:val="en-US"/>
+        </w:rPr>
+        <w:t xml:space="preserve"> for 1½ year now. This project is testing our knowledge we have and for us to test our skills to see what we are able to make. </w:t>
+      </w:r>
+    </w:p>
+    <w:p>
+      <w:pPr>
+        <w:rPr>
+          <w:lang w:val="en-US"/>
+        </w:rPr>
+      </w:pPr>
+      <w:r>
+        <w:rPr>
+          <w:lang w:val="en-US"/>
+        </w:rPr>
+        <w:t xml:space="preserve">In this project, we are using “Servlet” and “HTML”. Servlet is a web service where we can run our Html code on so that it will be shows on a webpage link. With the web-link, we are able to communicate with the Customer and the Participants. </w:t>
+      </w:r>
+    </w:p>
+    <w:p>
+      <w:pPr>
+        <w:rPr>
+          <w:lang w:val="en-US"/>
+        </w:rPr>
+      </w:pPr>
+      <w:r>
+        <w:rPr>
+          <w:lang w:val="en-US"/>
+        </w:rPr>
+        <w:t xml:space="preserve">With the Servlet and </w:t>
+      </w:r>
+      <w:r>
+        <w:rPr>
+          <w:lang w:val="en-US"/>
+        </w:rPr>
+        <w:t>HTML,</w:t>
+      </w:r>
+      <w:r>
+        <w:rPr>
+          <w:lang w:val="en-US"/>
+        </w:rPr>
+        <w:t xml:space="preserve"> we are able to make the software run on </w:t>
+      </w:r>
+      <w:r>
+        <w:rPr>
+          <w:lang w:val="en-US"/>
+        </w:rPr>
+        <w:t xml:space="preserve">a website and we will not have the need to carry a laptop around but are able to interact with the Web service on a mobile phone or a tablet. </w:t>
+      </w:r>
+    </w:p>
+    <w:p>
+      <w:pPr>
+        <w:rPr>
+          <w:lang w:val="en-US"/>
+        </w:rPr>
+      </w:pPr>
+      <w:r>
+        <w:rPr>
+          <w:lang w:val="en-US"/>
+        </w:rPr>
+        <w:t xml:space="preserve">The Customers original dream was to have it as an app so you could have it on the phone/tablet, but since we have not learned to make apps yet we are using what we just learned, Servlet and HTML. </w:t>
+      </w:r>
+    </w:p>
+    <w:p>
+      <w:pPr>
+        <w:rPr>
+          <w:lang w:val="en-US"/>
+        </w:rPr>
+      </w:pPr>
+      <w:r>
+        <w:rPr>
+          <w:lang w:val="en-US"/>
+        </w:rPr>
+        <w:t xml:space="preserve">With doing it with a HTML it will also be possible to let the grandparents follow the tournament if they aren’t there but can just log on to the web-link and that way follow the score. </w:t>
+      </w:r>
+    </w:p>
+    <w:p>
+      <w:pPr>
+        <w:rPr>
+          <w:lang w:val="en-US"/>
+        </w:rPr>
+      </w:pPr>
     </w:p>
     <w:p>
       <w:pPr>
@@ -2030,158 +2208,14 @@
           <w:lang w:val="en-US"/>
         </w:rPr>
       </w:pPr>
-    </w:p>
-    <w:p>
-      <w:pPr>
-        <w:pStyle w:val="Overskrift2"/>
-        <w:rPr>
-          <w:lang w:val="en-US"/>
-        </w:rPr>
-      </w:pPr>
-      <w:bookmarkStart w:id="4" w:name="_Toc437868804"/>
-      <w:r>
-        <w:rPr>
-          <w:lang w:val="en-US"/>
-        </w:rPr>
-        <w:t>Introduction to SDP/CDS</w:t>
+      <w:bookmarkStart w:id="4" w:name="_Toc437868805"/>
+      <w:r>
+        <w:rPr>
+          <w:lang w:val="en-US"/>
+        </w:rPr>
+        <w:t>Main Section</w:t>
       </w:r>
       <w:bookmarkEnd w:id="4"/>
-    </w:p>
-    <w:p>
-      <w:pPr>
-        <w:rPr>
-          <w:lang w:val="en-US"/>
-        </w:rPr>
-      </w:pPr>
-      <w:r>
-        <w:rPr>
-          <w:lang w:val="en-US"/>
-        </w:rPr>
-        <w:br/>
-      </w:r>
-      <w:r>
-        <w:rPr>
-          <w:lang w:val="en-US"/>
-        </w:rPr>
-        <w:t>Java</w:t>
-      </w:r>
-      <w:r>
-        <w:rPr>
-          <w:lang w:val="en-US"/>
-        </w:rPr>
-        <w:t xml:space="preserve"> is the program we are working with, it is a very simple and </w:t>
-      </w:r>
-      <w:r>
-        <w:rPr>
-          <w:lang w:val="en-US"/>
-        </w:rPr>
-        <w:t xml:space="preserve">basic developing language. We have been studding </w:t>
-      </w:r>
-      <w:r>
-        <w:rPr>
-          <w:lang w:val="en-US"/>
-        </w:rPr>
-        <w:t>Java</w:t>
-      </w:r>
-      <w:r>
-        <w:rPr>
-          <w:lang w:val="en-US"/>
-        </w:rPr>
-        <w:t xml:space="preserve"> for 1½ year now. This project is testing our knowledge we have and for us to test our skills to see what we are able to make. </w:t>
-      </w:r>
-    </w:p>
-    <w:p>
-      <w:pPr>
-        <w:rPr>
-          <w:lang w:val="en-US"/>
-        </w:rPr>
-      </w:pPr>
-      <w:r>
-        <w:rPr>
-          <w:lang w:val="en-US"/>
-        </w:rPr>
-        <w:t xml:space="preserve">In this project, we are using “Servlet” and “HTML”. Servlet is a web service where we can run our Html code on so that it will be shows on a webpage link. With the web-link, we are able to communicate with the Customer and the Participants. </w:t>
-      </w:r>
-    </w:p>
-    <w:p>
-      <w:pPr>
-        <w:rPr>
-          <w:lang w:val="en-US"/>
-        </w:rPr>
-      </w:pPr>
-      <w:r>
-        <w:rPr>
-          <w:lang w:val="en-US"/>
-        </w:rPr>
-        <w:t xml:space="preserve">With the Servlet and </w:t>
-      </w:r>
-      <w:r>
-        <w:rPr>
-          <w:lang w:val="en-US"/>
-        </w:rPr>
-        <w:t>HTML,</w:t>
-      </w:r>
-      <w:r>
-        <w:rPr>
-          <w:lang w:val="en-US"/>
-        </w:rPr>
-        <w:t xml:space="preserve"> we are able to make the software run on </w:t>
-      </w:r>
-      <w:r>
-        <w:rPr>
-          <w:lang w:val="en-US"/>
-        </w:rPr>
-        <w:t xml:space="preserve">a website and we will not have the need to carry a laptop around but are able to interact with the Web service on a mobile phone or a tablet. </w:t>
-      </w:r>
-    </w:p>
-    <w:p>
-      <w:pPr>
-        <w:rPr>
-          <w:lang w:val="en-US"/>
-        </w:rPr>
-      </w:pPr>
-      <w:r>
-        <w:rPr>
-          <w:lang w:val="en-US"/>
-        </w:rPr>
-        <w:t xml:space="preserve">The Customers original dream was to have it as an app so you could have it on the phone/tablet, but since we have not learned to make apps yet we are using what we just learned, Servlet and HTML. </w:t>
-      </w:r>
-    </w:p>
-    <w:p>
-      <w:pPr>
-        <w:rPr>
-          <w:lang w:val="en-US"/>
-        </w:rPr>
-      </w:pPr>
-      <w:r>
-        <w:rPr>
-          <w:lang w:val="en-US"/>
-        </w:rPr>
-        <w:t xml:space="preserve">With doing it with a HTML it will also be possible to let the grandparents follow the tournament if they aren’t there but can just log on to the web-link and that way follow the score. </w:t>
-      </w:r>
-    </w:p>
-    <w:p>
-      <w:pPr>
-        <w:rPr>
-          <w:lang w:val="en-US"/>
-        </w:rPr>
-      </w:pPr>
-    </w:p>
-    <w:p>
-      <w:pPr>
-        <w:pStyle w:val="Overskrift2"/>
-        <w:rPr>
-          <w:lang w:val="en-US"/>
-        </w:rPr>
-      </w:pPr>
-      <w:bookmarkStart w:id="5" w:name="_Toc437868805"/>
-      <w:r>
-        <w:rPr>
-          <w:lang w:val="en-US"/>
-        </w:rPr>
-        <w:t>Main Section</w:t>
-      </w:r>
-      <w:bookmarkEnd w:id="5"/>
     </w:p>
     <w:p>
       <w:pPr>
@@ -2414,13 +2448,476 @@
           <w:lang w:val="en-US"/>
         </w:rPr>
       </w:pPr>
-      <w:bookmarkStart w:id="6" w:name="_Toc437868806"/>
+      <w:bookmarkStart w:id="5" w:name="_Toc437868806"/>
       <w:r>
         <w:rPr>
           <w:lang w:val="en-US"/>
         </w:rPr>
         <w:t>Program Framework</w:t>
       </w:r>
+      <w:bookmarkEnd w:id="5"/>
+    </w:p>
+    <w:p>
+      <w:pPr>
+        <w:rPr>
+          <w:lang w:val="en-US"/>
+        </w:rPr>
+      </w:pPr>
+      <w:r>
+        <w:rPr>
+          <w:lang w:val="en-US"/>
+        </w:rPr>
+        <w:t xml:space="preserve">Our group moved on to the structure, how the program should be. A typical structure was used, the </w:t>
+      </w:r>
+      <w:proofErr w:type="gramStart"/>
+      <w:r>
+        <w:rPr>
+          <w:lang w:val="en-US"/>
+        </w:rPr>
+        <w:t>3</w:t>
+      </w:r>
+      <w:proofErr w:type="gramEnd"/>
+      <w:r>
+        <w:rPr>
+          <w:lang w:val="en-US"/>
+        </w:rPr>
+        <w:t xml:space="preserve"> layered structure also knows as the MVC structure. See the picture in the appendix how it is </w:t>
+      </w:r>
+      <w:r>
+        <w:rPr>
+          <w:lang w:val="en-US"/>
+        </w:rPr>
+        <w:t>represents</w:t>
+      </w:r>
+      <w:r>
+        <w:rPr>
+          <w:lang w:val="en-US"/>
+        </w:rPr>
+        <w:t xml:space="preserve"> an overview of out MVC.</w:t>
+      </w:r>
+    </w:p>
+    <w:p>
+      <w:pPr>
+        <w:rPr>
+          <w:rFonts w:ascii="Arial" w:hAnsi="Arial" w:cs="Arial"/>
+          <w:color w:val="252525"/>
+          <w:sz w:val="21"/>
+          <w:szCs w:val="21"/>
+          <w:shd w:val="clear" w:color="auto" w:fill="FFFFFF"/>
+          <w:lang w:val="en-US"/>
+        </w:rPr>
+      </w:pPr>
+      <w:r>
+        <w:rPr>
+          <w:lang w:val="en-US"/>
+        </w:rPr>
+        <w:t xml:space="preserve">We are using the MVC because it has become </w:t>
+      </w:r>
+      <w:r>
+        <w:rPr>
+          <w:rFonts w:ascii="Arial" w:hAnsi="Arial" w:cs="Arial"/>
+          <w:color w:val="252525"/>
+          <w:sz w:val="21"/>
+          <w:szCs w:val="21"/>
+          <w:shd w:val="clear" w:color="auto" w:fill="FFFFFF"/>
+          <w:lang w:val="en-US"/>
+        </w:rPr>
+        <w:t>extremely popular</w:t>
+      </w:r>
+      <w:r>
+        <w:rPr>
+          <w:rFonts w:ascii="Arial" w:hAnsi="Arial" w:cs="Arial"/>
+          <w:color w:val="252525"/>
+          <w:sz w:val="21"/>
+          <w:szCs w:val="21"/>
+          <w:shd w:val="clear" w:color="auto" w:fill="FFFFFF"/>
+          <w:lang w:val="en-US"/>
+        </w:rPr>
+        <w:t xml:space="preserve"> for designing web application. It is also that it decides a software application into three interconnected parts, so to separate the internal representations of information from the ways that information </w:t>
+      </w:r>
+      <w:proofErr w:type="gramStart"/>
+      <w:r>
+        <w:rPr>
+          <w:rFonts w:ascii="Arial" w:hAnsi="Arial" w:cs="Arial"/>
+          <w:color w:val="252525"/>
+          <w:sz w:val="21"/>
+          <w:szCs w:val="21"/>
+          <w:shd w:val="clear" w:color="auto" w:fill="FFFFFF"/>
+          <w:lang w:val="en-US"/>
+        </w:rPr>
+        <w:t>is presented to, or accepted from the user</w:t>
+      </w:r>
+      <w:proofErr w:type="gramEnd"/>
+      <w:r>
+        <w:rPr>
+          <w:rFonts w:ascii="Arial" w:hAnsi="Arial" w:cs="Arial"/>
+          <w:color w:val="252525"/>
+          <w:sz w:val="21"/>
+          <w:szCs w:val="21"/>
+          <w:shd w:val="clear" w:color="auto" w:fill="FFFFFF"/>
+          <w:lang w:val="en-US"/>
+        </w:rPr>
+        <w:t>.</w:t>
+      </w:r>
+    </w:p>
+    <w:p>
+      <w:pPr>
+        <w:rPr>
+          <w:lang w:val="en-US"/>
+        </w:rPr>
+      </w:pPr>
+      <w:r>
+        <w:rPr>
+          <w:lang w:val="en-US"/>
+        </w:rPr>
+        <w:t xml:space="preserve">Other reason for using MVC is that it is easy to maintain and if we do have some changes in any of the </w:t>
+      </w:r>
+      <w:proofErr w:type="gramStart"/>
+      <w:r>
+        <w:rPr>
+          <w:lang w:val="en-US"/>
+        </w:rPr>
+        <w:t>3</w:t>
+      </w:r>
+      <w:proofErr w:type="gramEnd"/>
+      <w:r>
+        <w:rPr>
+          <w:lang w:val="en-US"/>
+        </w:rPr>
+        <w:t xml:space="preserve"> layers it will not break the program, but will still keep working if the changes of course are done correctly.  </w:t>
+      </w:r>
+    </w:p>
+    <w:p>
+      <w:pPr>
+        <w:rPr>
+          <w:lang w:val="en-US"/>
+        </w:rPr>
+      </w:pPr>
+    </w:p>
+    <w:p>
+      <w:pPr>
+        <w:rPr>
+          <w:lang w:val="en-US"/>
+        </w:rPr>
+      </w:pPr>
+      <w:r>
+        <w:rPr>
+          <w:noProof/>
+          <w:lang w:eastAsia="da-DK"/>
+        </w:rPr>
+        <w:drawing>
+          <wp:anchor distT="0" distB="0" distL="114300" distR="114300" simplePos="0" relativeHeight="251658240" behindDoc="1" locked="0" layoutInCell="1" allowOverlap="1" wp14:anchorId="0BF7EBCB" wp14:editId="411D7681">
+            <wp:simplePos x="0" y="0"/>
+            <wp:positionH relativeFrom="page">
+              <wp:align>right</wp:align>
+            </wp:positionH>
+            <wp:positionV relativeFrom="paragraph">
+              <wp:posOffset>13970</wp:posOffset>
+            </wp:positionV>
+            <wp:extent cx="3362325" cy="3789680"/>
+            <wp:effectExtent l="0" t="0" r="9525" b="1270"/>
+            <wp:wrapTight wrapText="bothSides">
+              <wp:wrapPolygon edited="0">
+                <wp:start x="0" y="0"/>
+                <wp:lineTo x="0" y="21499"/>
+                <wp:lineTo x="21539" y="21499"/>
+                <wp:lineTo x="21539" y="0"/>
+                <wp:lineTo x="0" y="0"/>
+              </wp:wrapPolygon>
+            </wp:wrapTight>
+            <wp:docPr id="2" name="Billede 2" descr="C:\Users\PirateBoat\Desktop\MVC.PNG"/>
+            <wp:cNvGraphicFramePr>
+              <a:graphicFrameLocks xmlns:a="http://schemas.openxmlformats.org/drawingml/2006/main" noChangeAspect="1"/>
+            </wp:cNvGraphicFramePr>
+            <a:graphic xmlns:a="http://schemas.openxmlformats.org/drawingml/2006/main">
+              <a:graphicData uri="http://schemas.openxmlformats.org/drawingml/2006/picture">
+                <pic:pic xmlns:pic="http://schemas.openxmlformats.org/drawingml/2006/picture">
+                  <pic:nvPicPr>
+                    <pic:cNvPr id="0" name="Picture 2" descr="C:\Users\PirateBoat\Desktop\MVC.PNG"/>
+                    <pic:cNvPicPr>
+                      <a:picLocks noChangeAspect="1" noChangeArrowheads="1"/>
+                    </pic:cNvPicPr>
+                  </pic:nvPicPr>
+                  <pic:blipFill>
+                    <a:blip r:embed="rId6">
+                      <a:extLst>
+                        <a:ext uri="{28A0092B-C50C-407E-A947-70E740481C1C}">
+                          <a14:useLocalDpi xmlns:a14="http://schemas.microsoft.com/office/drawing/2010/main" val="0"/>
+                        </a:ext>
+                      </a:extLst>
+                    </a:blip>
+                    <a:srcRect/>
+                    <a:stretch>
+                      <a:fillRect/>
+                    </a:stretch>
+                  </pic:blipFill>
+                  <pic:spPr bwMode="auto">
+                    <a:xfrm>
+                      <a:off x="0" y="0"/>
+                      <a:ext cx="3362325" cy="3789680"/>
+                    </a:xfrm>
+                    <a:prstGeom prst="rect">
+                      <a:avLst/>
+                    </a:prstGeom>
+                    <a:noFill/>
+                    <a:ln>
+                      <a:noFill/>
+                    </a:ln>
+                  </pic:spPr>
+                </pic:pic>
+              </a:graphicData>
+            </a:graphic>
+            <wp14:sizeRelH relativeFrom="page">
+              <wp14:pctWidth>0</wp14:pctWidth>
+            </wp14:sizeRelH>
+            <wp14:sizeRelV relativeFrom="page">
+              <wp14:pctHeight>0</wp14:pctHeight>
+            </wp14:sizeRelV>
+          </wp:anchor>
+        </w:drawing>
+      </w:r>
+      <w:r>
+        <w:rPr>
+          <w:lang w:val="en-US"/>
+        </w:rPr>
+        <w:t xml:space="preserve">The </w:t>
+      </w:r>
+      <w:proofErr w:type="gramStart"/>
+      <w:r>
+        <w:rPr>
+          <w:lang w:val="en-US"/>
+        </w:rPr>
+        <w:t>4</w:t>
+      </w:r>
+      <w:proofErr w:type="gramEnd"/>
+      <w:r>
+        <w:rPr>
+          <w:lang w:val="en-US"/>
+        </w:rPr>
+        <w:t xml:space="preserve"> Interaction in MVC</w:t>
+      </w:r>
+    </w:p>
+    <w:p>
+      <w:pPr>
+        <w:pStyle w:val="Listeafsnit"/>
+        <w:numPr>
+          <w:ilvl w:val="0"/>
+          <w:numId w:val="2"/>
+        </w:numPr>
+        <w:rPr>
+          <w:lang w:val="en-US"/>
+        </w:rPr>
+      </w:pPr>
+      <w:r>
+        <w:rPr>
+          <w:lang w:val="en-US"/>
+        </w:rPr>
+        <w:t xml:space="preserve">A </w:t>
+      </w:r>
+      <w:r>
+        <w:rPr>
+          <w:b/>
+          <w:lang w:val="en-US"/>
+        </w:rPr>
+        <w:t>Controller</w:t>
+      </w:r>
+      <w:r>
+        <w:rPr>
+          <w:lang w:val="en-US"/>
+        </w:rPr>
+        <w:t xml:space="preserve"> can send commands to the model to update the model’s state (e.g., editing a document) it can also send commands to its associated view to change the view’s presentation of the model (</w:t>
+      </w:r>
+      <w:proofErr w:type="spellStart"/>
+      <w:r>
+        <w:rPr>
+          <w:lang w:val="en-US"/>
+        </w:rPr>
+        <w:t>eg</w:t>
+      </w:r>
+      <w:proofErr w:type="spellEnd"/>
+      <w:r>
+        <w:rPr>
+          <w:lang w:val="en-US"/>
+        </w:rPr>
+        <w:t>., by scrolling through a document)</w:t>
+      </w:r>
+    </w:p>
+    <w:p>
+      <w:pPr>
+        <w:pStyle w:val="Listeafsnit"/>
+        <w:numPr>
+          <w:ilvl w:val="0"/>
+          <w:numId w:val="2"/>
+        </w:numPr>
+        <w:rPr>
+          <w:lang w:val="en-US"/>
+        </w:rPr>
+      </w:pPr>
+      <w:r>
+        <w:rPr>
+          <w:lang w:val="en-US"/>
+        </w:rPr>
+        <w:t xml:space="preserve">A </w:t>
+      </w:r>
+      <w:r>
+        <w:rPr>
+          <w:b/>
+          <w:lang w:val="en-US"/>
+        </w:rPr>
+        <w:t>Model</w:t>
+      </w:r>
+      <w:r>
+        <w:rPr>
+          <w:lang w:val="en-US"/>
+        </w:rPr>
+        <w:t xml:space="preserve"> stores data that is retrieved according to commands from the controller and displayed in the view</w:t>
+      </w:r>
+    </w:p>
+    <w:p>
+      <w:pPr>
+        <w:pStyle w:val="Listeafsnit"/>
+        <w:numPr>
+          <w:ilvl w:val="0"/>
+          <w:numId w:val="2"/>
+        </w:numPr>
+        <w:rPr>
+          <w:lang w:val="en-US"/>
+        </w:rPr>
+      </w:pPr>
+      <w:r>
+        <w:rPr>
+          <w:lang w:val="en-US"/>
+        </w:rPr>
+        <w:t xml:space="preserve">A </w:t>
+      </w:r>
+      <w:r>
+        <w:rPr>
+          <w:b/>
+          <w:lang w:val="en-US"/>
+        </w:rPr>
+        <w:t>View</w:t>
+      </w:r>
+      <w:r>
+        <w:rPr>
+          <w:lang w:val="en-US"/>
+        </w:rPr>
+        <w:t xml:space="preserve"> generates an output presentation to the user based on changes in the model</w:t>
+      </w:r>
+    </w:p>
+    <w:p>
+      <w:pPr>
+        <w:pStyle w:val="Listeafsnit"/>
+        <w:numPr>
+          <w:ilvl w:val="0"/>
+          <w:numId w:val="2"/>
+        </w:numPr>
+        <w:rPr>
+          <w:lang w:val="en-US"/>
+        </w:rPr>
+      </w:pPr>
+      <w:r>
+        <w:rPr>
+          <w:lang w:val="en-US"/>
+        </w:rPr>
+        <w:t xml:space="preserve">A </w:t>
+      </w:r>
+      <w:r>
+        <w:rPr>
+          <w:b/>
+          <w:lang w:val="en-US"/>
+        </w:rPr>
+        <w:t>View Controller</w:t>
+      </w:r>
+      <w:r>
+        <w:rPr>
+          <w:lang w:val="en-US"/>
+        </w:rPr>
+        <w:t xml:space="preserve"> generates an output view and an embedded controller</w:t>
+      </w:r>
+    </w:p>
+    <w:p>
+      <w:pPr>
+        <w:rPr>
+          <w:lang w:val="en-US"/>
+        </w:rPr>
+      </w:pPr>
+    </w:p>
+    <w:p>
+      <w:pPr>
+        <w:rPr>
+          <w:lang w:val="en-US"/>
+        </w:rPr>
+      </w:pPr>
+    </w:p>
+    <w:p>
+      <w:pPr>
+        <w:rPr>
+          <w:lang w:val="en-US"/>
+        </w:rPr>
+      </w:pPr>
+    </w:p>
+    <w:p>
+      <w:pPr>
+        <w:rPr>
+          <w:lang w:val="en-US"/>
+        </w:rPr>
+      </w:pPr>
+    </w:p>
+    <w:p>
+      <w:pPr>
+        <w:rPr>
+          <w:lang w:val="en-US"/>
+        </w:rPr>
+      </w:pPr>
+    </w:p>
+    <w:p>
+      <w:pPr>
+        <w:rPr>
+          <w:lang w:val="en-US"/>
+        </w:rPr>
+      </w:pPr>
+    </w:p>
+    <w:p>
+      <w:pPr>
+        <w:rPr>
+          <w:lang w:val="en-US"/>
+        </w:rPr>
+      </w:pPr>
+      <w:r>
+        <w:rPr>
+          <w:lang w:val="en-US"/>
+        </w:rPr>
+        <w:t>Need a picture of the MVC and tell how it works with the servlet and so on</w:t>
+      </w:r>
+      <w:proofErr w:type="gramStart"/>
+      <w:r>
+        <w:rPr>
+          <w:lang w:val="en-US"/>
+        </w:rPr>
+        <w:t>..</w:t>
+      </w:r>
+      <w:proofErr w:type="gramEnd"/>
+      <w:r>
+        <w:rPr>
+          <w:lang w:val="en-US"/>
+        </w:rPr>
+        <w:t xml:space="preserve"> </w:t>
+      </w:r>
+      <w:proofErr w:type="gramStart"/>
+      <w:r>
+        <w:rPr>
+          <w:lang w:val="en-US"/>
+        </w:rPr>
+        <w:t>tell</w:t>
+      </w:r>
+      <w:proofErr w:type="gramEnd"/>
+      <w:r>
+        <w:rPr>
+          <w:lang w:val="en-US"/>
+        </w:rPr>
+        <w:t xml:space="preserve"> what 3 layers we have and what they are named, if they have a handler in each</w:t>
+      </w:r>
+      <w:bookmarkStart w:id="6" w:name="_GoBack"/>
       <w:bookmarkEnd w:id="6"/>
     </w:p>
     <w:p>
@@ -2433,86 +2930,6 @@
         <w:rPr>
           <w:lang w:val="en-US"/>
         </w:rPr>
-        <w:t xml:space="preserve">Our group moved on to the structure, how the program should be. A typical structure was used, the </w:t>
-      </w:r>
-      <w:proofErr w:type="gramStart"/>
-      <w:r>
-        <w:rPr>
-          <w:lang w:val="en-US"/>
-        </w:rPr>
-        <w:t>3</w:t>
-      </w:r>
-      <w:proofErr w:type="gramEnd"/>
-      <w:r>
-        <w:rPr>
-          <w:lang w:val="en-US"/>
-        </w:rPr>
-        <w:t xml:space="preserve"> layered structure also knows as the MVC structure. See the picture in the appendix how it is </w:t>
-      </w:r>
-      <w:r>
-        <w:rPr>
-          <w:lang w:val="en-US"/>
-        </w:rPr>
-        <w:t>represents</w:t>
-      </w:r>
-      <w:r>
-        <w:rPr>
-          <w:lang w:val="en-US"/>
-        </w:rPr>
-        <w:t xml:space="preserve"> an overview of out MVC.</w:t>
-      </w:r>
-    </w:p>
-    <w:p>
-      <w:pPr>
-        <w:rPr>
-          <w:lang w:val="en-US"/>
-        </w:rPr>
-      </w:pPr>
-      <w:r>
-        <w:rPr>
-          <w:lang w:val="en-US"/>
-        </w:rPr>
-        <w:t>Need a picture of the MVC and tell how it works with the servlet and so on</w:t>
-      </w:r>
-      <w:proofErr w:type="gramStart"/>
-      <w:r>
-        <w:rPr>
-          <w:lang w:val="en-US"/>
-        </w:rPr>
-        <w:t>..</w:t>
-      </w:r>
-      <w:proofErr w:type="gramEnd"/>
-      <w:r>
-        <w:rPr>
-          <w:lang w:val="en-US"/>
-        </w:rPr>
-        <w:t xml:space="preserve"> </w:t>
-      </w:r>
-      <w:proofErr w:type="gramStart"/>
-      <w:r>
-        <w:rPr>
-          <w:lang w:val="en-US"/>
-        </w:rPr>
-        <w:t>tell</w:t>
-      </w:r>
-      <w:proofErr w:type="gramEnd"/>
-      <w:r>
-        <w:rPr>
-          <w:lang w:val="en-US"/>
-        </w:rPr>
-        <w:t xml:space="preserve"> what 3 layers we have and what they are named, if they have a handler in each</w:t>
-      </w:r>
-    </w:p>
-    <w:p>
-      <w:pPr>
-        <w:rPr>
-          <w:lang w:val="en-US"/>
-        </w:rPr>
-      </w:pPr>
-      <w:r>
-        <w:rPr>
-          <w:lang w:val="en-US"/>
-        </w:rPr>
         <w:t xml:space="preserve"> Tell why we use MVC and what we gain from using an MVC.</w:t>
       </w:r>
     </w:p>
@@ -2528,6 +2945,7 @@
         <w:rPr>
           <w:lang w:val="en-US"/>
         </w:rPr>
+        <w:lastRenderedPageBreak/>
         <w:t>Program Screen Shots</w:t>
       </w:r>
       <w:bookmarkEnd w:id="7"/>
@@ -3721,13 +4139,7 @@
         <w:rPr>
           <w:lang w:val="en-US"/>
         </w:rPr>
-        <w:t xml:space="preserve">Conclusion on </w:t>
-      </w:r>
-      <w:r>
-        <w:rPr>
-          <w:lang w:val="en-US"/>
-        </w:rPr>
-        <w:t>SDM</w:t>
+        <w:t>Conclusion on SDM</w:t>
       </w:r>
       <w:bookmarkEnd w:id="17"/>
     </w:p>
@@ -3880,8 +4292,100 @@
       </w:rPr>
     </w:lvl>
   </w:abstractNum>
+  <w:abstractNum w:abstractNumId="1" w15:restartNumberingAfterBreak="0">
+    <w:nsid w:val="2C7C3B8F"/>
+    <w:multiLevelType w:val="hybridMultilevel"/>
+    <w:tmpl w:val="AF8C423C"/>
+    <w:lvl w:ilvl="0" w:tplc="0406000F">
+      <w:start w:val="1"/>
+      <w:numFmt w:val="decimal"/>
+      <w:lvlText w:val="%1."/>
+      <w:lvlJc w:val="left"/>
+      <w:pPr>
+        <w:ind w:left="720" w:hanging="360"/>
+      </w:pPr>
+      <w:rPr>
+        <w:rFonts w:hint="default"/>
+      </w:rPr>
+    </w:lvl>
+    <w:lvl w:ilvl="1" w:tplc="04060019" w:tentative="1">
+      <w:start w:val="1"/>
+      <w:numFmt w:val="lowerLetter"/>
+      <w:lvlText w:val="%2."/>
+      <w:lvlJc w:val="left"/>
+      <w:pPr>
+        <w:ind w:left="1440" w:hanging="360"/>
+      </w:pPr>
+    </w:lvl>
+    <w:lvl w:ilvl="2" w:tplc="0406001B" w:tentative="1">
+      <w:start w:val="1"/>
+      <w:numFmt w:val="lowerRoman"/>
+      <w:lvlText w:val="%3."/>
+      <w:lvlJc w:val="right"/>
+      <w:pPr>
+        <w:ind w:left="2160" w:hanging="180"/>
+      </w:pPr>
+    </w:lvl>
+    <w:lvl w:ilvl="3" w:tplc="0406000F" w:tentative="1">
+      <w:start w:val="1"/>
+      <w:numFmt w:val="decimal"/>
+      <w:lvlText w:val="%4."/>
+      <w:lvlJc w:val="left"/>
+      <w:pPr>
+        <w:ind w:left="2880" w:hanging="360"/>
+      </w:pPr>
+    </w:lvl>
+    <w:lvl w:ilvl="4" w:tplc="04060019" w:tentative="1">
+      <w:start w:val="1"/>
+      <w:numFmt w:val="lowerLetter"/>
+      <w:lvlText w:val="%5."/>
+      <w:lvlJc w:val="left"/>
+      <w:pPr>
+        <w:ind w:left="3600" w:hanging="360"/>
+      </w:pPr>
+    </w:lvl>
+    <w:lvl w:ilvl="5" w:tplc="0406001B" w:tentative="1">
+      <w:start w:val="1"/>
+      <w:numFmt w:val="lowerRoman"/>
+      <w:lvlText w:val="%6."/>
+      <w:lvlJc w:val="right"/>
+      <w:pPr>
+        <w:ind w:left="4320" w:hanging="180"/>
+      </w:pPr>
+    </w:lvl>
+    <w:lvl w:ilvl="6" w:tplc="0406000F" w:tentative="1">
+      <w:start w:val="1"/>
+      <w:numFmt w:val="decimal"/>
+      <w:lvlText w:val="%7."/>
+      <w:lvlJc w:val="left"/>
+      <w:pPr>
+        <w:ind w:left="5040" w:hanging="360"/>
+      </w:pPr>
+    </w:lvl>
+    <w:lvl w:ilvl="7" w:tplc="04060019" w:tentative="1">
+      <w:start w:val="1"/>
+      <w:numFmt w:val="lowerLetter"/>
+      <w:lvlText w:val="%8."/>
+      <w:lvlJc w:val="left"/>
+      <w:pPr>
+        <w:ind w:left="5760" w:hanging="360"/>
+      </w:pPr>
+    </w:lvl>
+    <w:lvl w:ilvl="8" w:tplc="0406001B" w:tentative="1">
+      <w:start w:val="1"/>
+      <w:numFmt w:val="lowerRoman"/>
+      <w:lvlText w:val="%9."/>
+      <w:lvlJc w:val="right"/>
+      <w:pPr>
+        <w:ind w:left="6480" w:hanging="180"/>
+      </w:pPr>
+    </w:lvl>
+  </w:abstractNum>
   <w:num w:numId="1">
     <w:abstractNumId w:val="0"/>
+  </w:num>
+  <w:num w:numId="2">
+    <w:abstractNumId w:val="1"/>
   </w:num>
 </w:numbering>
 </file>
@@ -4802,7 +5306,7 @@
 </file>
 
 <file path=customXml/itemProps1.xml><?xml version="1.0" encoding="utf-8"?>
-<ds:datastoreItem xmlns:ds="http://schemas.openxmlformats.org/officeDocument/2006/customXml" ds:itemID="{3582502D-E8D0-4DC1-B8B1-ED4C9640D56F}">
+<ds:datastoreItem xmlns:ds="http://schemas.openxmlformats.org/officeDocument/2006/customXml" ds:itemID="{C5AB0CB3-08DA-4D0E-862E-754755F92924}">
   <ds:schemaRefs>
     <ds:schemaRef ds:uri="http://schemas.openxmlformats.org/officeDocument/2006/bibliography"/>
   </ds:schemaRefs>

</xml_diff>

<commit_message>
more report and a Class Diagram/picture
</commit_message>
<xml_diff>
--- a/Report/Report.docx
+++ b/Report/Report.docx
@@ -49,21 +49,19 @@
         <w:rPr>
           <w:lang w:val="en-US"/>
         </w:rPr>
-        <w:t xml:space="preserve">We have each been involved with the entire development process, but responsibility for the individual areas has been split across the </w:t>
-      </w:r>
-      <w:proofErr w:type="gramStart"/>
-      <w:r>
-        <w:rPr>
-          <w:lang w:val="en-US"/>
-        </w:rPr>
-        <w:t>team :</w:t>
-      </w:r>
-      <w:proofErr w:type="gramEnd"/>
-      <w:r>
-        <w:rPr>
-          <w:lang w:val="en-US"/>
-        </w:rPr>
-        <w:t xml:space="preserve"> </w:t>
+        <w:t>We have each been involved with the entire development process, but responsibility for the individual areas</w:t>
+      </w:r>
+      <w:r>
+        <w:rPr>
+          <w:lang w:val="en-US"/>
+        </w:rPr>
+        <w:t xml:space="preserve"> we split across the team</w:t>
+      </w:r>
+      <w:r>
+        <w:rPr>
+          <w:lang w:val="en-US"/>
+        </w:rPr>
+        <w:t xml:space="preserve">: </w:t>
       </w:r>
     </w:p>
     <w:p>
@@ -363,7 +361,7 @@
           <w:r>
             <w:fldChar w:fldCharType="separate"/>
           </w:r>
-          <w:hyperlink w:anchor="_Toc437868801" w:history="1">
+          <w:hyperlink w:anchor="_Toc437937951" w:history="1">
             <w:r>
               <w:rPr>
                 <w:rStyle w:val="Hyperlink"/>
@@ -391,7 +389,7 @@
                 <w:noProof/>
                 <w:webHidden/>
               </w:rPr>
-              <w:instrText xml:space="preserve"> PAGEREF _Toc437868801 \h </w:instrText>
+              <w:instrText xml:space="preserve"> PAGEREF _Toc437937951 \h </w:instrText>
             </w:r>
             <w:r>
               <w:rPr>
@@ -433,7 +431,7 @@
               <w:noProof/>
             </w:rPr>
           </w:pPr>
-          <w:hyperlink w:anchor="_Toc437868802" w:history="1">
+          <w:hyperlink w:anchor="_Toc437937952" w:history="1">
             <w:r>
               <w:rPr>
                 <w:rStyle w:val="Hyperlink"/>
@@ -461,7 +459,7 @@
                 <w:noProof/>
                 <w:webHidden/>
               </w:rPr>
-              <w:instrText xml:space="preserve"> PAGEREF _Toc437868802 \h </w:instrText>
+              <w:instrText xml:space="preserve"> PAGEREF _Toc437937952 \h </w:instrText>
             </w:r>
             <w:r>
               <w:rPr>
@@ -503,7 +501,7 @@
               <w:noProof/>
             </w:rPr>
           </w:pPr>
-          <w:hyperlink w:anchor="_Toc437868803" w:history="1">
+          <w:hyperlink w:anchor="_Toc437937953" w:history="1">
             <w:r>
               <w:rPr>
                 <w:rStyle w:val="Hyperlink"/>
@@ -531,7 +529,7 @@
                 <w:noProof/>
                 <w:webHidden/>
               </w:rPr>
-              <w:instrText xml:space="preserve"> PAGEREF _Toc437868803 \h </w:instrText>
+              <w:instrText xml:space="preserve"> PAGEREF _Toc437937953 \h </w:instrText>
             </w:r>
             <w:r>
               <w:rPr>
@@ -573,7 +571,7 @@
               <w:noProof/>
             </w:rPr>
           </w:pPr>
-          <w:hyperlink w:anchor="_Toc437868804" w:history="1">
+          <w:hyperlink w:anchor="_Toc437937954" w:history="1">
             <w:r>
               <w:rPr>
                 <w:rStyle w:val="Hyperlink"/>
@@ -601,7 +599,7 @@
                 <w:noProof/>
                 <w:webHidden/>
               </w:rPr>
-              <w:instrText xml:space="preserve"> PAGEREF _Toc437868804 \h </w:instrText>
+              <w:instrText xml:space="preserve"> PAGEREF _Toc437937954 \h </w:instrText>
             </w:r>
             <w:r>
               <w:rPr>
@@ -643,7 +641,7 @@
               <w:noProof/>
             </w:rPr>
           </w:pPr>
-          <w:hyperlink w:anchor="_Toc437868805" w:history="1">
+          <w:hyperlink w:anchor="_Toc437937955" w:history="1">
             <w:r>
               <w:rPr>
                 <w:rStyle w:val="Hyperlink"/>
@@ -671,7 +669,7 @@
                 <w:noProof/>
                 <w:webHidden/>
               </w:rPr>
-              <w:instrText xml:space="preserve"> PAGEREF _Toc437868805 \h </w:instrText>
+              <w:instrText xml:space="preserve"> PAGEREF _Toc437937955 \h </w:instrText>
             </w:r>
             <w:r>
               <w:rPr>
@@ -713,7 +711,7 @@
               <w:noProof/>
             </w:rPr>
           </w:pPr>
-          <w:hyperlink w:anchor="_Toc437868806" w:history="1">
+          <w:hyperlink w:anchor="_Toc437937956" w:history="1">
             <w:r>
               <w:rPr>
                 <w:rStyle w:val="Hyperlink"/>
@@ -741,7 +739,7 @@
                 <w:noProof/>
                 <w:webHidden/>
               </w:rPr>
-              <w:instrText xml:space="preserve"> PAGEREF _Toc437868806 \h </w:instrText>
+              <w:instrText xml:space="preserve"> PAGEREF _Toc437937956 \h </w:instrText>
             </w:r>
             <w:r>
               <w:rPr>
@@ -783,7 +781,7 @@
               <w:noProof/>
             </w:rPr>
           </w:pPr>
-          <w:hyperlink w:anchor="_Toc437868807" w:history="1">
+          <w:hyperlink w:anchor="_Toc437937957" w:history="1">
             <w:r>
               <w:rPr>
                 <w:rStyle w:val="Hyperlink"/>
@@ -811,7 +809,7 @@
                 <w:noProof/>
                 <w:webHidden/>
               </w:rPr>
-              <w:instrText xml:space="preserve"> PAGEREF _Toc437868807 \h </w:instrText>
+              <w:instrText xml:space="preserve"> PAGEREF _Toc437937957 \h </w:instrText>
             </w:r>
             <w:r>
               <w:rPr>
@@ -831,7 +829,7 @@
                 <w:noProof/>
                 <w:webHidden/>
               </w:rPr>
-              <w:t>6</w:t>
+              <w:t>7</w:t>
             </w:r>
             <w:r>
               <w:rPr>
@@ -853,7 +851,7 @@
               <w:noProof/>
             </w:rPr>
           </w:pPr>
-          <w:hyperlink w:anchor="_Toc437868808" w:history="1">
+          <w:hyperlink w:anchor="_Toc437937958" w:history="1">
             <w:r>
               <w:rPr>
                 <w:rStyle w:val="Hyperlink"/>
@@ -881,7 +879,7 @@
                 <w:noProof/>
                 <w:webHidden/>
               </w:rPr>
-              <w:instrText xml:space="preserve"> PAGEREF _Toc437868808 \h </w:instrText>
+              <w:instrText xml:space="preserve"> PAGEREF _Toc437937958 \h </w:instrText>
             </w:r>
             <w:r>
               <w:rPr>
@@ -901,7 +899,7 @@
                 <w:noProof/>
                 <w:webHidden/>
               </w:rPr>
-              <w:t>6</w:t>
+              <w:t>7</w:t>
             </w:r>
             <w:r>
               <w:rPr>
@@ -923,7 +921,7 @@
               <w:noProof/>
             </w:rPr>
           </w:pPr>
-          <w:hyperlink w:anchor="_Toc437868809" w:history="1">
+          <w:hyperlink w:anchor="_Toc437937959" w:history="1">
             <w:r>
               <w:rPr>
                 <w:rStyle w:val="Hyperlink"/>
@@ -951,7 +949,7 @@
                 <w:noProof/>
                 <w:webHidden/>
               </w:rPr>
-              <w:instrText xml:space="preserve"> PAGEREF _Toc437868809 \h </w:instrText>
+              <w:instrText xml:space="preserve"> PAGEREF _Toc437937959 \h </w:instrText>
             </w:r>
             <w:r>
               <w:rPr>
@@ -971,7 +969,7 @@
                 <w:noProof/>
                 <w:webHidden/>
               </w:rPr>
-              <w:t>6</w:t>
+              <w:t>7</w:t>
             </w:r>
             <w:r>
               <w:rPr>
@@ -993,7 +991,7 @@
               <w:noProof/>
             </w:rPr>
           </w:pPr>
-          <w:hyperlink w:anchor="_Toc437868810" w:history="1">
+          <w:hyperlink w:anchor="_Toc437937960" w:history="1">
             <w:r>
               <w:rPr>
                 <w:rStyle w:val="Hyperlink"/>
@@ -1021,7 +1019,7 @@
                 <w:noProof/>
                 <w:webHidden/>
               </w:rPr>
-              <w:instrText xml:space="preserve"> PAGEREF _Toc437868810 \h </w:instrText>
+              <w:instrText xml:space="preserve"> PAGEREF _Toc437937960 \h </w:instrText>
             </w:r>
             <w:r>
               <w:rPr>
@@ -1041,7 +1039,7 @@
                 <w:noProof/>
                 <w:webHidden/>
               </w:rPr>
-              <w:t>6</w:t>
+              <w:t>7</w:t>
             </w:r>
             <w:r>
               <w:rPr>
@@ -1063,7 +1061,7 @@
               <w:noProof/>
             </w:rPr>
           </w:pPr>
-          <w:hyperlink w:anchor="_Toc437868811" w:history="1">
+          <w:hyperlink w:anchor="_Toc437937961" w:history="1">
             <w:r>
               <w:rPr>
                 <w:rStyle w:val="Hyperlink"/>
@@ -1091,7 +1089,7 @@
                 <w:noProof/>
                 <w:webHidden/>
               </w:rPr>
-              <w:instrText xml:space="preserve"> PAGEREF _Toc437868811 \h </w:instrText>
+              <w:instrText xml:space="preserve"> PAGEREF _Toc437937961 \h </w:instrText>
             </w:r>
             <w:r>
               <w:rPr>
@@ -1111,7 +1109,7 @@
                 <w:noProof/>
                 <w:webHidden/>
               </w:rPr>
-              <w:t>6</w:t>
+              <w:t>7</w:t>
             </w:r>
             <w:r>
               <w:rPr>
@@ -1133,7 +1131,7 @@
               <w:noProof/>
             </w:rPr>
           </w:pPr>
-          <w:hyperlink w:anchor="_Toc437868812" w:history="1">
+          <w:hyperlink w:anchor="_Toc437937962" w:history="1">
             <w:r>
               <w:rPr>
                 <w:rStyle w:val="Hyperlink"/>
@@ -1161,7 +1159,7 @@
                 <w:noProof/>
                 <w:webHidden/>
               </w:rPr>
-              <w:instrText xml:space="preserve"> PAGEREF _Toc437868812 \h </w:instrText>
+              <w:instrText xml:space="preserve"> PAGEREF _Toc437937962 \h </w:instrText>
             </w:r>
             <w:r>
               <w:rPr>
@@ -1181,7 +1179,7 @@
                 <w:noProof/>
                 <w:webHidden/>
               </w:rPr>
-              <w:t>7</w:t>
+              <w:t>8</w:t>
             </w:r>
             <w:r>
               <w:rPr>
@@ -1203,7 +1201,7 @@
               <w:noProof/>
             </w:rPr>
           </w:pPr>
-          <w:hyperlink w:anchor="_Toc437868813" w:history="1">
+          <w:hyperlink w:anchor="_Toc437937963" w:history="1">
             <w:r>
               <w:rPr>
                 <w:rStyle w:val="Hyperlink"/>
@@ -1231,7 +1229,7 @@
                 <w:noProof/>
                 <w:webHidden/>
               </w:rPr>
-              <w:instrText xml:space="preserve"> PAGEREF _Toc437868813 \h </w:instrText>
+              <w:instrText xml:space="preserve"> PAGEREF _Toc437937963 \h </w:instrText>
             </w:r>
             <w:r>
               <w:rPr>
@@ -1251,7 +1249,7 @@
                 <w:noProof/>
                 <w:webHidden/>
               </w:rPr>
-              <w:t>7</w:t>
+              <w:t>8</w:t>
             </w:r>
             <w:r>
               <w:rPr>
@@ -1273,7 +1271,7 @@
               <w:noProof/>
             </w:rPr>
           </w:pPr>
-          <w:hyperlink w:anchor="_Toc437868814" w:history="1">
+          <w:hyperlink w:anchor="_Toc437937964" w:history="1">
             <w:r>
               <w:rPr>
                 <w:rStyle w:val="Hyperlink"/>
@@ -1301,7 +1299,7 @@
                 <w:noProof/>
                 <w:webHidden/>
               </w:rPr>
-              <w:instrText xml:space="preserve"> PAGEREF _Toc437868814 \h </w:instrText>
+              <w:instrText xml:space="preserve"> PAGEREF _Toc437937964 \h </w:instrText>
             </w:r>
             <w:r>
               <w:rPr>
@@ -1321,7 +1319,7 @@
                 <w:noProof/>
                 <w:webHidden/>
               </w:rPr>
-              <w:t>8</w:t>
+              <w:t>9</w:t>
             </w:r>
             <w:r>
               <w:rPr>
@@ -1343,7 +1341,7 @@
               <w:noProof/>
             </w:rPr>
           </w:pPr>
-          <w:hyperlink w:anchor="_Toc437868815" w:history="1">
+          <w:hyperlink w:anchor="_Toc437937965" w:history="1">
             <w:r>
               <w:rPr>
                 <w:rStyle w:val="Hyperlink"/>
@@ -1371,7 +1369,7 @@
                 <w:noProof/>
                 <w:webHidden/>
               </w:rPr>
-              <w:instrText xml:space="preserve"> PAGEREF _Toc437868815 \h </w:instrText>
+              <w:instrText xml:space="preserve"> PAGEREF _Toc437937965 \h </w:instrText>
             </w:r>
             <w:r>
               <w:rPr>
@@ -1391,7 +1389,7 @@
                 <w:noProof/>
                 <w:webHidden/>
               </w:rPr>
-              <w:t>8</w:t>
+              <w:t>9</w:t>
             </w:r>
             <w:r>
               <w:rPr>
@@ -1413,7 +1411,7 @@
               <w:noProof/>
             </w:rPr>
           </w:pPr>
-          <w:hyperlink w:anchor="_Toc437868816" w:history="1">
+          <w:hyperlink w:anchor="_Toc437937966" w:history="1">
             <w:r>
               <w:rPr>
                 <w:rStyle w:val="Hyperlink"/>
@@ -1441,7 +1439,7 @@
                 <w:noProof/>
                 <w:webHidden/>
               </w:rPr>
-              <w:instrText xml:space="preserve"> PAGEREF _Toc437868816 \h </w:instrText>
+              <w:instrText xml:space="preserve"> PAGEREF _Toc437937966 \h </w:instrText>
             </w:r>
             <w:r>
               <w:rPr>
@@ -1461,7 +1459,7 @@
                 <w:noProof/>
                 <w:webHidden/>
               </w:rPr>
-              <w:t>8</w:t>
+              <w:t>9</w:t>
             </w:r>
             <w:r>
               <w:rPr>
@@ -1483,7 +1481,7 @@
               <w:noProof/>
             </w:rPr>
           </w:pPr>
-          <w:hyperlink w:anchor="_Toc437868817" w:history="1">
+          <w:hyperlink w:anchor="_Toc437937967" w:history="1">
             <w:r>
               <w:rPr>
                 <w:rStyle w:val="Hyperlink"/>
@@ -1511,7 +1509,7 @@
                 <w:noProof/>
                 <w:webHidden/>
               </w:rPr>
-              <w:instrText xml:space="preserve"> PAGEREF _Toc437868817 \h </w:instrText>
+              <w:instrText xml:space="preserve"> PAGEREF _Toc437937967 \h </w:instrText>
             </w:r>
             <w:r>
               <w:rPr>
@@ -1531,7 +1529,7 @@
                 <w:noProof/>
                 <w:webHidden/>
               </w:rPr>
-              <w:t>8</w:t>
+              <w:t>9</w:t>
             </w:r>
             <w:r>
               <w:rPr>
@@ -1553,7 +1551,7 @@
               <w:noProof/>
             </w:rPr>
           </w:pPr>
-          <w:hyperlink w:anchor="_Toc437868818" w:history="1">
+          <w:hyperlink w:anchor="_Toc437937968" w:history="1">
             <w:r>
               <w:rPr>
                 <w:rStyle w:val="Hyperlink"/>
@@ -1581,7 +1579,7 @@
                 <w:noProof/>
                 <w:webHidden/>
               </w:rPr>
-              <w:instrText xml:space="preserve"> PAGEREF _Toc437868818 \h </w:instrText>
+              <w:instrText xml:space="preserve"> PAGEREF _Toc437937968 \h </w:instrText>
             </w:r>
             <w:r>
               <w:rPr>
@@ -1601,7 +1599,7 @@
                 <w:noProof/>
                 <w:webHidden/>
               </w:rPr>
-              <w:t>8</w:t>
+              <w:t>9</w:t>
             </w:r>
             <w:r>
               <w:rPr>
@@ -1643,7 +1641,7 @@
           <w:lang w:val="en-US"/>
         </w:rPr>
       </w:pPr>
-      <w:bookmarkStart w:id="0" w:name="_Toc437868801"/>
+      <w:bookmarkStart w:id="0" w:name="_Toc437937951"/>
       <w:r>
         <w:rPr>
           <w:lang w:val="en-US"/>
@@ -1773,7 +1771,7 @@
           <w:lang w:val="en-US"/>
         </w:rPr>
       </w:pPr>
-      <w:bookmarkStart w:id="1" w:name="_Toc437868802"/>
+      <w:bookmarkStart w:id="1" w:name="_Toc437937952"/>
       <w:r>
         <w:rPr>
           <w:lang w:val="en-US"/>
@@ -2041,7 +2039,7 @@
           <w:lang w:val="en-US"/>
         </w:rPr>
       </w:pPr>
-      <w:bookmarkStart w:id="2" w:name="_Toc437868803"/>
+      <w:bookmarkStart w:id="2" w:name="_Toc437937953"/>
       <w:r>
         <w:rPr>
           <w:lang w:val="en-US"/>
@@ -2072,7 +2070,7 @@
           <w:lang w:val="en-US"/>
         </w:rPr>
       </w:pPr>
-      <w:bookmarkStart w:id="3" w:name="_Toc437868804"/>
+      <w:bookmarkStart w:id="3" w:name="_Toc437937954"/>
       <w:r>
         <w:rPr>
           <w:lang w:val="en-US"/>
@@ -2208,7 +2206,7 @@
           <w:lang w:val="en-US"/>
         </w:rPr>
       </w:pPr>
-      <w:bookmarkStart w:id="4" w:name="_Toc437868805"/>
+      <w:bookmarkStart w:id="4" w:name="_Toc437937955"/>
       <w:r>
         <w:rPr>
           <w:lang w:val="en-US"/>
@@ -2448,7 +2446,7 @@
           <w:lang w:val="en-US"/>
         </w:rPr>
       </w:pPr>
-      <w:bookmarkStart w:id="5" w:name="_Toc437868806"/>
+      <w:bookmarkStart w:id="5" w:name="_Toc437937956"/>
       <w:r>
         <w:rPr>
           <w:lang w:val="en-US"/>
@@ -2801,7 +2799,15 @@
         <w:rPr>
           <w:lang w:val="en-US"/>
         </w:rPr>
-        <w:t xml:space="preserve"> generates an output presentation to the user based on changes in the model</w:t>
+        <w:t xml:space="preserve"> generates an output prese</w:t>
+      </w:r>
+      <w:bookmarkStart w:id="6" w:name="_GoBack"/>
+      <w:bookmarkEnd w:id="6"/>
+      <w:r>
+        <w:rPr>
+          <w:lang w:val="en-US"/>
+        </w:rPr>
+        <w:t>ntation to the user based on changes in the model</w:t>
       </w:r>
     </w:p>
     <w:p>
@@ -2917,8 +2923,6 @@
         </w:rPr>
         <w:t xml:space="preserve"> what 3 layers we have and what they are named, if they have a handler in each</w:t>
       </w:r>
-      <w:bookmarkStart w:id="6" w:name="_GoBack"/>
-      <w:bookmarkEnd w:id="6"/>
     </w:p>
     <w:p>
       <w:pPr>
@@ -2940,7 +2944,7 @@
           <w:lang w:val="en-US"/>
         </w:rPr>
       </w:pPr>
-      <w:bookmarkStart w:id="7" w:name="_Toc437868807"/>
+      <w:bookmarkStart w:id="7" w:name="_Toc437937957"/>
       <w:r>
         <w:rPr>
           <w:lang w:val="en-US"/>
@@ -2990,7 +2994,7 @@
           <w:lang w:val="en-US"/>
         </w:rPr>
       </w:pPr>
-      <w:bookmarkStart w:id="8" w:name="_Toc437868808"/>
+      <w:bookmarkStart w:id="8" w:name="_Toc437937958"/>
       <w:r>
         <w:rPr>
           <w:lang w:val="en-US"/>
@@ -3020,7 +3024,7 @@
           <w:lang w:val="en-US"/>
         </w:rPr>
       </w:pPr>
-      <w:bookmarkStart w:id="9" w:name="_Toc437868809"/>
+      <w:bookmarkStart w:id="9" w:name="_Toc437937959"/>
       <w:r>
         <w:rPr>
           <w:lang w:val="en-US"/>
@@ -3050,7 +3054,7 @@
           <w:lang w:val="en-US"/>
         </w:rPr>
       </w:pPr>
-      <w:bookmarkStart w:id="10" w:name="_Toc437868810"/>
+      <w:bookmarkStart w:id="10" w:name="_Toc437937960"/>
       <w:r>
         <w:rPr>
           <w:lang w:val="en-US"/>
@@ -3080,7 +3084,7 @@
           <w:lang w:val="en-US"/>
         </w:rPr>
       </w:pPr>
-      <w:bookmarkStart w:id="11" w:name="_Toc437868811"/>
+      <w:bookmarkStart w:id="11" w:name="_Toc437937961"/>
       <w:proofErr w:type="spellStart"/>
       <w:r>
         <w:rPr>
@@ -3110,7 +3114,7 @@
           <w:lang w:val="en-US"/>
         </w:rPr>
       </w:pPr>
-      <w:bookmarkStart w:id="12" w:name="_Toc437868812"/>
+      <w:bookmarkStart w:id="12" w:name="_Toc437937962"/>
       <w:r>
         <w:rPr>
           <w:lang w:val="en-US"/>
@@ -3139,7 +3143,7 @@
           <w:lang w:val="en-US"/>
         </w:rPr>
       </w:pPr>
-      <w:bookmarkStart w:id="13" w:name="_Toc437868813"/>
+      <w:bookmarkStart w:id="13" w:name="_Toc437937963"/>
       <w:r>
         <w:rPr>
           <w:lang w:val="en-US"/>
@@ -3589,7 +3593,7 @@
           <w:lang w:val="en-US"/>
         </w:rPr>
       </w:pPr>
-      <w:bookmarkStart w:id="14" w:name="_Toc437868814"/>
+      <w:bookmarkStart w:id="14" w:name="_Toc437937964"/>
       <w:r>
         <w:rPr>
           <w:lang w:val="en-US"/>
@@ -3852,7 +3856,7 @@
           <w:lang w:val="en-US"/>
         </w:rPr>
       </w:pPr>
-      <w:bookmarkStart w:id="15" w:name="_Toc437868815"/>
+      <w:bookmarkStart w:id="15" w:name="_Toc437937965"/>
       <w:r>
         <w:rPr>
           <w:lang w:val="en-US"/>
@@ -4099,7 +4103,7 @@
           <w:lang w:val="en-US"/>
         </w:rPr>
       </w:pPr>
-      <w:bookmarkStart w:id="16" w:name="_Toc437868816"/>
+      <w:bookmarkStart w:id="16" w:name="_Toc437937966"/>
       <w:r>
         <w:rPr>
           <w:lang w:val="en-US"/>
@@ -4134,7 +4138,7 @@
           <w:lang w:val="en-US"/>
         </w:rPr>
       </w:pPr>
-      <w:bookmarkStart w:id="17" w:name="_Toc437868817"/>
+      <w:bookmarkStart w:id="17" w:name="_Toc437937967"/>
       <w:r>
         <w:rPr>
           <w:lang w:val="en-US"/>
@@ -4157,7 +4161,7 @@
           <w:lang w:val="en-US"/>
         </w:rPr>
       </w:pPr>
-      <w:bookmarkStart w:id="18" w:name="_Toc437868818"/>
+      <w:bookmarkStart w:id="18" w:name="_Toc437937968"/>
       <w:proofErr w:type="spellStart"/>
       <w:r>
         <w:rPr>
@@ -5306,7 +5310,7 @@
 </file>
 
 <file path=customXml/itemProps1.xml><?xml version="1.0" encoding="utf-8"?>
-<ds:datastoreItem xmlns:ds="http://schemas.openxmlformats.org/officeDocument/2006/customXml" ds:itemID="{C5AB0CB3-08DA-4D0E-862E-754755F92924}">
+<ds:datastoreItem xmlns:ds="http://schemas.openxmlformats.org/officeDocument/2006/customXml" ds:itemID="{C53D5D42-D820-43CE-9131-FC19D98A147C}">
   <ds:schemaRefs>
     <ds:schemaRef ds:uri="http://schemas.openxmlformats.org/officeDocument/2006/bibliography"/>
   </ds:schemaRefs>

</xml_diff>

<commit_message>
Report + more :meat_on_bone:
</commit_message>
<xml_diff>
--- a/Report/Report.docx
+++ b/Report/Report.docx
@@ -361,7 +361,7 @@
           <w:r>
             <w:fldChar w:fldCharType="separate"/>
           </w:r>
-          <w:hyperlink w:anchor="_Toc437937951" w:history="1">
+          <w:hyperlink w:anchor="_Toc437941095" w:history="1">
             <w:r>
               <w:rPr>
                 <w:rStyle w:val="Hyperlink"/>
@@ -389,7 +389,7 @@
                 <w:noProof/>
                 <w:webHidden/>
               </w:rPr>
-              <w:instrText xml:space="preserve"> PAGEREF _Toc437937951 \h </w:instrText>
+              <w:instrText xml:space="preserve"> PAGEREF _Toc437941095 \h </w:instrText>
             </w:r>
             <w:r>
               <w:rPr>
@@ -431,7 +431,7 @@
               <w:noProof/>
             </w:rPr>
           </w:pPr>
-          <w:hyperlink w:anchor="_Toc437937952" w:history="1">
+          <w:hyperlink w:anchor="_Toc437941096" w:history="1">
             <w:r>
               <w:rPr>
                 <w:rStyle w:val="Hyperlink"/>
@@ -459,7 +459,7 @@
                 <w:noProof/>
                 <w:webHidden/>
               </w:rPr>
-              <w:instrText xml:space="preserve"> PAGEREF _Toc437937952 \h </w:instrText>
+              <w:instrText xml:space="preserve"> PAGEREF _Toc437941096 \h </w:instrText>
             </w:r>
             <w:r>
               <w:rPr>
@@ -501,7 +501,7 @@
               <w:noProof/>
             </w:rPr>
           </w:pPr>
-          <w:hyperlink w:anchor="_Toc437937953" w:history="1">
+          <w:hyperlink w:anchor="_Toc437941097" w:history="1">
             <w:r>
               <w:rPr>
                 <w:rStyle w:val="Hyperlink"/>
@@ -529,7 +529,7 @@
                 <w:noProof/>
                 <w:webHidden/>
               </w:rPr>
-              <w:instrText xml:space="preserve"> PAGEREF _Toc437937953 \h </w:instrText>
+              <w:instrText xml:space="preserve"> PAGEREF _Toc437941097 \h </w:instrText>
             </w:r>
             <w:r>
               <w:rPr>
@@ -571,7 +571,7 @@
               <w:noProof/>
             </w:rPr>
           </w:pPr>
-          <w:hyperlink w:anchor="_Toc437937954" w:history="1">
+          <w:hyperlink w:anchor="_Toc437941098" w:history="1">
             <w:r>
               <w:rPr>
                 <w:rStyle w:val="Hyperlink"/>
@@ -599,7 +599,7 @@
                 <w:noProof/>
                 <w:webHidden/>
               </w:rPr>
-              <w:instrText xml:space="preserve"> PAGEREF _Toc437937954 \h </w:instrText>
+              <w:instrText xml:space="preserve"> PAGEREF _Toc437941098 \h </w:instrText>
             </w:r>
             <w:r>
               <w:rPr>
@@ -641,7 +641,7 @@
               <w:noProof/>
             </w:rPr>
           </w:pPr>
-          <w:hyperlink w:anchor="_Toc437937955" w:history="1">
+          <w:hyperlink w:anchor="_Toc437941099" w:history="1">
             <w:r>
               <w:rPr>
                 <w:rStyle w:val="Hyperlink"/>
@@ -669,7 +669,7 @@
                 <w:noProof/>
                 <w:webHidden/>
               </w:rPr>
-              <w:instrText xml:space="preserve"> PAGEREF _Toc437937955 \h </w:instrText>
+              <w:instrText xml:space="preserve"> PAGEREF _Toc437941099 \h </w:instrText>
             </w:r>
             <w:r>
               <w:rPr>
@@ -711,7 +711,7 @@
               <w:noProof/>
             </w:rPr>
           </w:pPr>
-          <w:hyperlink w:anchor="_Toc437937956" w:history="1">
+          <w:hyperlink w:anchor="_Toc437941100" w:history="1">
             <w:r>
               <w:rPr>
                 <w:rStyle w:val="Hyperlink"/>
@@ -739,7 +739,7 @@
                 <w:noProof/>
                 <w:webHidden/>
               </w:rPr>
-              <w:instrText xml:space="preserve"> PAGEREF _Toc437937956 \h </w:instrText>
+              <w:instrText xml:space="preserve"> PAGEREF _Toc437941100 \h </w:instrText>
             </w:r>
             <w:r>
               <w:rPr>
@@ -781,14 +781,14 @@
               <w:noProof/>
             </w:rPr>
           </w:pPr>
-          <w:hyperlink w:anchor="_Toc437937957" w:history="1">
+          <w:hyperlink w:anchor="_Toc437941101" w:history="1">
             <w:r>
               <w:rPr>
                 <w:rStyle w:val="Hyperlink"/>
                 <w:noProof/>
                 <w:lang w:val="en-US"/>
               </w:rPr>
-              <w:t>Program Screen Shots</w:t>
+              <w:t>Program Screenshots</w:t>
             </w:r>
             <w:r>
               <w:rPr>
@@ -809,7 +809,7 @@
                 <w:noProof/>
                 <w:webHidden/>
               </w:rPr>
-              <w:instrText xml:space="preserve"> PAGEREF _Toc437937957 \h </w:instrText>
+              <w:instrText xml:space="preserve"> PAGEREF _Toc437941101 \h </w:instrText>
             </w:r>
             <w:r>
               <w:rPr>
@@ -851,7 +851,7 @@
               <w:noProof/>
             </w:rPr>
           </w:pPr>
-          <w:hyperlink w:anchor="_Toc437937958" w:history="1">
+          <w:hyperlink w:anchor="_Toc437941102" w:history="1">
             <w:r>
               <w:rPr>
                 <w:rStyle w:val="Hyperlink"/>
@@ -879,7 +879,7 @@
                 <w:noProof/>
                 <w:webHidden/>
               </w:rPr>
-              <w:instrText xml:space="preserve"> PAGEREF _Toc437937958 \h </w:instrText>
+              <w:instrText xml:space="preserve"> PAGEREF _Toc437941102 \h </w:instrText>
             </w:r>
             <w:r>
               <w:rPr>
@@ -921,7 +921,7 @@
               <w:noProof/>
             </w:rPr>
           </w:pPr>
-          <w:hyperlink w:anchor="_Toc437937959" w:history="1">
+          <w:hyperlink w:anchor="_Toc437941103" w:history="1">
             <w:r>
               <w:rPr>
                 <w:rStyle w:val="Hyperlink"/>
@@ -949,7 +949,7 @@
                 <w:noProof/>
                 <w:webHidden/>
               </w:rPr>
-              <w:instrText xml:space="preserve"> PAGEREF _Toc437937959 \h </w:instrText>
+              <w:instrText xml:space="preserve"> PAGEREF _Toc437941103 \h </w:instrText>
             </w:r>
             <w:r>
               <w:rPr>
@@ -991,7 +991,7 @@
               <w:noProof/>
             </w:rPr>
           </w:pPr>
-          <w:hyperlink w:anchor="_Toc437937960" w:history="1">
+          <w:hyperlink w:anchor="_Toc437941104" w:history="1">
             <w:r>
               <w:rPr>
                 <w:rStyle w:val="Hyperlink"/>
@@ -1019,7 +1019,7 @@
                 <w:noProof/>
                 <w:webHidden/>
               </w:rPr>
-              <w:instrText xml:space="preserve"> PAGEREF _Toc437937960 \h </w:instrText>
+              <w:instrText xml:space="preserve"> PAGEREF _Toc437941104 \h </w:instrText>
             </w:r>
             <w:r>
               <w:rPr>
@@ -1061,14 +1061,14 @@
               <w:noProof/>
             </w:rPr>
           </w:pPr>
-          <w:hyperlink w:anchor="_Toc437937961" w:history="1">
+          <w:hyperlink w:anchor="_Toc437941105" w:history="1">
             <w:r>
               <w:rPr>
                 <w:rStyle w:val="Hyperlink"/>
                 <w:noProof/>
                 <w:lang w:val="en-US"/>
               </w:rPr>
-              <w:t>Conclution for SDP/CDS</w:t>
+              <w:t>Conclusion for SDP/CDS</w:t>
             </w:r>
             <w:r>
               <w:rPr>
@@ -1089,7 +1089,7 @@
                 <w:noProof/>
                 <w:webHidden/>
               </w:rPr>
-              <w:instrText xml:space="preserve"> PAGEREF _Toc437937961 \h </w:instrText>
+              <w:instrText xml:space="preserve"> PAGEREF _Toc437941105 \h </w:instrText>
             </w:r>
             <w:r>
               <w:rPr>
@@ -1131,7 +1131,7 @@
               <w:noProof/>
             </w:rPr>
           </w:pPr>
-          <w:hyperlink w:anchor="_Toc437937962" w:history="1">
+          <w:hyperlink w:anchor="_Toc437941106" w:history="1">
             <w:r>
               <w:rPr>
                 <w:rStyle w:val="Hyperlink"/>
@@ -1159,7 +1159,7 @@
                 <w:noProof/>
                 <w:webHidden/>
               </w:rPr>
-              <w:instrText xml:space="preserve"> PAGEREF _Toc437937962 \h </w:instrText>
+              <w:instrText xml:space="preserve"> PAGEREF _Toc437941106 \h </w:instrText>
             </w:r>
             <w:r>
               <w:rPr>
@@ -1201,7 +1201,7 @@
               <w:noProof/>
             </w:rPr>
           </w:pPr>
-          <w:hyperlink w:anchor="_Toc437937963" w:history="1">
+          <w:hyperlink w:anchor="_Toc437941107" w:history="1">
             <w:r>
               <w:rPr>
                 <w:rStyle w:val="Hyperlink"/>
@@ -1229,7 +1229,7 @@
                 <w:noProof/>
                 <w:webHidden/>
               </w:rPr>
-              <w:instrText xml:space="preserve"> PAGEREF _Toc437937963 \h </w:instrText>
+              <w:instrText xml:space="preserve"> PAGEREF _Toc437941107 \h </w:instrText>
             </w:r>
             <w:r>
               <w:rPr>
@@ -1271,7 +1271,7 @@
               <w:noProof/>
             </w:rPr>
           </w:pPr>
-          <w:hyperlink w:anchor="_Toc437937964" w:history="1">
+          <w:hyperlink w:anchor="_Toc437941108" w:history="1">
             <w:r>
               <w:rPr>
                 <w:rStyle w:val="Hyperlink"/>
@@ -1299,7 +1299,7 @@
                 <w:noProof/>
                 <w:webHidden/>
               </w:rPr>
-              <w:instrText xml:space="preserve"> PAGEREF _Toc437937964 \h </w:instrText>
+              <w:instrText xml:space="preserve"> PAGEREF _Toc437941108 \h </w:instrText>
             </w:r>
             <w:r>
               <w:rPr>
@@ -1341,7 +1341,7 @@
               <w:noProof/>
             </w:rPr>
           </w:pPr>
-          <w:hyperlink w:anchor="_Toc437937965" w:history="1">
+          <w:hyperlink w:anchor="_Toc437941109" w:history="1">
             <w:r>
               <w:rPr>
                 <w:rStyle w:val="Hyperlink"/>
@@ -1369,7 +1369,7 @@
                 <w:noProof/>
                 <w:webHidden/>
               </w:rPr>
-              <w:instrText xml:space="preserve"> PAGEREF _Toc437937965 \h </w:instrText>
+              <w:instrText xml:space="preserve"> PAGEREF _Toc437941109 \h </w:instrText>
             </w:r>
             <w:r>
               <w:rPr>
@@ -1411,7 +1411,7 @@
               <w:noProof/>
             </w:rPr>
           </w:pPr>
-          <w:hyperlink w:anchor="_Toc437937966" w:history="1">
+          <w:hyperlink w:anchor="_Toc437941110" w:history="1">
             <w:r>
               <w:rPr>
                 <w:rStyle w:val="Hyperlink"/>
@@ -1439,7 +1439,7 @@
                 <w:noProof/>
                 <w:webHidden/>
               </w:rPr>
-              <w:instrText xml:space="preserve"> PAGEREF _Toc437937966 \h </w:instrText>
+              <w:instrText xml:space="preserve"> PAGEREF _Toc437941110 \h </w:instrText>
             </w:r>
             <w:r>
               <w:rPr>
@@ -1481,7 +1481,7 @@
               <w:noProof/>
             </w:rPr>
           </w:pPr>
-          <w:hyperlink w:anchor="_Toc437937967" w:history="1">
+          <w:hyperlink w:anchor="_Toc437941111" w:history="1">
             <w:r>
               <w:rPr>
                 <w:rStyle w:val="Hyperlink"/>
@@ -1509,7 +1509,7 @@
                 <w:noProof/>
                 <w:webHidden/>
               </w:rPr>
-              <w:instrText xml:space="preserve"> PAGEREF _Toc437937967 \h </w:instrText>
+              <w:instrText xml:space="preserve"> PAGEREF _Toc437941111 \h </w:instrText>
             </w:r>
             <w:r>
               <w:rPr>
@@ -1551,7 +1551,7 @@
               <w:noProof/>
             </w:rPr>
           </w:pPr>
-          <w:hyperlink w:anchor="_Toc437937968" w:history="1">
+          <w:hyperlink w:anchor="_Toc437941112" w:history="1">
             <w:r>
               <w:rPr>
                 <w:rStyle w:val="Hyperlink"/>
@@ -1579,7 +1579,7 @@
                 <w:noProof/>
                 <w:webHidden/>
               </w:rPr>
-              <w:instrText xml:space="preserve"> PAGEREF _Toc437937968 \h </w:instrText>
+              <w:instrText xml:space="preserve"> PAGEREF _Toc437941112 \h </w:instrText>
             </w:r>
             <w:r>
               <w:rPr>
@@ -1641,7 +1641,7 @@
           <w:lang w:val="en-US"/>
         </w:rPr>
       </w:pPr>
-      <w:bookmarkStart w:id="0" w:name="_Toc437937951"/>
+      <w:bookmarkStart w:id="0" w:name="_Toc437941095"/>
       <w:r>
         <w:rPr>
           <w:lang w:val="en-US"/>
@@ -1771,7 +1771,7 @@
           <w:lang w:val="en-US"/>
         </w:rPr>
       </w:pPr>
-      <w:bookmarkStart w:id="1" w:name="_Toc437937952"/>
+      <w:bookmarkStart w:id="1" w:name="_Toc437941096"/>
       <w:r>
         <w:rPr>
           <w:lang w:val="en-US"/>
@@ -2014,17 +2014,66 @@
     </w:p>
     <w:p>
       <w:pPr>
-        <w:rPr>
-          <w:lang w:val="en-US"/>
-        </w:rPr>
-      </w:pPr>
-    </w:p>
-    <w:p>
-      <w:pPr>
-        <w:rPr>
-          <w:lang w:val="en-US"/>
-        </w:rPr>
-      </w:pPr>
+        <w:pStyle w:val="Overskrift2"/>
+        <w:rPr>
+          <w:lang w:val="en-US"/>
+        </w:rPr>
+      </w:pPr>
+      <w:r>
+        <w:rPr>
+          <w:lang w:val="en-US"/>
+        </w:rPr>
+        <w:t>Vision</w:t>
+      </w:r>
+    </w:p>
+    <w:p>
+      <w:pPr>
+        <w:rPr>
+          <w:lang w:val="en-US"/>
+        </w:rPr>
+      </w:pPr>
+      <w:r>
+        <w:rPr>
+          <w:lang w:val="en-US"/>
+        </w:rPr>
+        <w:t>Now</w:t>
+      </w:r>
+      <w:r>
+        <w:rPr>
+          <w:lang w:val="en-US"/>
+        </w:rPr>
+        <w:t xml:space="preserve"> the Bike tilting is using pen and papers. They calculate how many participants there is from the different ages, then divide them in to equal numbers on each lane on Wednesday</w:t>
+      </w:r>
+      <w:r>
+        <w:rPr>
+          <w:lang w:val="en-US"/>
+        </w:rPr>
+        <w:t>. W</w:t>
+      </w:r>
+      <w:r>
+        <w:rPr>
+          <w:lang w:val="en-US"/>
+        </w:rPr>
+        <w:t>hen they print them out for Saturday and the volunteers write down the names on to the lanes</w:t>
+      </w:r>
+      <w:r>
+        <w:rPr>
+          <w:lang w:val="en-US"/>
+        </w:rPr>
+        <w:t>, with their</w:t>
+      </w:r>
+      <w:r>
+        <w:rPr>
+          <w:lang w:val="en-US"/>
+        </w:rPr>
+        <w:t xml:space="preserve"> age group and where the number is lower than the other lanes and they do that for 1 hour while handing out the shirt color and numbers</w:t>
+      </w:r>
+      <w:r>
+        <w:rPr>
+          <w:lang w:val="en-US"/>
+        </w:rPr>
+        <w:t xml:space="preserve">. When the tournament is on, the volunteers write down the paper for the lane and age group. The parents keep distracting them from always keeping track because they want to know how many points their children have. When the different age groups are down they have a knockout round, where the customer calculates the points to see who from what lanes are in the knock out phase. They do that with the three different age groups. This system has the potential to have many human errors. </w:t>
+      </w:r>
       <w:r>
         <w:rPr>
           <w:lang w:val="en-US"/>
@@ -2039,7 +2088,7 @@
           <w:lang w:val="en-US"/>
         </w:rPr>
       </w:pPr>
-      <w:bookmarkStart w:id="2" w:name="_Toc437937953"/>
+      <w:bookmarkStart w:id="2" w:name="_Toc437941097"/>
       <w:r>
         <w:rPr>
           <w:lang w:val="en-US"/>
@@ -2070,7 +2119,7 @@
           <w:lang w:val="en-US"/>
         </w:rPr>
       </w:pPr>
-      <w:bookmarkStart w:id="3" w:name="_Toc437937954"/>
+      <w:bookmarkStart w:id="3" w:name="_Toc437941098"/>
       <w:r>
         <w:rPr>
           <w:lang w:val="en-US"/>
@@ -2206,7 +2255,7 @@
           <w:lang w:val="en-US"/>
         </w:rPr>
       </w:pPr>
-      <w:bookmarkStart w:id="4" w:name="_Toc437937955"/>
+      <w:bookmarkStart w:id="4" w:name="_Toc437941099"/>
       <w:r>
         <w:rPr>
           <w:lang w:val="en-US"/>
@@ -2446,7 +2495,7 @@
           <w:lang w:val="en-US"/>
         </w:rPr>
       </w:pPr>
-      <w:bookmarkStart w:id="5" w:name="_Toc437937956"/>
+      <w:bookmarkStart w:id="5" w:name="_Toc437941100"/>
       <w:r>
         <w:rPr>
           <w:lang w:val="en-US"/>
@@ -2799,15 +2848,7 @@
         <w:rPr>
           <w:lang w:val="en-US"/>
         </w:rPr>
-        <w:t xml:space="preserve"> generates an output prese</w:t>
-      </w:r>
-      <w:bookmarkStart w:id="6" w:name="_GoBack"/>
-      <w:bookmarkEnd w:id="6"/>
-      <w:r>
-        <w:rPr>
-          <w:lang w:val="en-US"/>
-        </w:rPr>
-        <w:t>ntation to the user based on changes in the model</w:t>
+        <w:t xml:space="preserve"> generates an output presentation to the user based on changes in the model</w:t>
       </w:r>
     </w:p>
     <w:p>
@@ -2944,13 +2985,68 @@
           <w:lang w:val="en-US"/>
         </w:rPr>
       </w:pPr>
-      <w:bookmarkStart w:id="7" w:name="_Toc437937957"/>
+      <w:bookmarkStart w:id="6" w:name="_Toc437941101"/>
       <w:r>
         <w:rPr>
           <w:lang w:val="en-US"/>
         </w:rPr>
         <w:lastRenderedPageBreak/>
-        <w:t>Program Screen Shots</w:t>
+        <w:t>Program Screens</w:t>
+      </w:r>
+      <w:r>
+        <w:rPr>
+          <w:lang w:val="en-US"/>
+        </w:rPr>
+        <w:t>hots</w:t>
+      </w:r>
+      <w:bookmarkEnd w:id="6"/>
+    </w:p>
+    <w:p>
+      <w:pPr>
+        <w:rPr>
+          <w:lang w:val="en-US"/>
+        </w:rPr>
+      </w:pPr>
+      <w:r>
+        <w:rPr>
+          <w:lang w:val="en-US"/>
+        </w:rPr>
+        <w:t xml:space="preserve">This is some pictures of our program, so that you get a visual effect of what the program looks like running as a reader. </w:t>
+      </w:r>
+    </w:p>
+    <w:p>
+      <w:pPr>
+        <w:rPr>
+          <w:lang w:val="en-US"/>
+        </w:rPr>
+      </w:pPr>
+      <w:r>
+        <w:rPr>
+          <w:lang w:val="en-US"/>
+        </w:rPr>
+        <w:t xml:space="preserve">Here you will first be able to see what we have been able to make run and then show or talk to you about what we could not get finish. </w:t>
+      </w:r>
+    </w:p>
+    <w:p>
+      <w:pPr>
+        <w:rPr>
+          <w:lang w:val="en-US"/>
+        </w:rPr>
+      </w:pPr>
+    </w:p>
+    <w:p>
+      <w:pPr>
+        <w:pStyle w:val="Overskrift3"/>
+        <w:rPr>
+          <w:lang w:val="en-US"/>
+        </w:rPr>
+      </w:pPr>
+      <w:bookmarkStart w:id="7" w:name="_Toc437941102"/>
+      <w:r>
+        <w:rPr>
+          <w:lang w:val="en-US"/>
+        </w:rPr>
+        <w:t>Signing up</w:t>
       </w:r>
       <w:bookmarkEnd w:id="7"/>
     </w:p>
@@ -2960,25 +3056,6 @@
           <w:lang w:val="en-US"/>
         </w:rPr>
       </w:pPr>
-      <w:r>
-        <w:rPr>
-          <w:lang w:val="en-US"/>
-        </w:rPr>
-        <w:t xml:space="preserve">This is some pictures of our program, so that you get a visual effect of what the program looks like running as a reader. </w:t>
-      </w:r>
-    </w:p>
-    <w:p>
-      <w:pPr>
-        <w:rPr>
-          <w:lang w:val="en-US"/>
-        </w:rPr>
-      </w:pPr>
-      <w:r>
-        <w:rPr>
-          <w:lang w:val="en-US"/>
-        </w:rPr>
-        <w:t xml:space="preserve">Here you will first be able to see what we have been able to make run and then show or talk to you about what we could not get finish. </w:t>
-      </w:r>
     </w:p>
     <w:p>
       <w:pPr>
@@ -2994,12 +3071,12 @@
           <w:lang w:val="en-US"/>
         </w:rPr>
       </w:pPr>
-      <w:bookmarkStart w:id="8" w:name="_Toc437937958"/>
-      <w:r>
-        <w:rPr>
-          <w:lang w:val="en-US"/>
-        </w:rPr>
-        <w:t>Signing up</w:t>
+      <w:bookmarkStart w:id="8" w:name="_Toc437941103"/>
+      <w:r>
+        <w:rPr>
+          <w:lang w:val="en-US"/>
+        </w:rPr>
+        <w:t>Adding Score</w:t>
       </w:r>
       <w:bookmarkEnd w:id="8"/>
     </w:p>
@@ -3024,12 +3101,12 @@
           <w:lang w:val="en-US"/>
         </w:rPr>
       </w:pPr>
-      <w:bookmarkStart w:id="9" w:name="_Toc437937959"/>
-      <w:r>
-        <w:rPr>
-          <w:lang w:val="en-US"/>
-        </w:rPr>
-        <w:t>Adding Score</w:t>
+      <w:bookmarkStart w:id="9" w:name="_Toc437941104"/>
+      <w:r>
+        <w:rPr>
+          <w:lang w:val="en-US"/>
+        </w:rPr>
+        <w:t>Watching score Live</w:t>
       </w:r>
       <w:bookmarkEnd w:id="9"/>
     </w:p>
@@ -3049,26 +3126,31 @@
     </w:p>
     <w:p>
       <w:pPr>
-        <w:pStyle w:val="Overskrift3"/>
-        <w:rPr>
-          <w:lang w:val="en-US"/>
-        </w:rPr>
-      </w:pPr>
-      <w:bookmarkStart w:id="10" w:name="_Toc437937960"/>
-      <w:r>
-        <w:rPr>
-          <w:lang w:val="en-US"/>
-        </w:rPr>
-        <w:t>Watching score Live</w:t>
-      </w:r>
+        <w:rPr>
+          <w:rStyle w:val="Overskrift2Tegn"/>
+        </w:rPr>
+      </w:pPr>
+      <w:r>
+        <w:rPr>
+          <w:rStyle w:val="Overskrift2Tegn"/>
+        </w:rPr>
+        <w:t>Technology:</w:t>
+      </w:r>
+    </w:p>
+    <w:p>
+      <w:pPr>
+        <w:rPr>
+          <w:lang w:val="en-US"/>
+        </w:rPr>
+      </w:pPr>
+      <w:bookmarkStart w:id="10" w:name="_GoBack"/>
       <w:bookmarkEnd w:id="10"/>
-    </w:p>
-    <w:p>
-      <w:pPr>
-        <w:rPr>
-          <w:lang w:val="en-US"/>
-        </w:rPr>
-      </w:pPr>
+      <w:r>
+        <w:rPr>
+          <w:lang w:val="en-US"/>
+        </w:rPr>
+        <w:t xml:space="preserve"> what have we used, Servlet, Cloud, HTTP, 802.11, 3/4g? </w:t>
+      </w:r>
     </w:p>
     <w:p>
       <w:pPr>
@@ -3084,15 +3166,13 @@
           <w:lang w:val="en-US"/>
         </w:rPr>
       </w:pPr>
-      <w:bookmarkStart w:id="11" w:name="_Toc437937961"/>
-      <w:proofErr w:type="spellStart"/>
-      <w:r>
-        <w:rPr>
-          <w:lang w:val="en-US"/>
-        </w:rPr>
-        <w:t>Conclution</w:t>
-      </w:r>
-      <w:proofErr w:type="spellEnd"/>
+      <w:bookmarkStart w:id="11" w:name="_Toc437941105"/>
+      <w:r>
+        <w:rPr>
+          <w:lang w:val="en-US"/>
+        </w:rPr>
+        <w:t>Conclusion</w:t>
+      </w:r>
       <w:r>
         <w:rPr>
           <w:lang w:val="en-US"/>
@@ -3114,7 +3194,7 @@
           <w:lang w:val="en-US"/>
         </w:rPr>
       </w:pPr>
-      <w:bookmarkStart w:id="12" w:name="_Toc437937962"/>
+      <w:bookmarkStart w:id="12" w:name="_Toc437941106"/>
       <w:r>
         <w:rPr>
           <w:lang w:val="en-US"/>
@@ -3143,7 +3223,7 @@
           <w:lang w:val="en-US"/>
         </w:rPr>
       </w:pPr>
-      <w:bookmarkStart w:id="13" w:name="_Toc437937963"/>
+      <w:bookmarkStart w:id="13" w:name="_Toc437941107"/>
       <w:r>
         <w:rPr>
           <w:lang w:val="en-US"/>
@@ -3593,7 +3673,7 @@
           <w:lang w:val="en-US"/>
         </w:rPr>
       </w:pPr>
-      <w:bookmarkStart w:id="14" w:name="_Toc437937964"/>
+      <w:bookmarkStart w:id="14" w:name="_Toc437941108"/>
       <w:r>
         <w:rPr>
           <w:lang w:val="en-US"/>
@@ -3856,7 +3936,7 @@
           <w:lang w:val="en-US"/>
         </w:rPr>
       </w:pPr>
-      <w:bookmarkStart w:id="15" w:name="_Toc437937965"/>
+      <w:bookmarkStart w:id="15" w:name="_Toc437941109"/>
       <w:r>
         <w:rPr>
           <w:lang w:val="en-US"/>
@@ -4103,7 +4183,7 @@
           <w:lang w:val="en-US"/>
         </w:rPr>
       </w:pPr>
-      <w:bookmarkStart w:id="16" w:name="_Toc437937966"/>
+      <w:bookmarkStart w:id="16" w:name="_Toc437941110"/>
       <w:r>
         <w:rPr>
           <w:lang w:val="en-US"/>
@@ -4138,7 +4218,7 @@
           <w:lang w:val="en-US"/>
         </w:rPr>
       </w:pPr>
-      <w:bookmarkStart w:id="17" w:name="_Toc437937967"/>
+      <w:bookmarkStart w:id="17" w:name="_Toc437941111"/>
       <w:r>
         <w:rPr>
           <w:lang w:val="en-US"/>
@@ -4161,7 +4241,7 @@
           <w:lang w:val="en-US"/>
         </w:rPr>
       </w:pPr>
-      <w:bookmarkStart w:id="18" w:name="_Toc437937968"/>
+      <w:bookmarkStart w:id="18" w:name="_Toc437941112"/>
       <w:proofErr w:type="spellStart"/>
       <w:r>
         <w:rPr>
@@ -5310,7 +5390,7 @@
 </file>
 
 <file path=customXml/itemProps1.xml><?xml version="1.0" encoding="utf-8"?>
-<ds:datastoreItem xmlns:ds="http://schemas.openxmlformats.org/officeDocument/2006/customXml" ds:itemID="{C53D5D42-D820-43CE-9131-FC19D98A147C}">
+<ds:datastoreItem xmlns:ds="http://schemas.openxmlformats.org/officeDocument/2006/customXml" ds:itemID="{9A5F2FB2-FE0C-4BF5-A7F3-832B218C511C}">
   <ds:schemaRefs>
     <ds:schemaRef ds:uri="http://schemas.openxmlformats.org/officeDocument/2006/bibliography"/>
   </ds:schemaRefs>

</xml_diff>

<commit_message>
report update and a picture
</commit_message>
<xml_diff>
--- a/Report/Report.docx
+++ b/Report/Report.docx
@@ -361,7 +361,7 @@
           <w:r>
             <w:fldChar w:fldCharType="separate"/>
           </w:r>
-          <w:hyperlink w:anchor="_Toc437941095" w:history="1">
+          <w:hyperlink w:anchor="_Toc437949760" w:history="1">
             <w:r>
               <w:rPr>
                 <w:rStyle w:val="Hyperlink"/>
@@ -389,7 +389,7 @@
                 <w:noProof/>
                 <w:webHidden/>
               </w:rPr>
-              <w:instrText xml:space="preserve"> PAGEREF _Toc437941095 \h </w:instrText>
+              <w:instrText xml:space="preserve"> PAGEREF _Toc437949760 \h </w:instrText>
             </w:r>
             <w:r>
               <w:rPr>
@@ -431,7 +431,7 @@
               <w:noProof/>
             </w:rPr>
           </w:pPr>
-          <w:hyperlink w:anchor="_Toc437941096" w:history="1">
+          <w:hyperlink w:anchor="_Toc437949761" w:history="1">
             <w:r>
               <w:rPr>
                 <w:rStyle w:val="Hyperlink"/>
@@ -459,7 +459,77 @@
                 <w:noProof/>
                 <w:webHidden/>
               </w:rPr>
-              <w:instrText xml:space="preserve"> PAGEREF _Toc437941096 \h </w:instrText>
+              <w:instrText xml:space="preserve"> PAGEREF _Toc437949761 \h </w:instrText>
+            </w:r>
+            <w:r>
+              <w:rPr>
+                <w:noProof/>
+                <w:webHidden/>
+              </w:rPr>
+            </w:r>
+            <w:r>
+              <w:rPr>
+                <w:noProof/>
+                <w:webHidden/>
+              </w:rPr>
+              <w:fldChar w:fldCharType="separate"/>
+            </w:r>
+            <w:r>
+              <w:rPr>
+                <w:noProof/>
+                <w:webHidden/>
+              </w:rPr>
+              <w:t>4</w:t>
+            </w:r>
+            <w:r>
+              <w:rPr>
+                <w:noProof/>
+                <w:webHidden/>
+              </w:rPr>
+              <w:fldChar w:fldCharType="end"/>
+            </w:r>
+          </w:hyperlink>
+        </w:p>
+        <w:p>
+          <w:pPr>
+            <w:pStyle w:val="Indholdsfortegnelse2"/>
+            <w:tabs>
+              <w:tab w:val="right" w:leader="dot" w:pos="9628"/>
+            </w:tabs>
+            <w:rPr>
+              <w:rFonts w:cstheme="minorBidi"/>
+              <w:noProof/>
+            </w:rPr>
+          </w:pPr>
+          <w:hyperlink w:anchor="_Toc437949762" w:history="1">
+            <w:r>
+              <w:rPr>
+                <w:rStyle w:val="Hyperlink"/>
+                <w:noProof/>
+                <w:lang w:val="en-US"/>
+              </w:rPr>
+              <w:t>Vision</w:t>
+            </w:r>
+            <w:r>
+              <w:rPr>
+                <w:noProof/>
+                <w:webHidden/>
+              </w:rPr>
+              <w:tab/>
+            </w:r>
+            <w:r>
+              <w:rPr>
+                <w:noProof/>
+                <w:webHidden/>
+              </w:rPr>
+              <w:fldChar w:fldCharType="begin"/>
+            </w:r>
+            <w:r>
+              <w:rPr>
+                <w:noProof/>
+                <w:webHidden/>
+              </w:rPr>
+              <w:instrText xml:space="preserve"> PAGEREF _Toc437949762 \h </w:instrText>
             </w:r>
             <w:r>
               <w:rPr>
@@ -501,7 +571,7 @@
               <w:noProof/>
             </w:rPr>
           </w:pPr>
-          <w:hyperlink w:anchor="_Toc437941097" w:history="1">
+          <w:hyperlink w:anchor="_Toc437949763" w:history="1">
             <w:r>
               <w:rPr>
                 <w:rStyle w:val="Hyperlink"/>
@@ -529,7 +599,7 @@
                 <w:noProof/>
                 <w:webHidden/>
               </w:rPr>
-              <w:instrText xml:space="preserve"> PAGEREF _Toc437941097 \h </w:instrText>
+              <w:instrText xml:space="preserve"> PAGEREF _Toc437949763 \h </w:instrText>
             </w:r>
             <w:r>
               <w:rPr>
@@ -571,7 +641,7 @@
               <w:noProof/>
             </w:rPr>
           </w:pPr>
-          <w:hyperlink w:anchor="_Toc437941098" w:history="1">
+          <w:hyperlink w:anchor="_Toc437949764" w:history="1">
             <w:r>
               <w:rPr>
                 <w:rStyle w:val="Hyperlink"/>
@@ -599,7 +669,7 @@
                 <w:noProof/>
                 <w:webHidden/>
               </w:rPr>
-              <w:instrText xml:space="preserve"> PAGEREF _Toc437941098 \h </w:instrText>
+              <w:instrText xml:space="preserve"> PAGEREF _Toc437949764 \h </w:instrText>
             </w:r>
             <w:r>
               <w:rPr>
@@ -641,7 +711,7 @@
               <w:noProof/>
             </w:rPr>
           </w:pPr>
-          <w:hyperlink w:anchor="_Toc437941099" w:history="1">
+          <w:hyperlink w:anchor="_Toc437949765" w:history="1">
             <w:r>
               <w:rPr>
                 <w:rStyle w:val="Hyperlink"/>
@@ -669,7 +739,7 @@
                 <w:noProof/>
                 <w:webHidden/>
               </w:rPr>
-              <w:instrText xml:space="preserve"> PAGEREF _Toc437941099 \h </w:instrText>
+              <w:instrText xml:space="preserve"> PAGEREF _Toc437949765 \h </w:instrText>
             </w:r>
             <w:r>
               <w:rPr>
@@ -711,7 +781,7 @@
               <w:noProof/>
             </w:rPr>
           </w:pPr>
-          <w:hyperlink w:anchor="_Toc437941100" w:history="1">
+          <w:hyperlink w:anchor="_Toc437949766" w:history="1">
             <w:r>
               <w:rPr>
                 <w:rStyle w:val="Hyperlink"/>
@@ -739,7 +809,7 @@
                 <w:noProof/>
                 <w:webHidden/>
               </w:rPr>
-              <w:instrText xml:space="preserve"> PAGEREF _Toc437941100 \h </w:instrText>
+              <w:instrText xml:space="preserve"> PAGEREF _Toc437949766 \h </w:instrText>
             </w:r>
             <w:r>
               <w:rPr>
@@ -781,7 +851,7 @@
               <w:noProof/>
             </w:rPr>
           </w:pPr>
-          <w:hyperlink w:anchor="_Toc437941101" w:history="1">
+          <w:hyperlink w:anchor="_Toc437949767" w:history="1">
             <w:r>
               <w:rPr>
                 <w:rStyle w:val="Hyperlink"/>
@@ -809,7 +879,7 @@
                 <w:noProof/>
                 <w:webHidden/>
               </w:rPr>
-              <w:instrText xml:space="preserve"> PAGEREF _Toc437941101 \h </w:instrText>
+              <w:instrText xml:space="preserve"> PAGEREF _Toc437949767 \h </w:instrText>
             </w:r>
             <w:r>
               <w:rPr>
@@ -851,7 +921,7 @@
               <w:noProof/>
             </w:rPr>
           </w:pPr>
-          <w:hyperlink w:anchor="_Toc437941102" w:history="1">
+          <w:hyperlink w:anchor="_Toc437949768" w:history="1">
             <w:r>
               <w:rPr>
                 <w:rStyle w:val="Hyperlink"/>
@@ -879,7 +949,7 @@
                 <w:noProof/>
                 <w:webHidden/>
               </w:rPr>
-              <w:instrText xml:space="preserve"> PAGEREF _Toc437941102 \h </w:instrText>
+              <w:instrText xml:space="preserve"> PAGEREF _Toc437949768 \h </w:instrText>
             </w:r>
             <w:r>
               <w:rPr>
@@ -921,7 +991,7 @@
               <w:noProof/>
             </w:rPr>
           </w:pPr>
-          <w:hyperlink w:anchor="_Toc437941103" w:history="1">
+          <w:hyperlink w:anchor="_Toc437949769" w:history="1">
             <w:r>
               <w:rPr>
                 <w:rStyle w:val="Hyperlink"/>
@@ -949,7 +1019,7 @@
                 <w:noProof/>
                 <w:webHidden/>
               </w:rPr>
-              <w:instrText xml:space="preserve"> PAGEREF _Toc437941103 \h </w:instrText>
+              <w:instrText xml:space="preserve"> PAGEREF _Toc437949769 \h </w:instrText>
             </w:r>
             <w:r>
               <w:rPr>
@@ -991,7 +1061,7 @@
               <w:noProof/>
             </w:rPr>
           </w:pPr>
-          <w:hyperlink w:anchor="_Toc437941104" w:history="1">
+          <w:hyperlink w:anchor="_Toc437949770" w:history="1">
             <w:r>
               <w:rPr>
                 <w:rStyle w:val="Hyperlink"/>
@@ -1019,7 +1089,7 @@
                 <w:noProof/>
                 <w:webHidden/>
               </w:rPr>
-              <w:instrText xml:space="preserve"> PAGEREF _Toc437941104 \h </w:instrText>
+              <w:instrText xml:space="preserve"> PAGEREF _Toc437949770 \h </w:instrText>
             </w:r>
             <w:r>
               <w:rPr>
@@ -1061,11 +1131,80 @@
               <w:noProof/>
             </w:rPr>
           </w:pPr>
-          <w:hyperlink w:anchor="_Toc437941105" w:history="1">
+          <w:hyperlink w:anchor="_Toc437949771" w:history="1">
             <w:r>
               <w:rPr>
                 <w:rStyle w:val="Hyperlink"/>
                 <w:noProof/>
+              </w:rPr>
+              <w:t>Technology:</w:t>
+            </w:r>
+            <w:r>
+              <w:rPr>
+                <w:noProof/>
+                <w:webHidden/>
+              </w:rPr>
+              <w:tab/>
+            </w:r>
+            <w:r>
+              <w:rPr>
+                <w:noProof/>
+                <w:webHidden/>
+              </w:rPr>
+              <w:fldChar w:fldCharType="begin"/>
+            </w:r>
+            <w:r>
+              <w:rPr>
+                <w:noProof/>
+                <w:webHidden/>
+              </w:rPr>
+              <w:instrText xml:space="preserve"> PAGEREF _Toc437949771 \h </w:instrText>
+            </w:r>
+            <w:r>
+              <w:rPr>
+                <w:noProof/>
+                <w:webHidden/>
+              </w:rPr>
+            </w:r>
+            <w:r>
+              <w:rPr>
+                <w:noProof/>
+                <w:webHidden/>
+              </w:rPr>
+              <w:fldChar w:fldCharType="separate"/>
+            </w:r>
+            <w:r>
+              <w:rPr>
+                <w:noProof/>
+                <w:webHidden/>
+              </w:rPr>
+              <w:t>7</w:t>
+            </w:r>
+            <w:r>
+              <w:rPr>
+                <w:noProof/>
+                <w:webHidden/>
+              </w:rPr>
+              <w:fldChar w:fldCharType="end"/>
+            </w:r>
+          </w:hyperlink>
+        </w:p>
+        <w:p>
+          <w:pPr>
+            <w:pStyle w:val="Indholdsfortegnelse2"/>
+            <w:tabs>
+              <w:tab w:val="right" w:leader="dot" w:pos="9628"/>
+            </w:tabs>
+            <w:rPr>
+              <w:rFonts w:cstheme="minorBidi"/>
+              <w:noProof/>
+            </w:rPr>
+          </w:pPr>
+          <w:hyperlink w:anchor="_Toc437949772" w:history="1">
+            <w:r>
+              <w:rPr>
+                <w:rStyle w:val="Hyperlink"/>
+                <w:noProof/>
                 <w:lang w:val="en-US"/>
               </w:rPr>
               <w:t>Conclusion for SDP/CDS</w:t>
@@ -1089,7 +1228,7 @@
                 <w:noProof/>
                 <w:webHidden/>
               </w:rPr>
-              <w:instrText xml:space="preserve"> PAGEREF _Toc437941105 \h </w:instrText>
+              <w:instrText xml:space="preserve"> PAGEREF _Toc437949772 \h </w:instrText>
             </w:r>
             <w:r>
               <w:rPr>
@@ -1131,7 +1270,7 @@
               <w:noProof/>
             </w:rPr>
           </w:pPr>
-          <w:hyperlink w:anchor="_Toc437941106" w:history="1">
+          <w:hyperlink w:anchor="_Toc437949773" w:history="1">
             <w:r>
               <w:rPr>
                 <w:rStyle w:val="Hyperlink"/>
@@ -1159,7 +1298,7 @@
                 <w:noProof/>
                 <w:webHidden/>
               </w:rPr>
-              <w:instrText xml:space="preserve"> PAGEREF _Toc437941106 \h </w:instrText>
+              <w:instrText xml:space="preserve"> PAGEREF _Toc437949773 \h </w:instrText>
             </w:r>
             <w:r>
               <w:rPr>
@@ -1201,7 +1340,7 @@
               <w:noProof/>
             </w:rPr>
           </w:pPr>
-          <w:hyperlink w:anchor="_Toc437941107" w:history="1">
+          <w:hyperlink w:anchor="_Toc437949774" w:history="1">
             <w:r>
               <w:rPr>
                 <w:rStyle w:val="Hyperlink"/>
@@ -1229,7 +1368,7 @@
                 <w:noProof/>
                 <w:webHidden/>
               </w:rPr>
-              <w:instrText xml:space="preserve"> PAGEREF _Toc437941107 \h </w:instrText>
+              <w:instrText xml:space="preserve"> PAGEREF _Toc437949774 \h </w:instrText>
             </w:r>
             <w:r>
               <w:rPr>
@@ -1271,7 +1410,7 @@
               <w:noProof/>
             </w:rPr>
           </w:pPr>
-          <w:hyperlink w:anchor="_Toc437941108" w:history="1">
+          <w:hyperlink w:anchor="_Toc437949775" w:history="1">
             <w:r>
               <w:rPr>
                 <w:rStyle w:val="Hyperlink"/>
@@ -1299,7 +1438,7 @@
                 <w:noProof/>
                 <w:webHidden/>
               </w:rPr>
-              <w:instrText xml:space="preserve"> PAGEREF _Toc437941108 \h </w:instrText>
+              <w:instrText xml:space="preserve"> PAGEREF _Toc437949775 \h </w:instrText>
             </w:r>
             <w:r>
               <w:rPr>
@@ -1341,7 +1480,7 @@
               <w:noProof/>
             </w:rPr>
           </w:pPr>
-          <w:hyperlink w:anchor="_Toc437941109" w:history="1">
+          <w:hyperlink w:anchor="_Toc437949776" w:history="1">
             <w:r>
               <w:rPr>
                 <w:rStyle w:val="Hyperlink"/>
@@ -1369,7 +1508,7 @@
                 <w:noProof/>
                 <w:webHidden/>
               </w:rPr>
-              <w:instrText xml:space="preserve"> PAGEREF _Toc437941109 \h </w:instrText>
+              <w:instrText xml:space="preserve"> PAGEREF _Toc437949776 \h </w:instrText>
             </w:r>
             <w:r>
               <w:rPr>
@@ -1411,7 +1550,7 @@
               <w:noProof/>
             </w:rPr>
           </w:pPr>
-          <w:hyperlink w:anchor="_Toc437941110" w:history="1">
+          <w:hyperlink w:anchor="_Toc437949777" w:history="1">
             <w:r>
               <w:rPr>
                 <w:rStyle w:val="Hyperlink"/>
@@ -1439,7 +1578,7 @@
                 <w:noProof/>
                 <w:webHidden/>
               </w:rPr>
-              <w:instrText xml:space="preserve"> PAGEREF _Toc437941110 \h </w:instrText>
+              <w:instrText xml:space="preserve"> PAGEREF _Toc437949777 \h </w:instrText>
             </w:r>
             <w:r>
               <w:rPr>
@@ -1481,7 +1620,7 @@
               <w:noProof/>
             </w:rPr>
           </w:pPr>
-          <w:hyperlink w:anchor="_Toc437941111" w:history="1">
+          <w:hyperlink w:anchor="_Toc437949778" w:history="1">
             <w:r>
               <w:rPr>
                 <w:rStyle w:val="Hyperlink"/>
@@ -1509,7 +1648,7 @@
                 <w:noProof/>
                 <w:webHidden/>
               </w:rPr>
-              <w:instrText xml:space="preserve"> PAGEREF _Toc437941111 \h </w:instrText>
+              <w:instrText xml:space="preserve"> PAGEREF _Toc437949778 \h </w:instrText>
             </w:r>
             <w:r>
               <w:rPr>
@@ -1551,7 +1690,7 @@
               <w:noProof/>
             </w:rPr>
           </w:pPr>
-          <w:hyperlink w:anchor="_Toc437941112" w:history="1">
+          <w:hyperlink w:anchor="_Toc437949779" w:history="1">
             <w:r>
               <w:rPr>
                 <w:rStyle w:val="Hyperlink"/>
@@ -1579,7 +1718,7 @@
                 <w:noProof/>
                 <w:webHidden/>
               </w:rPr>
-              <w:instrText xml:space="preserve"> PAGEREF _Toc437941112 \h </w:instrText>
+              <w:instrText xml:space="preserve"> PAGEREF _Toc437949779 \h </w:instrText>
             </w:r>
             <w:r>
               <w:rPr>
@@ -1641,7 +1780,7 @@
           <w:lang w:val="en-US"/>
         </w:rPr>
       </w:pPr>
-      <w:bookmarkStart w:id="0" w:name="_Toc437941095"/>
+      <w:bookmarkStart w:id="0" w:name="_Toc437949760"/>
       <w:r>
         <w:rPr>
           <w:lang w:val="en-US"/>
@@ -1771,7 +1910,7 @@
           <w:lang w:val="en-US"/>
         </w:rPr>
       </w:pPr>
-      <w:bookmarkStart w:id="1" w:name="_Toc437941096"/>
+      <w:bookmarkStart w:id="1" w:name="_Toc437949761"/>
       <w:r>
         <w:rPr>
           <w:lang w:val="en-US"/>
@@ -2019,12 +2158,14 @@
           <w:lang w:val="en-US"/>
         </w:rPr>
       </w:pPr>
+      <w:bookmarkStart w:id="2" w:name="_Toc437949762"/>
       <w:r>
         <w:rPr>
           <w:lang w:val="en-US"/>
         </w:rPr>
         <w:t>Vision</w:t>
       </w:r>
+      <w:bookmarkEnd w:id="2"/>
     </w:p>
     <w:p>
       <w:pPr>
@@ -2088,7 +2229,7 @@
           <w:lang w:val="en-US"/>
         </w:rPr>
       </w:pPr>
-      <w:bookmarkStart w:id="2" w:name="_Toc437941097"/>
+      <w:bookmarkStart w:id="3" w:name="_Toc437949763"/>
       <w:r>
         <w:rPr>
           <w:lang w:val="en-US"/>
@@ -2096,7 +2237,7 @@
         <w:lastRenderedPageBreak/>
         <w:t>Subjects Programming (SDP) and Technology (CDS)</w:t>
       </w:r>
-      <w:bookmarkEnd w:id="2"/>
+      <w:bookmarkEnd w:id="3"/>
       <w:r>
         <w:rPr>
           <w:lang w:val="en-US"/>
@@ -2119,14 +2260,14 @@
           <w:lang w:val="en-US"/>
         </w:rPr>
       </w:pPr>
-      <w:bookmarkStart w:id="3" w:name="_Toc437941098"/>
+      <w:bookmarkStart w:id="4" w:name="_Toc437949764"/>
       <w:r>
         <w:rPr>
           <w:lang w:val="en-US"/>
         </w:rPr>
         <w:t>Introduction to SDP/CDS</w:t>
       </w:r>
-      <w:bookmarkEnd w:id="3"/>
+      <w:bookmarkEnd w:id="4"/>
     </w:p>
     <w:p>
       <w:pPr>
@@ -2255,14 +2396,14 @@
           <w:lang w:val="en-US"/>
         </w:rPr>
       </w:pPr>
-      <w:bookmarkStart w:id="4" w:name="_Toc437941099"/>
+      <w:bookmarkStart w:id="5" w:name="_Toc437949765"/>
       <w:r>
         <w:rPr>
           <w:lang w:val="en-US"/>
         </w:rPr>
         <w:t>Main Section</w:t>
       </w:r>
-      <w:bookmarkEnd w:id="4"/>
+      <w:bookmarkEnd w:id="5"/>
     </w:p>
     <w:p>
       <w:pPr>
@@ -2495,14 +2636,14 @@
           <w:lang w:val="en-US"/>
         </w:rPr>
       </w:pPr>
-      <w:bookmarkStart w:id="5" w:name="_Toc437941100"/>
+      <w:bookmarkStart w:id="6" w:name="_Toc437949766"/>
       <w:r>
         <w:rPr>
           <w:lang w:val="en-US"/>
         </w:rPr>
         <w:t>Program Framework</w:t>
       </w:r>
-      <w:bookmarkEnd w:id="5"/>
+      <w:bookmarkEnd w:id="6"/>
     </w:p>
     <w:p>
       <w:pPr>
@@ -2985,7 +3126,7 @@
           <w:lang w:val="en-US"/>
         </w:rPr>
       </w:pPr>
-      <w:bookmarkStart w:id="6" w:name="_Toc437941101"/>
+      <w:bookmarkStart w:id="7" w:name="_Toc437949767"/>
       <w:r>
         <w:rPr>
           <w:lang w:val="en-US"/>
@@ -2999,7 +3140,7 @@
         </w:rPr>
         <w:t>hots</w:t>
       </w:r>
-      <w:bookmarkEnd w:id="6"/>
+      <w:bookmarkEnd w:id="7"/>
     </w:p>
     <w:p>
       <w:pPr>
@@ -3041,14 +3182,14 @@
           <w:lang w:val="en-US"/>
         </w:rPr>
       </w:pPr>
-      <w:bookmarkStart w:id="7" w:name="_Toc437941102"/>
+      <w:bookmarkStart w:id="8" w:name="_Toc437949768"/>
       <w:r>
         <w:rPr>
           <w:lang w:val="en-US"/>
         </w:rPr>
         <w:t>Signing up</w:t>
       </w:r>
-      <w:bookmarkEnd w:id="7"/>
+      <w:bookmarkEnd w:id="8"/>
     </w:p>
     <w:p>
       <w:pPr>
@@ -3071,14 +3212,14 @@
           <w:lang w:val="en-US"/>
         </w:rPr>
       </w:pPr>
-      <w:bookmarkStart w:id="8" w:name="_Toc437941103"/>
+      <w:bookmarkStart w:id="9" w:name="_Toc437949769"/>
       <w:r>
         <w:rPr>
           <w:lang w:val="en-US"/>
         </w:rPr>
         <w:t>Adding Score</w:t>
       </w:r>
-      <w:bookmarkEnd w:id="8"/>
+      <w:bookmarkEnd w:id="9"/>
     </w:p>
     <w:p>
       <w:pPr>
@@ -3101,14 +3242,14 @@
           <w:lang w:val="en-US"/>
         </w:rPr>
       </w:pPr>
-      <w:bookmarkStart w:id="9" w:name="_Toc437941104"/>
+      <w:bookmarkStart w:id="10" w:name="_Toc437949770"/>
       <w:r>
         <w:rPr>
           <w:lang w:val="en-US"/>
         </w:rPr>
         <w:t>Watching score Live</w:t>
       </w:r>
-      <w:bookmarkEnd w:id="9"/>
+      <w:bookmarkEnd w:id="10"/>
     </w:p>
     <w:p>
       <w:pPr>
@@ -3130,27 +3271,49 @@
           <w:rStyle w:val="Overskrift2Tegn"/>
         </w:rPr>
       </w:pPr>
+      <w:bookmarkStart w:id="11" w:name="_Toc437949771"/>
       <w:r>
         <w:rPr>
           <w:rStyle w:val="Overskrift2Tegn"/>
         </w:rPr>
-        <w:t>Technology:</w:t>
-      </w:r>
-    </w:p>
-    <w:p>
-      <w:pPr>
-        <w:rPr>
-          <w:lang w:val="en-US"/>
-        </w:rPr>
-      </w:pPr>
-      <w:bookmarkStart w:id="10" w:name="_GoBack"/>
-      <w:bookmarkEnd w:id="10"/>
-      <w:r>
-        <w:rPr>
-          <w:lang w:val="en-US"/>
-        </w:rPr>
-        <w:t xml:space="preserve"> what have we used, Servlet, Cloud, HTTP, 802.11, 3/4g? </w:t>
-      </w:r>
+        <w:t>Technology</w:t>
+      </w:r>
+      <w:bookmarkEnd w:id="11"/>
+    </w:p>
+    <w:p>
+      <w:pPr>
+        <w:rPr>
+          <w:lang w:val="en-US"/>
+        </w:rPr>
+      </w:pPr>
+      <w:r>
+        <w:rPr>
+          <w:lang w:val="en-US"/>
+        </w:rPr>
+        <w:t xml:space="preserve"> </w:t>
+      </w:r>
+      <w:proofErr w:type="gramStart"/>
+      <w:r>
+        <w:rPr>
+          <w:lang w:val="en-US"/>
+        </w:rPr>
+        <w:t>what</w:t>
+      </w:r>
+      <w:proofErr w:type="gramEnd"/>
+      <w:r>
+        <w:rPr>
+          <w:lang w:val="en-US"/>
+        </w:rPr>
+        <w:t xml:space="preserve"> have we used, Serv</w:t>
+      </w:r>
+      <w:r>
+        <w:rPr>
+          <w:lang w:val="en-US"/>
+        </w:rPr>
+        <w:t>let, Cloud, HTTP, 802.11, 3/4g? , Port</w:t>
+      </w:r>
+      <w:bookmarkStart w:id="12" w:name="_GoBack"/>
+      <w:bookmarkEnd w:id="12"/>
     </w:p>
     <w:p>
       <w:pPr>
@@ -3166,7 +3329,7 @@
           <w:lang w:val="en-US"/>
         </w:rPr>
       </w:pPr>
-      <w:bookmarkStart w:id="11" w:name="_Toc437941105"/>
+      <w:bookmarkStart w:id="13" w:name="_Toc437949772"/>
       <w:r>
         <w:rPr>
           <w:lang w:val="en-US"/>
@@ -3179,7 +3342,7 @@
         </w:rPr>
         <w:t xml:space="preserve"> for SDP/CDS</w:t>
       </w:r>
-      <w:bookmarkEnd w:id="11"/>
+      <w:bookmarkEnd w:id="13"/>
       <w:r>
         <w:rPr>
           <w:lang w:val="en-US"/>
@@ -3194,7 +3357,7 @@
           <w:lang w:val="en-US"/>
         </w:rPr>
       </w:pPr>
-      <w:bookmarkStart w:id="12" w:name="_Toc437941106"/>
+      <w:bookmarkStart w:id="14" w:name="_Toc437949773"/>
       <w:r>
         <w:rPr>
           <w:lang w:val="en-US"/>
@@ -3208,7 +3371,7 @@
         </w:rPr>
         <w:t xml:space="preserve"> (SDM)</w:t>
       </w:r>
-      <w:bookmarkEnd w:id="12"/>
+      <w:bookmarkEnd w:id="14"/>
       <w:r>
         <w:rPr>
           <w:lang w:val="en-US"/>
@@ -3223,7 +3386,7 @@
           <w:lang w:val="en-US"/>
         </w:rPr>
       </w:pPr>
-      <w:bookmarkStart w:id="13" w:name="_Toc437941107"/>
+      <w:bookmarkStart w:id="15" w:name="_Toc437949774"/>
       <w:r>
         <w:rPr>
           <w:lang w:val="en-US"/>
@@ -3236,7 +3399,7 @@
         </w:rPr>
         <w:t xml:space="preserve"> introduction</w:t>
       </w:r>
-      <w:bookmarkEnd w:id="13"/>
+      <w:bookmarkEnd w:id="15"/>
     </w:p>
     <w:p>
       <w:pPr>
@@ -3673,7 +3836,7 @@
           <w:lang w:val="en-US"/>
         </w:rPr>
       </w:pPr>
-      <w:bookmarkStart w:id="14" w:name="_Toc437941108"/>
+      <w:bookmarkStart w:id="16" w:name="_Toc437949775"/>
       <w:r>
         <w:rPr>
           <w:lang w:val="en-US"/>
@@ -3681,7 +3844,7 @@
         <w:lastRenderedPageBreak/>
         <w:t>Main Section</w:t>
       </w:r>
-      <w:bookmarkEnd w:id="14"/>
+      <w:bookmarkEnd w:id="16"/>
     </w:p>
     <w:p>
       <w:pPr>
@@ -3936,14 +4099,14 @@
           <w:lang w:val="en-US"/>
         </w:rPr>
       </w:pPr>
-      <w:bookmarkStart w:id="15" w:name="_Toc437941109"/>
+      <w:bookmarkStart w:id="17" w:name="_Toc437949776"/>
       <w:r>
         <w:rPr>
           <w:lang w:val="en-US"/>
         </w:rPr>
         <w:t>Sprints</w:t>
       </w:r>
-      <w:bookmarkEnd w:id="15"/>
+      <w:bookmarkEnd w:id="17"/>
     </w:p>
     <w:p>
       <w:pPr>
@@ -4183,14 +4346,14 @@
           <w:lang w:val="en-US"/>
         </w:rPr>
       </w:pPr>
-      <w:bookmarkStart w:id="16" w:name="_Toc437941110"/>
+      <w:bookmarkStart w:id="18" w:name="_Toc437949777"/>
       <w:r>
         <w:rPr>
           <w:lang w:val="en-US"/>
         </w:rPr>
         <w:t>Kanban board</w:t>
       </w:r>
-      <w:bookmarkEnd w:id="16"/>
+      <w:bookmarkEnd w:id="18"/>
     </w:p>
     <w:p>
       <w:pPr>
@@ -4218,14 +4381,14 @@
           <w:lang w:val="en-US"/>
         </w:rPr>
       </w:pPr>
-      <w:bookmarkStart w:id="17" w:name="_Toc437941111"/>
+      <w:bookmarkStart w:id="19" w:name="_Toc437949778"/>
       <w:r>
         <w:rPr>
           <w:lang w:val="en-US"/>
         </w:rPr>
         <w:t>Conclusion on SDM</w:t>
       </w:r>
-      <w:bookmarkEnd w:id="17"/>
+      <w:bookmarkEnd w:id="19"/>
     </w:p>
     <w:p>
       <w:pPr>
@@ -4241,7 +4404,7 @@
           <w:lang w:val="en-US"/>
         </w:rPr>
       </w:pPr>
-      <w:bookmarkStart w:id="18" w:name="_Toc437941112"/>
+      <w:bookmarkStart w:id="20" w:name="_Toc437949779"/>
       <w:proofErr w:type="spellStart"/>
       <w:r>
         <w:rPr>
@@ -4249,7 +4412,7 @@
         </w:rPr>
         <w:t>Apendix</w:t>
       </w:r>
-      <w:bookmarkEnd w:id="18"/>
+      <w:bookmarkEnd w:id="20"/>
       <w:proofErr w:type="spellEnd"/>
     </w:p>
     <w:sectPr>
@@ -5390,7 +5553,7 @@
 </file>
 
 <file path=customXml/itemProps1.xml><?xml version="1.0" encoding="utf-8"?>
-<ds:datastoreItem xmlns:ds="http://schemas.openxmlformats.org/officeDocument/2006/customXml" ds:itemID="{9A5F2FB2-FE0C-4BF5-A7F3-832B218C511C}">
+<ds:datastoreItem xmlns:ds="http://schemas.openxmlformats.org/officeDocument/2006/customXml" ds:itemID="{C555AD08-10EA-4A77-B0CF-371CC7BA7B6B}">
   <ds:schemaRefs>
     <ds:schemaRef ds:uri="http://schemas.openxmlformats.org/officeDocument/2006/bibliography"/>
   </ds:schemaRefs>

</xml_diff>